<commit_message>
-n BLT: Documentation updates.
</commit_message>
<xml_diff>
--- a/doc/BlockLanguageToolkitDesign.docx
+++ b/doc/BlockLanguageToolkitDesign.docx
@@ -4080,6 +4080,84 @@
                 <w:rFonts w:cs="Arial"/>
               </w:rPr>
               <w:t>Initial version</w:t>
+            </w:r>
+          </w:p>
+        </w:tc>
+      </w:tr>
+      <w:tr>
+        <w:tc>
+          <w:tcPr>
+            <w:tcW w:w="942" w:type="dxa"/>
+          </w:tcPr>
+          <w:p>
+            <w:pPr>
+              <w:pStyle w:val="Table-Text"/>
+              <w:rPr>
+                <w:rFonts w:cs="Arial"/>
+              </w:rPr>
+            </w:pPr>
+            <w:r>
+              <w:rPr>
+                <w:rFonts w:cs="Arial"/>
+              </w:rPr>
+              <w:t>0.2</w:t>
+            </w:r>
+          </w:p>
+        </w:tc>
+        <w:tc>
+          <w:tcPr>
+            <w:tcW w:w="1890" w:type="dxa"/>
+          </w:tcPr>
+          <w:p>
+            <w:pPr>
+              <w:pStyle w:val="Table-Text"/>
+              <w:rPr>
+                <w:rFonts w:cs="Arial"/>
+              </w:rPr>
+            </w:pPr>
+            <w:r>
+              <w:rPr>
+                <w:rFonts w:cs="Arial"/>
+              </w:rPr>
+              <w:t>Jan 28, 2014</w:t>
+            </w:r>
+          </w:p>
+        </w:tc>
+        <w:tc>
+          <w:tcPr>
+            <w:tcW w:w="2520" w:type="dxa"/>
+          </w:tcPr>
+          <w:p>
+            <w:pPr>
+              <w:pStyle w:val="Table-Text"/>
+              <w:rPr>
+                <w:rFonts w:cs="Arial"/>
+              </w:rPr>
+            </w:pPr>
+            <w:r>
+              <w:rPr>
+                <w:rFonts w:cs="Arial"/>
+              </w:rPr>
+              <w:t>C. Coughlin (ILS)</w:t>
+            </w:r>
+          </w:p>
+        </w:tc>
+        <w:tc>
+          <w:tcPr>
+            <w:tcW w:w="4500" w:type="dxa"/>
+          </w:tcPr>
+          <w:p>
+            <w:pPr>
+              <w:pStyle w:val="Table-Text"/>
+              <w:rPr>
+                <w:rFonts w:cs="Arial"/>
+              </w:rPr>
+            </w:pPr>
+            <w:r>
+              <w:rPr>
+                <w:rFonts w:cs="Arial"/>
+              </w:rPr>
+              <w:t>Application based on block &amp; connector interface</w:t>
             </w:r>
           </w:p>
         </w:tc>
@@ -4867,16 +4945,13 @@
         <w:t xml:space="preserve">The Ignition platform </w:t>
       </w:r>
       <w:r>
-        <w:t>may be</w:t>
+        <w:t>is typically</w:t>
       </w:r>
       <w:r>
         <w:t xml:space="preserve"> customized </w:t>
       </w:r>
       <w:r>
-        <w:t>with</w:t>
-      </w:r>
-      <w:r>
-        <w:t xml:space="preserve"> Python scripts</w:t>
+        <w:t>using Python scripting combined with Ignition-provided user-interface widgets</w:t>
       </w:r>
       <w:r>
         <w:t>.</w:t>
@@ -4885,34 +4960,85 @@
         <w:t xml:space="preserve"> </w:t>
       </w:r>
       <w:r>
-        <w:t>Its specific imple</w:t>
-      </w:r>
-      <w:r>
-        <w:t xml:space="preserve">mentation of </w:t>
+        <w:t>The</w:t>
+      </w:r>
+      <w:r>
+        <w:t xml:space="preserve"> specific </w:t>
+      </w:r>
+      <w:r>
+        <w:t xml:space="preserve">Python </w:t>
+      </w:r>
+      <w:r>
+        <w:t>imple</w:t>
+      </w:r>
+      <w:r>
+        <w:t xml:space="preserve">mentation </w:t>
+      </w:r>
+      <w:r>
+        <w:t>is</w:t>
+      </w:r>
+      <w:r>
+        <w:t xml:space="preserve"> </w:t>
+      </w:r>
+      <w:r>
+        <w:t>2.6 via</w:t>
+      </w:r>
+      <w:r>
+        <w:t xml:space="preserve"> </w:t>
+      </w:r>
+      <w:r>
+        <w:t xml:space="preserve">a Java-based translator called </w:t>
+      </w:r>
+      <w:r>
+        <w:t>Jython</w:t>
+      </w:r>
+      <w:r>
+        <w:t xml:space="preserve"> 2.5.</w:t>
+      </w:r>
+      <w:r>
+        <w:t xml:space="preserve">  </w:t>
+      </w:r>
+      <w:r>
+        <w:t xml:space="preserve">Since Jython is </w:t>
+      </w:r>
+      <w:r>
+        <w:t>Java-</w:t>
+      </w:r>
+      <w:r>
+        <w:t>, it</w:t>
+      </w:r>
+      <w:r>
+        <w:t xml:space="preserve"> </w:t>
+      </w:r>
+      <w:r>
+        <w:t xml:space="preserve">has the ability to utilize Java </w:t>
+      </w:r>
+      <w:r>
+        <w:t>modules, classes and methods</w:t>
+      </w:r>
+      <w:r>
+        <w:t xml:space="preserve"> in a very straightford manner</w:t>
+      </w:r>
+      <w:r>
+        <w:t xml:space="preserve">.  </w:t>
       </w:r>
       <w:r>
         <w:t>Python</w:t>
       </w:r>
       <w:r>
-        <w:t xml:space="preserve"> is Jython</w:t>
-      </w:r>
-      <w:r>
-        <w:t xml:space="preserve"> 2.5.x</w:t>
-      </w:r>
-      <w:r>
-        <w:t xml:space="preserve">.  Jython is Java based and has the ability to utilize Java modules, classes and methods.   </w:t>
-      </w:r>
-      <w:r>
-        <w:t>Python</w:t>
-      </w:r>
-      <w:r>
         <w:t>/Jython</w:t>
       </w:r>
       <w:r>
         <w:t xml:space="preserve"> scripts exe</w:t>
       </w:r>
       <w:r>
-        <w:t>cute either within a client or g</w:t>
+        <w:t>cute either within a client</w:t>
+      </w:r>
+      <w:r>
+        <w:t>/designer</w:t>
+      </w:r>
+      <w:r>
+        <w:t xml:space="preserve"> or g</w:t>
       </w:r>
       <w:r>
         <w:t>ateway</w:t>
@@ -4927,7 +5053,7 @@
         <w:t>scripts</w:t>
       </w:r>
       <w:r>
-        <w:t xml:space="preserve"> can execute without user-interaction</w:t>
+        <w:t xml:space="preserve"> execute without user-interaction</w:t>
       </w:r>
       <w:r>
         <w:rPr>
@@ -4953,21 +5079,66 @@
     </w:p>
     <w:p>
       <w:pPr>
+        <w:tabs>
+          <w:tab w:val="left" w:pos="1650"/>
+        </w:tabs>
+        <w:spacing w:before="120"/>
+        <w:jc w:val="both"/>
+      </w:pPr>
+      <w:r>
+        <w:t>Additionally</w:t>
+      </w:r>
+      <w:r>
+        <w:t>,</w:t>
+      </w:r>
+      <w:r>
+        <w:t xml:space="preserve"> the </w:t>
+      </w:r>
+      <w:r>
+        <w:t xml:space="preserve">Ignition </w:t>
+      </w:r>
+      <w:r>
+        <w:t xml:space="preserve">platform may be extended by customized Java packages called modules. </w:t>
+      </w:r>
+      <w:r>
+        <w:t xml:space="preserve">Based on the Ignition Software Development Kit (SDK), modules are tightly integrated with other parts of the platform. </w:t>
+      </w:r>
+      <w:r>
+        <w:t xml:space="preserve">For the purposes of the toolkit, </w:t>
+      </w:r>
+      <w:r>
+        <w:t xml:space="preserve">a module was developed to take advantage of the block-and-connector interface and to implement </w:t>
+      </w:r>
+      <w:r>
+        <w:t>the execution engine</w:t>
+      </w:r>
+      <w:r>
+        <w:t xml:space="preserve"> </w:t>
+      </w:r>
+      <w:r>
+        <w:t>as a completely autonomous entity</w:t>
+      </w:r>
+      <w:r>
+        <w:t xml:space="preserve">. </w:t>
+      </w:r>
+      <w:r>
+        <w:t xml:space="preserve">The </w:t>
+      </w:r>
+      <w:r>
+        <w:t xml:space="preserve">BLT </w:t>
+      </w:r>
+      <w:r>
+        <w:t>executes completely within the Ignition gateway scope, but offers hooks via RPC calls to designer and client scopes as well.</w:t>
+      </w:r>
+      <w:r>
+        <w:t xml:space="preserve"> It also provides classes that support the Designer-view of a diagram.</w:t>
+      </w:r>
+    </w:p>
+    <w:p>
+      <w:pPr>
         <w:keepNext/>
         <w:jc w:val="both"/>
       </w:pPr>
-      <w:r>
-        <w:t xml:space="preserve">Additionally the platform may be extended by customized Java packages called modules. For the purposes of the toolkit, </w:t>
-      </w:r>
-      <w:r>
-        <w:t>the execution engine</w:t>
-      </w:r>
-      <w:r>
-        <w:t xml:space="preserve"> is implemented in a Java module</w:t>
-      </w:r>
-      <w:r>
-        <w:t xml:space="preserve">. </w:t>
-      </w:r>
     </w:p>
     <w:p>
       <w:pPr>
@@ -4987,16 +5158,28 @@
         <w:t xml:space="preserve"> and communications</w:t>
       </w:r>
       <w:r>
-        <w:t xml:space="preserve"> between the Java </w:t>
+        <w:t xml:space="preserve"> between the application </w:t>
+      </w:r>
+      <w:r>
+        <w:t>scopes</w:t>
+      </w:r>
+      <w:r>
+        <w:t>.</w:t>
+      </w:r>
+      <w:r>
+        <w:t xml:space="preserve"> </w:t>
+      </w:r>
+      <w:r>
+        <w:t xml:space="preserve">Code written as part of the </w:t>
+      </w:r>
+      <w:r>
+        <w:t xml:space="preserve">Java </w:t>
       </w:r>
       <w:r>
         <w:t xml:space="preserve">module </w:t>
       </w:r>
       <w:r>
-        <w:t>and Python application layers.</w:t>
-      </w:r>
-      <w:r>
-        <w:t xml:space="preserve"> Java is shown in blue, Python in green</w:t>
+        <w:t>is shown in blue, Python in green</w:t>
       </w:r>
     </w:p>
     <w:p>
@@ -5018,9 +5201,9 @@
         </w:rPr>
         <w:drawing>
           <wp:inline distT="0" distB="0" distL="0" distR="0">
-            <wp:extent cx="5943600" cy="3345731"/>
+            <wp:extent cx="5943600" cy="3353559"/>
             <wp:effectExtent l="25400" t="0" r="0" b="0"/>
-            <wp:docPr id="3" name="Picture 1"/>
+            <wp:docPr id="6" name="Picture 1"/>
             <wp:cNvGraphicFramePr>
               <a:graphicFrameLocks xmlns:a="http://schemas.openxmlformats.org/drawingml/2006/main" noChangeAspect="1"/>
             </wp:cNvGraphicFramePr>
@@ -5043,7 +5226,7 @@
                   <pic:spPr bwMode="auto">
                     <a:xfrm>
                       <a:off x="0" y="0"/>
-                      <a:ext cx="5943600" cy="3345731"/>
+                      <a:ext cx="5943600" cy="3353559"/>
                     </a:xfrm>
                     <a:prstGeom prst="rect">
                       <a:avLst/>
@@ -5083,18 +5266,6 @@
         <w:t xml:space="preserve"> – Collaboration Diagram</w:t>
       </w:r>
     </w:p>
-    <w:p>
-      <w:pPr>
-        <w:tabs>
-          <w:tab w:val="left" w:pos="1650"/>
-        </w:tabs>
-        <w:spacing w:before="120"/>
-        <w:jc w:val="both"/>
-      </w:pPr>
-      <w:r>
-        <w:t>The module is a custom Java module based on the Ignition Software Development Kit (SDK). It executes completely within the Ignition gateway scope, but offers hooks via RPC calls to designer and client scopes as well.</w:t>
-      </w:r>
-    </w:p>
     <w:p/>
     <w:p>
       <w:pPr>
@@ -5447,6 +5618,8 @@
         <w:pStyle w:val="Caption"/>
         <w:jc w:val="center"/>
       </w:pPr>
+      <w:bookmarkStart w:id="28" w:name="_Ref241900605"/>
+      <w:bookmarkStart w:id="29" w:name="_Ref241900562"/>
       <w:r>
         <w:rPr>
           <w:b w:val="0"/>
@@ -5456,9 +5629,9 @@
         </w:rPr>
         <w:drawing>
           <wp:inline distT="0" distB="0" distL="0" distR="0">
-            <wp:extent cx="3327577" cy="2333914"/>
+            <wp:extent cx="5943600" cy="3768277"/>
             <wp:effectExtent l="25400" t="0" r="0" b="0"/>
-            <wp:docPr id="5" name="Picture 1"/>
+            <wp:docPr id="8" name="Picture 2"/>
             <wp:cNvGraphicFramePr>
               <a:graphicFrameLocks xmlns:a="http://schemas.openxmlformats.org/drawingml/2006/main" noChangeAspect="1"/>
             </wp:cNvGraphicFramePr>
@@ -5466,7 +5639,7 @@
               <a:graphicData uri="http://schemas.openxmlformats.org/drawingml/2006/picture">
                 <pic:pic xmlns:pic="http://schemas.openxmlformats.org/drawingml/2006/picture">
                   <pic:nvPicPr>
-                    <pic:cNvPr id="0" name="Picture 1"/>
+                    <pic:cNvPr id="0" name="Picture 2"/>
                     <pic:cNvPicPr>
                       <a:picLocks noChangeAspect="1" noChangeArrowheads="1"/>
                     </pic:cNvPicPr>
@@ -5481,7 +5654,7 @@
                   <pic:spPr bwMode="auto">
                     <a:xfrm>
                       <a:off x="0" y="0"/>
-                      <a:ext cx="3331526" cy="2336684"/>
+                      <a:ext cx="5943600" cy="3768277"/>
                     </a:xfrm>
                     <a:prstGeom prst="rect">
                       <a:avLst/>
@@ -5500,14 +5673,6 @@
           </wp:inline>
         </w:drawing>
       </w:r>
-    </w:p>
-    <w:p>
-      <w:pPr>
-        <w:pStyle w:val="Caption"/>
-        <w:jc w:val="center"/>
-      </w:pPr>
-      <w:bookmarkStart w:id="28" w:name="_Ref241900605"/>
-      <w:bookmarkStart w:id="29" w:name="_Ref241900562"/>
       <w:r>
         <w:t xml:space="preserve">Figure </w:t>
       </w:r>
@@ -5527,22 +5692,34 @@
     </w:p>
     <w:p>
       <w:r>
-        <w:t xml:space="preserve">The diagram above depicts the sequence of operation when a block </w:t>
-      </w:r>
-      <w:r>
-        <w:t>reports a change</w:t>
+        <w:t xml:space="preserve">The diagram above depicts the sequence of operation when </w:t>
+      </w:r>
+      <w:r>
+        <w:t>the tag</w:t>
+      </w:r>
+      <w:r>
+        <w:t xml:space="preserve"> </w:t>
+      </w:r>
+      <w:r>
+        <w:t>listener detects</w:t>
+      </w:r>
+      <w:r>
+        <w:t xml:space="preserve"> </w:t>
+      </w:r>
+      <w:r>
+        <w:t>a change</w:t>
+      </w:r>
+      <w:r>
+        <w:t xml:space="preserve"> that is bound to a block property</w:t>
       </w:r>
       <w:r>
         <w:t>.</w:t>
       </w:r>
       <w:r>
-        <w:t xml:space="preserve"> The change can be in response to either a new value appearing on its input or a property change</w:t>
-      </w:r>
-      <w:r>
         <w:t xml:space="preserve"> </w:t>
       </w:r>
       <w:r>
-        <w:t>These</w:t>
+        <w:t>The</w:t>
       </w:r>
       <w:r>
         <w:t xml:space="preserve"> activities all take place with</w:t>
@@ -5554,7 +5731,10 @@
         <w:t xml:space="preserve">The </w:t>
       </w:r>
       <w:r>
-        <w:t>primary classes</w:t>
+        <w:t xml:space="preserve">primary </w:t>
+      </w:r>
+      <w:r>
+        <w:t>actors</w:t>
       </w:r>
       <w:r>
         <w:t xml:space="preserve"> are:</w:t>
@@ -5565,25 +5745,19 @@
         <w:pStyle w:val="List-TODO"/>
       </w:pPr>
       <w:r>
-        <w:t xml:space="preserve">Dispatcher – </w:t>
-      </w:r>
-      <w:r>
-        <w:t>Scripting</w:t>
-      </w:r>
-      <w:r>
-        <w:t xml:space="preserve"> dispatcher</w:t>
-      </w:r>
-      <w:r>
-        <w:t>. R</w:t>
-      </w:r>
-      <w:r>
-        <w:t>eceives no</w:t>
-      </w:r>
-      <w:r>
-        <w:t>tification</w:t>
-      </w:r>
-      <w:r>
-        <w:t xml:space="preserve"> of a block change.</w:t>
+        <w:t>TagListener</w:t>
+      </w:r>
+      <w:r>
+        <w:t xml:space="preserve"> – </w:t>
+      </w:r>
+      <w:r>
+        <w:t>The TagListener is configured to listen for changes to all tags that are bound to properties of blocks within a diagram</w:t>
+      </w:r>
+      <w:r>
+        <w:t>.</w:t>
+      </w:r>
+      <w:r>
+        <w:t xml:space="preserve"> On detection of a change, the appropriate block is notified.</w:t>
       </w:r>
     </w:p>
     <w:p>
@@ -5591,69 +5765,80 @@
         <w:pStyle w:val="List-TODO"/>
       </w:pPr>
       <w:r>
-        <w:t xml:space="preserve">Analyzer – With knowledge of the diagram model, determines the next block(s) to be executed. </w:t>
-      </w:r>
-      <w:r>
-        <w:t>Places new values on their inputs</w:t>
+        <w:t>Block</w:t>
+      </w:r>
+      <w:r>
+        <w:t xml:space="preserve"> – </w:t>
+      </w:r>
+      <w:r>
+        <w:t>a process block</w:t>
       </w:r>
       <w:r>
         <w:t>.</w:t>
       </w:r>
+      <w:r>
+        <w:t xml:space="preserve">  On detection of a new value on its input, the block processes the new value and, if approppriate, places a new value on its output. </w:t>
+      </w:r>
     </w:p>
     <w:p>
       <w:pPr>
         <w:pStyle w:val="List-TODO"/>
       </w:pPr>
       <w:r>
-        <w:t>Block –</w:t>
+        <w:t>Controller</w:t>
+      </w:r>
+      <w:r>
+        <w:t xml:space="preserve"> –</w:t>
       </w:r>
       <w:r>
         <w:t xml:space="preserve"> </w:t>
       </w:r>
       <w:r>
-        <w:t xml:space="preserve">a processing block. </w:t>
-      </w:r>
-      <w:r>
-        <w:t xml:space="preserve">In response to </w:t>
-      </w:r>
-      <w:r>
-        <w:t xml:space="preserve">either </w:t>
-      </w:r>
-      <w:r>
-        <w:t>input or property changes</w:t>
-      </w:r>
-      <w:r>
-        <w:t xml:space="preserve">, </w:t>
-      </w:r>
-      <w:r>
-        <w:t xml:space="preserve">it </w:t>
-      </w:r>
-      <w:r>
-        <w:t>sends a</w:t>
-      </w:r>
-      <w:r>
-        <w:t>n</w:t>
-      </w:r>
-      <w:r>
-        <w:t xml:space="preserve"> </w:t>
-      </w:r>
-      <w:r>
-        <w:t>output</w:t>
-      </w:r>
-      <w:r>
-        <w:t xml:space="preserve"> </w:t>
-      </w:r>
-      <w:r>
-        <w:t>change</w:t>
-      </w:r>
-      <w:r>
-        <w:t xml:space="preserve"> message</w:t>
-      </w:r>
-      <w:r>
-        <w:t>s</w:t>
-      </w:r>
-      <w:r>
-        <w:t xml:space="preserve"> to the dispatcher.</w:t>
+        <w:t>Execution Controller</w:t>
+      </w:r>
+      <w:r>
+        <w:t>.</w:t>
+      </w:r>
+      <w:r>
+        <w:t xml:space="preserve"> The controller is the core dispatcher, accepting inputs and deciding what happens next. In this case, the controller asks the ModelResourceManager which blocks are connected to the output of the block that reported the change. It then notifies those blocks of the new value on their inputs.</w:t>
+      </w:r>
+    </w:p>
+    <w:p>
+      <w:pPr>
+        <w:pStyle w:val="List-TODO"/>
+      </w:pPr>
+      <w:r>
+        <w:t>ModelManager = Model Resource Manager. This instance maintains collections of diagrams. The diagram instances are generated whenever a block-model project resouce change (or addition</w:t>
+      </w:r>
+      <w:proofErr w:type="gramStart"/>
+      <w:r>
+        <w:t>)  is</w:t>
+      </w:r>
+      <w:proofErr w:type="gramEnd"/>
+      <w:r>
+        <w:t xml:space="preserve"> detected. On request from the controller. </w:t>
+      </w:r>
+      <w:proofErr w:type="gramStart"/>
+      <w:r>
+        <w:t>the</w:t>
+      </w:r>
+      <w:proofErr w:type="gramEnd"/>
+      <w:r>
+        <w:t xml:space="preserve"> manager asks a diagram for a list of blocks downstream from a given block.</w:t>
+      </w:r>
+    </w:p>
+    <w:p>
+      <w:pPr>
+        <w:pStyle w:val="List-TODO"/>
+        <w:numPr>
+          <w:ilvl w:val="0"/>
+          <w:numId w:val="0"/>
+        </w:numPr>
+      </w:pPr>
+    </w:p>
+    <w:p>
+      <w:r>
+        <w:t>It sjhould be noted that, in the sequence above, the block that receives the initial value update from the tag listener, is probably not to be the same block that receives the value change from the controller.</w:t>
       </w:r>
     </w:p>
     <w:p>
@@ -7406,7 +7591,23 @@
           <w:i/>
           <w:sz w:val="22"/>
         </w:rPr>
-        <w:t xml:space="preserve">String path – tree path to the diagram. The path is a colon-delimted string derived </w:t>
+        <w:t>String path – tree path to the diagram. The path is a colon-delim</w:t>
+      </w:r>
+      <w:r>
+        <w:rPr>
+          <w:rFonts w:ascii="Arial" w:hAnsi="Arial"/>
+          <w:i/>
+          <w:sz w:val="22"/>
+        </w:rPr>
+        <w:t>i</w:t>
+      </w:r>
+      <w:r>
+        <w:rPr>
+          <w:rFonts w:ascii="Arial" w:hAnsi="Arial"/>
+          <w:i/>
+          <w:sz w:val="22"/>
+        </w:rPr>
+        <w:t xml:space="preserve">ted string derived </w:t>
       </w:r>
       <w:r>
         <w:rPr>
@@ -8229,11 +8430,17 @@
         <w:t xml:space="preserve"> </w:t>
       </w:r>
       <w:r>
-        <w:t xml:space="preserve">made viewable by </w:t>
+        <w:t>mad</w:t>
+      </w:r>
+      <w:r>
+        <w:t xml:space="preserve">e viewable by </w:t>
       </w:r>
       <w:proofErr w:type="gramStart"/>
       <w:r>
-        <w:t>a double-click</w:t>
+        <w:t xml:space="preserve">a </w:t>
+      </w:r>
+      <w:r>
+        <w:t>double-click</w:t>
       </w:r>
       <w:proofErr w:type="gramEnd"/>
       <w:r>
@@ -8266,9 +8473,9 @@
         </w:rPr>
         <w:drawing>
           <wp:inline distT="0" distB="0" distL="0" distR="0">
-            <wp:extent cx="5943600" cy="873791"/>
+            <wp:extent cx="5943600" cy="819615"/>
             <wp:effectExtent l="25400" t="0" r="0" b="0"/>
-            <wp:docPr id="9" name="Picture 2"/>
+            <wp:docPr id="12" name="Picture 4"/>
             <wp:cNvGraphicFramePr>
               <a:graphicFrameLocks xmlns:a="http://schemas.openxmlformats.org/drawingml/2006/main" noChangeAspect="1"/>
             </wp:cNvGraphicFramePr>
@@ -8276,7 +8483,7 @@
               <a:graphicData uri="http://schemas.openxmlformats.org/drawingml/2006/picture">
                 <pic:pic xmlns:pic="http://schemas.openxmlformats.org/drawingml/2006/picture">
                   <pic:nvPicPr>
-                    <pic:cNvPr id="0" name="Picture 2"/>
+                    <pic:cNvPr id="0" name="Picture 4"/>
                     <pic:cNvPicPr>
                       <a:picLocks noChangeAspect="1" noChangeArrowheads="1"/>
                     </pic:cNvPicPr>
@@ -8291,7 +8498,7 @@
                   <pic:spPr bwMode="auto">
                     <a:xfrm>
                       <a:off x="0" y="0"/>
-                      <a:ext cx="5943600" cy="873791"/>
+                      <a:ext cx="5943600" cy="819615"/>
                     </a:xfrm>
                     <a:prstGeom prst="rect">
                       <a:avLst/>
@@ -8456,9 +8663,9 @@
         </w:rPr>
         <w:drawing>
           <wp:inline distT="0" distB="0" distL="0" distR="0">
-            <wp:extent cx="4651375" cy="4101696"/>
+            <wp:extent cx="5943600" cy="4135174"/>
             <wp:effectExtent l="25400" t="0" r="0" b="0"/>
-            <wp:docPr id="13" name="Picture 3"/>
+            <wp:docPr id="11" name="Picture 3"/>
             <wp:cNvGraphicFramePr>
               <a:graphicFrameLocks xmlns:a="http://schemas.openxmlformats.org/drawingml/2006/main" noChangeAspect="1"/>
             </wp:cNvGraphicFramePr>
@@ -8481,7 +8688,7 @@
                   <pic:spPr bwMode="auto">
                     <a:xfrm>
                       <a:off x="0" y="0"/>
-                      <a:ext cx="4654613" cy="4104552"/>
+                      <a:ext cx="5943600" cy="4135174"/>
                     </a:xfrm>
                     <a:prstGeom prst="rect">
                       <a:avLst/>
@@ -8518,7 +8725,13 @@
         </w:r>
       </w:fldSimple>
       <w:r>
-        <w:t xml:space="preserve"> – Diagram</w:t>
+        <w:t xml:space="preserve"> – </w:t>
+      </w:r>
+      <w:r>
+        <w:t xml:space="preserve">Sample </w:t>
+      </w:r>
+      <w:r>
+        <w:t>Diagram</w:t>
       </w:r>
     </w:p>
     <w:p/>
@@ -10171,7 +10384,7 @@
               <w:snapToGrid w:val="0"/>
               <w:sz w:val="16"/>
             </w:rPr>
-            <w:t>6</w:t>
+            <w:t>15</w:t>
           </w:r>
           <w:r>
             <w:rPr>
@@ -13483,6 +13696,7 @@
     <w:lsdException w:name="toc 7" w:uiPriority="39"/>
     <w:lsdException w:name="toc 8" w:uiPriority="39"/>
     <w:lsdException w:name="toc 9" w:uiPriority="39"/>
+    <w:lsdException w:name="Normal (Web)" w:uiPriority="99"/>
     <w:lsdException w:name="List Paragraph" w:uiPriority="34" w:qFormat="1"/>
   </w:latentStyles>
   <w:style w:type="paragraph" w:default="1" w:styleId="Normal">

</xml_diff>

<commit_message>
-n BLT: import/export coded. JRE1.7
</commit_message>
<xml_diff>
--- a/doc/BlockLanguageToolkitDesign.docx
+++ b/doc/BlockLanguageToolkitDesign.docx
@@ -5497,7 +5497,11 @@
       </w:r>
       <w:r>
         <w:rPr>
-          <w:i/>
+          <w:rPrChange w:id="23" w:author="Chuck Coughlin" w:date="2014-01-31T23:31:00Z">
+            <w:rPr>
+              <w:i/>
+            </w:rPr>
+          </w:rPrChange>
         </w:rPr>
         <w:t>The packages are listed in the license statement that is displayed when loading the module</w:t>
       </w:r>
@@ -5529,14 +5533,14 @@
       <w:pPr>
         <w:pStyle w:val="Heading2"/>
         <w:numPr>
-          <w:numberingChange w:id="23" w:author="Chuck Coughlin" w:date="2014-01-30T10:27:00Z" w:original="%1:2:0:.%2:2:0:"/>
+          <w:numberingChange w:id="24" w:author="Chuck Coughlin" w:date="2014-01-30T10:27:00Z" w:original="%1:2:0:.%2:2:0:"/>
         </w:numPr>
       </w:pPr>
-      <w:bookmarkStart w:id="24" w:name="_Toc252696818"/>
+      <w:bookmarkStart w:id="25" w:name="_Toc252696818"/>
       <w:r>
         <w:t>Prerequisites</w:t>
       </w:r>
-      <w:bookmarkEnd w:id="24"/>
+      <w:bookmarkEnd w:id="25"/>
     </w:p>
     <w:p>
       <w:pPr>
@@ -5547,14 +5551,14 @@
       <w:pPr>
         <w:pStyle w:val="Heading3"/>
         <w:numPr>
-          <w:numberingChange w:id="25" w:author="Chuck Coughlin" w:date="2014-01-30T10:27:00Z" w:original="%1:2:0:.%2:2:0:.%3:1:0:"/>
+          <w:numberingChange w:id="26" w:author="Chuck Coughlin" w:date="2014-01-30T10:27:00Z" w:original="%1:2:0:.%2:2:0:.%3:1:0:"/>
         </w:numPr>
       </w:pPr>
-      <w:bookmarkStart w:id="26" w:name="_Toc252696819"/>
+      <w:bookmarkStart w:id="27" w:name="_Toc252696819"/>
       <w:r>
         <w:t>Java</w:t>
       </w:r>
-      <w:bookmarkEnd w:id="26"/>
+      <w:bookmarkEnd w:id="27"/>
     </w:p>
     <w:p>
       <w:r>
@@ -5571,14 +5575,14 @@
       <w:pPr>
         <w:pStyle w:val="Heading3"/>
         <w:numPr>
-          <w:numberingChange w:id="27" w:author="Chuck Coughlin" w:date="2014-01-30T10:27:00Z" w:original="%1:2:0:.%2:2:0:.%3:2:0:"/>
+          <w:numberingChange w:id="28" w:author="Chuck Coughlin" w:date="2014-01-30T10:27:00Z" w:original="%1:2:0:.%2:2:0:.%3:2:0:"/>
         </w:numPr>
       </w:pPr>
-      <w:bookmarkStart w:id="28" w:name="_Toc252696820"/>
+      <w:bookmarkStart w:id="29" w:name="_Toc252696820"/>
       <w:r>
         <w:t>Eclipse</w:t>
       </w:r>
-      <w:bookmarkEnd w:id="28"/>
+      <w:bookmarkEnd w:id="29"/>
     </w:p>
     <w:p>
       <w:r>
@@ -5592,14 +5596,14 @@
       <w:pPr>
         <w:pStyle w:val="Heading3"/>
         <w:numPr>
-          <w:numberingChange w:id="29" w:author="Chuck Coughlin" w:date="2014-01-30T10:27:00Z" w:original="%1:2:0:.%2:2:0:.%3:3:0:"/>
+          <w:numberingChange w:id="30" w:author="Chuck Coughlin" w:date="2014-01-30T10:27:00Z" w:original="%1:2:0:.%2:2:0:.%3:3:0:"/>
         </w:numPr>
       </w:pPr>
-      <w:bookmarkStart w:id="30" w:name="_Toc252696821"/>
+      <w:bookmarkStart w:id="31" w:name="_Toc252696821"/>
       <w:r>
         <w:t>Ignition</w:t>
       </w:r>
-      <w:bookmarkEnd w:id="30"/>
+      <w:bookmarkEnd w:id="31"/>
     </w:p>
     <w:p>
       <w:r>
@@ -5618,7 +5622,7 @@
     <w:p>
       <w:pPr>
         <w:rPr>
-          <w:del w:id="31" w:author="Chuck Coughlin" w:date="2014-01-29T17:43:00Z"/>
+          <w:del w:id="32" w:author="Chuck Coughlin" w:date="2014-01-29T17:43:00Z"/>
         </w:rPr>
       </w:pPr>
     </w:p>
@@ -5627,30 +5631,30 @@
       <w:pPr>
         <w:pStyle w:val="Heading2"/>
         <w:numPr>
-          <w:ins w:id="32" w:author="Chuck Coughlin" w:date="2014-01-29T17:43:00Z"/>
+          <w:ins w:id="33" w:author="Chuck Coughlin" w:date="2014-01-29T17:43:00Z"/>
         </w:numPr>
         <w:rPr>
-          <w:ins w:id="33" w:author="Chuck Coughlin" w:date="2014-01-29T17:43:00Z"/>
-        </w:rPr>
-      </w:pPr>
-      <w:bookmarkStart w:id="34" w:name="_Toc252696822"/>
-      <w:ins w:id="35" w:author="Chuck Coughlin" w:date="2014-01-29T17:43:00Z">
+          <w:ins w:id="34" w:author="Chuck Coughlin" w:date="2014-01-29T17:43:00Z"/>
+        </w:rPr>
+      </w:pPr>
+      <w:bookmarkStart w:id="35" w:name="_Toc252696822"/>
+      <w:ins w:id="36" w:author="Chuck Coughlin" w:date="2014-01-29T17:43:00Z">
         <w:r>
           <w:t>Internationalization</w:t>
         </w:r>
-        <w:bookmarkEnd w:id="34"/>
+        <w:bookmarkEnd w:id="35"/>
       </w:ins>
     </w:p>
     <w:p>
       <w:pPr>
         <w:numPr>
-          <w:ins w:id="36" w:author="Chuck Coughlin" w:date="2014-01-29T17:43:00Z"/>
+          <w:ins w:id="37" w:author="Chuck Coughlin" w:date="2014-01-29T17:43:00Z"/>
         </w:numPr>
         <w:rPr>
-          <w:ins w:id="37" w:author="Chuck Coughlin" w:date="2014-01-29T17:43:00Z"/>
-        </w:rPr>
-      </w:pPr>
-      <w:ins w:id="38" w:author="Chuck Coughlin" w:date="2014-01-29T17:43:00Z">
+          <w:ins w:id="38" w:author="Chuck Coughlin" w:date="2014-01-29T17:43:00Z"/>
+        </w:rPr>
+      </w:pPr>
+      <w:ins w:id="39" w:author="Chuck Coughlin" w:date="2014-01-29T17:43:00Z">
         <w:r>
           <w:t>There is no requirement for localized text.  The application will be presented in English.</w:t>
         </w:r>
@@ -5665,24 +5669,24 @@
       <w:pPr>
         <w:pStyle w:val="Heading1"/>
         <w:numPr>
-          <w:numberingChange w:id="39" w:author="Chuck Coughlin" w:date="2014-01-30T10:27:00Z" w:original="%1:3:0:."/>
+          <w:numberingChange w:id="40" w:author="Chuck Coughlin" w:date="2014-01-30T10:27:00Z" w:original="%1:3:0:."/>
         </w:numPr>
         <w:rPr>
           <w:rFonts w:cs="Arial"/>
         </w:rPr>
       </w:pPr>
-      <w:bookmarkStart w:id="40" w:name="_Toc252696823"/>
+      <w:bookmarkStart w:id="41" w:name="_Toc252696823"/>
       <w:r>
         <w:t>Architecture</w:t>
       </w:r>
-      <w:bookmarkEnd w:id="40"/>
+      <w:bookmarkEnd w:id="41"/>
     </w:p>
     <w:p>
       <w:pPr>
         <w:keepNext/>
         <w:jc w:val="both"/>
       </w:pPr>
-      <w:bookmarkStart w:id="41" w:name="_Toc44232509"/>
+      <w:bookmarkStart w:id="42" w:name="_Toc44232509"/>
       <w:r>
         <w:t xml:space="preserve">An Ignition project is, by its very nature, </w:t>
       </w:r>
@@ -5993,8 +5997,8 @@
         <w:keepNext/>
         <w:jc w:val="center"/>
       </w:pPr>
-      <w:bookmarkStart w:id="42" w:name="__RefHeading__153_1908009905"/>
-      <w:bookmarkEnd w:id="42"/>
+      <w:bookmarkStart w:id="43" w:name="__RefHeading__153_1908009905"/>
+      <w:bookmarkEnd w:id="43"/>
       <w:r>
         <w:rPr>
           <w:noProof/>
@@ -6051,7 +6055,7 @@
         <w:pStyle w:val="Caption"/>
         <w:jc w:val="center"/>
       </w:pPr>
-      <w:ins w:id="43" w:author="Chuck Coughlin" w:date="2014-01-30T08:47:00Z">
+      <w:ins w:id="44" w:author="Chuck Coughlin" w:date="2014-01-30T08:47:00Z">
         <w:r>
           <w:t xml:space="preserve">Figure </w:t>
         </w:r>
@@ -6065,7 +6069,7 @@
       <w:r>
         <w:fldChar w:fldCharType="separate"/>
       </w:r>
-      <w:ins w:id="44" w:author="Chuck Coughlin" w:date="2014-01-30T08:49:00Z">
+      <w:ins w:id="45" w:author="Chuck Coughlin" w:date="2014-01-30T08:49:00Z">
         <w:r>
           <w:rPr>
             <w:noProof/>
@@ -6073,12 +6077,12 @@
           <w:t>1</w:t>
         </w:r>
       </w:ins>
-      <w:ins w:id="45" w:author="Chuck Coughlin" w:date="2014-01-30T08:47:00Z">
+      <w:ins w:id="46" w:author="Chuck Coughlin" w:date="2014-01-30T08:47:00Z">
         <w:r>
           <w:fldChar w:fldCharType="end"/>
         </w:r>
       </w:ins>
-      <w:del w:id="46" w:author="Chuck Coughlin" w:date="2014-01-30T08:47:00Z">
+      <w:del w:id="47" w:author="Chuck Coughlin" w:date="2014-01-30T08:47:00Z">
         <w:r>
           <w:delText xml:space="preserve">Figure </w:delText>
         </w:r>
@@ -6110,14 +6114,14 @@
       <w:pPr>
         <w:pStyle w:val="Heading2"/>
         <w:numPr>
-          <w:numberingChange w:id="47" w:author="Chuck Coughlin" w:date="2014-01-30T10:27:00Z" w:original="%1:3:0:.%2:1:0:"/>
+          <w:numberingChange w:id="48" w:author="Chuck Coughlin" w:date="2014-01-30T10:27:00Z" w:original="%1:3:0:.%2:1:0:"/>
         </w:numPr>
       </w:pPr>
-      <w:bookmarkStart w:id="48" w:name="_Toc252696824"/>
+      <w:bookmarkStart w:id="49" w:name="_Toc252696824"/>
       <w:r>
         <w:t>Prototypes</w:t>
       </w:r>
-      <w:bookmarkEnd w:id="48"/>
+      <w:bookmarkEnd w:id="49"/>
     </w:p>
     <w:p>
       <w:r>
@@ -6194,14 +6198,14 @@
       <w:pPr>
         <w:pStyle w:val="Heading2"/>
         <w:numPr>
-          <w:numberingChange w:id="49" w:author="Chuck Coughlin" w:date="2014-01-30T10:27:00Z" w:original="%1:3:0:.%2:2:0:"/>
+          <w:numberingChange w:id="50" w:author="Chuck Coughlin" w:date="2014-01-30T10:27:00Z" w:original="%1:3:0:.%2:2:0:"/>
         </w:numPr>
       </w:pPr>
-      <w:bookmarkStart w:id="50" w:name="_Toc252696825"/>
+      <w:bookmarkStart w:id="51" w:name="_Toc252696825"/>
       <w:r>
         <w:t>Serialization</w:t>
       </w:r>
-      <w:bookmarkEnd w:id="50"/>
+      <w:bookmarkEnd w:id="51"/>
     </w:p>
     <w:p>
       <w:r>
@@ -6226,23 +6230,23 @@
     <w:p>
       <w:pPr>
         <w:numPr>
-          <w:ins w:id="51" w:author="Chuck Coughlin" w:date="2014-01-30T09:56:00Z"/>
+          <w:ins w:id="52" w:author="Chuck Coughlin" w:date="2014-01-30T09:56:00Z"/>
         </w:numPr>
         <w:rPr>
-          <w:ins w:id="52" w:author="Chuck Coughlin" w:date="2014-01-30T09:56:00Z"/>
+          <w:ins w:id="53" w:author="Chuck Coughlin" w:date="2014-01-30T09:56:00Z"/>
         </w:rPr>
       </w:pPr>
     </w:p>
     <w:p>
       <w:pPr>
         <w:numPr>
-          <w:ins w:id="53" w:author="Chuck Coughlin" w:date="2014-01-30T08:34:00Z"/>
+          <w:ins w:id="54" w:author="Chuck Coughlin" w:date="2014-01-30T08:34:00Z"/>
         </w:numPr>
         <w:rPr>
-          <w:ins w:id="54" w:author="Chuck Coughlin" w:date="2014-01-30T08:34:00Z"/>
-        </w:rPr>
-      </w:pPr>
-      <w:ins w:id="55" w:author="Chuck Coughlin" w:date="2014-01-30T09:59:00Z">
+          <w:ins w:id="55" w:author="Chuck Coughlin" w:date="2014-01-30T08:34:00Z"/>
+        </w:rPr>
+      </w:pPr>
+      <w:ins w:id="56" w:author="Chuck Coughlin" w:date="2014-01-30T09:59:00Z">
         <w:r>
           <w:rPr>
             <w:noProof/>
@@ -6299,14 +6303,14 @@
       <w:pPr>
         <w:pStyle w:val="Caption"/>
         <w:numPr>
-          <w:ins w:id="56" w:author="Chuck Coughlin" w:date="2014-01-30T08:34:00Z"/>
+          <w:ins w:id="57" w:author="Chuck Coughlin" w:date="2014-01-30T08:34:00Z"/>
         </w:numPr>
         <w:jc w:val="center"/>
         <w:rPr>
-          <w:ins w:id="57" w:author="Chuck Coughlin" w:date="2014-01-30T09:59:00Z"/>
-        </w:rPr>
-      </w:pPr>
-      <w:ins w:id="58" w:author="Chuck Coughlin" w:date="2014-01-30T08:48:00Z">
+          <w:ins w:id="58" w:author="Chuck Coughlin" w:date="2014-01-30T09:59:00Z"/>
+        </w:rPr>
+      </w:pPr>
+      <w:ins w:id="59" w:author="Chuck Coughlin" w:date="2014-01-30T08:48:00Z">
         <w:r>
           <w:t xml:space="preserve">Figure </w:t>
         </w:r>
@@ -6320,7 +6324,7 @@
       <w:r>
         <w:fldChar w:fldCharType="separate"/>
       </w:r>
-      <w:ins w:id="59" w:author="Chuck Coughlin" w:date="2014-01-30T08:48:00Z">
+      <w:ins w:id="60" w:author="Chuck Coughlin" w:date="2014-01-30T08:48:00Z">
         <w:r>
           <w:rPr>
             <w:noProof/>
@@ -6338,18 +6342,18 @@
     <w:p>
       <w:pPr>
         <w:numPr>
-          <w:ins w:id="60" w:author="Chuck Coughlin" w:date="2014-01-30T10:10:00Z"/>
+          <w:ins w:id="61" w:author="Chuck Coughlin" w:date="2014-01-30T10:10:00Z"/>
         </w:numPr>
         <w:rPr>
-          <w:ins w:id="61" w:author="Chuck Coughlin" w:date="2014-01-30T10:10:00Z"/>
-        </w:rPr>
-      </w:pPr>
-      <w:ins w:id="62" w:author="Chuck Coughlin" w:date="2014-01-30T10:10:00Z">
+          <w:ins w:id="62" w:author="Chuck Coughlin" w:date="2014-01-30T10:10:00Z"/>
+        </w:rPr>
+      </w:pPr>
+      <w:ins w:id="63" w:author="Chuck Coughlin" w:date="2014-01-30T10:10:00Z">
         <w:r>
           <w:t>From a macro level, an Ignition project follows a standard Model-View-Controller paradigm.</w:t>
         </w:r>
       </w:ins>
-      <w:ins w:id="63" w:author="Chuck Coughlin" w:date="2014-01-30T10:11:00Z">
+      <w:ins w:id="64" w:author="Chuck Coughlin" w:date="2014-01-30T10:11:00Z">
         <w:r>
           <w:t xml:space="preserve"> Objects in the Designer support the view, objects in the Gateway are the </w:t>
         </w:r>
@@ -6366,43 +6370,43 @@
     <w:p>
       <w:pPr>
         <w:numPr>
-          <w:ins w:id="64" w:author="Chuck Coughlin" w:date="2014-01-30T10:11:00Z"/>
+          <w:ins w:id="65" w:author="Chuck Coughlin" w:date="2014-01-30T10:11:00Z"/>
         </w:numPr>
         <w:rPr>
-          <w:ins w:id="65" w:author="Chuck Coughlin" w:date="2014-01-30T10:10:00Z"/>
+          <w:ins w:id="66" w:author="Chuck Coughlin" w:date="2014-01-30T10:10:00Z"/>
         </w:rPr>
       </w:pPr>
     </w:p>
     <w:p>
       <w:pPr>
         <w:numPr>
-          <w:ins w:id="66" w:author="Chuck Coughlin" w:date="2014-01-30T10:00:00Z"/>
+          <w:ins w:id="67" w:author="Chuck Coughlin" w:date="2014-01-30T10:00:00Z"/>
         </w:numPr>
         <w:rPr>
-          <w:ins w:id="67" w:author="Chuck Coughlin" w:date="2014-01-30T10:00:00Z"/>
-        </w:rPr>
-      </w:pPr>
-      <w:ins w:id="68" w:author="Chuck Coughlin" w:date="2014-01-30T10:01:00Z">
+          <w:ins w:id="68" w:author="Chuck Coughlin" w:date="2014-01-30T10:00:00Z"/>
+        </w:rPr>
+      </w:pPr>
+      <w:ins w:id="69" w:author="Chuck Coughlin" w:date="2014-01-30T10:01:00Z">
         <w:r>
           <w:t xml:space="preserve">The figure above illustrates the sequence of operations involved in </w:t>
         </w:r>
       </w:ins>
-      <w:ins w:id="69" w:author="Chuck Coughlin" w:date="2014-01-30T10:13:00Z">
+      <w:ins w:id="70" w:author="Chuck Coughlin" w:date="2014-01-30T10:13:00Z">
         <w:r>
           <w:t>following</w:t>
         </w:r>
       </w:ins>
-      <w:ins w:id="70" w:author="Chuck Coughlin" w:date="2014-01-30T10:01:00Z">
+      <w:ins w:id="71" w:author="Chuck Coughlin" w:date="2014-01-30T10:01:00Z">
         <w:r>
           <w:t xml:space="preserve"> a processing block</w:t>
         </w:r>
       </w:ins>
-      <w:ins w:id="71" w:author="Chuck Coughlin" w:date="2014-01-30T10:13:00Z">
+      <w:ins w:id="72" w:author="Chuck Coughlin" w:date="2014-01-30T10:13:00Z">
         <w:r>
           <w:t xml:space="preserve"> through its different environments</w:t>
         </w:r>
       </w:ins>
-      <w:ins w:id="72" w:author="Chuck Coughlin" w:date="2014-01-30T10:01:00Z">
+      <w:ins w:id="73" w:author="Chuck Coughlin" w:date="2014-01-30T10:01:00Z">
         <w:r>
           <w:t>.</w:t>
         </w:r>
@@ -6411,10 +6415,10 @@
     <w:p>
       <w:pPr>
         <w:numPr>
-          <w:ins w:id="73" w:author="Chuck Coughlin" w:date="2014-01-30T10:00:00Z"/>
+          <w:ins w:id="74" w:author="Chuck Coughlin" w:date="2014-01-30T10:00:00Z"/>
         </w:numPr>
         <w:rPr>
-          <w:ins w:id="74" w:author="Chuck Coughlin" w:date="2014-01-30T10:00:00Z"/>
+          <w:ins w:id="75" w:author="Chuck Coughlin" w:date="2014-01-30T10:00:00Z"/>
         </w:rPr>
       </w:pPr>
     </w:p>
@@ -6424,14 +6428,14 @@
         <w:numPr>
           <w:ilvl w:val="0"/>
           <w:numId w:val="24"/>
-          <w:ins w:id="75" w:author="Chuck Coughlin" w:date="2014-01-30T10:00:00Z"/>
+          <w:ins w:id="76" w:author="Chuck Coughlin" w:date="2014-01-30T10:00:00Z"/>
         </w:numPr>
         <w:rPr>
-          <w:ins w:id="76" w:author="Chuck Coughlin" w:date="2014-01-30T10:00:00Z"/>
+          <w:ins w:id="77" w:author="Chuck Coughlin" w:date="2014-01-30T10:00:00Z"/>
           <w:rFonts w:ascii="Arial" w:hAnsi="Arial"/>
         </w:rPr>
       </w:pPr>
-      <w:ins w:id="77" w:author="Chuck Coughlin" w:date="2014-01-30T10:02:00Z">
+      <w:ins w:id="78" w:author="Chuck Coughlin" w:date="2014-01-30T10:02:00Z">
         <w:r>
           <w:rPr>
             <w:rFonts w:ascii="Arial" w:hAnsi="Arial"/>
@@ -6440,7 +6444,7 @@
           <w:t>Palette Prototype</w:t>
         </w:r>
       </w:ins>
-      <w:ins w:id="78" w:author="Chuck Coughlin" w:date="2014-01-30T10:00:00Z">
+      <w:ins w:id="79" w:author="Chuck Coughlin" w:date="2014-01-30T10:00:00Z">
         <w:r>
           <w:rPr>
             <w:rFonts w:ascii="Arial" w:hAnsi="Arial"/>
@@ -6448,7 +6452,7 @@
           <w:t xml:space="preserve">. </w:t>
         </w:r>
       </w:ins>
-      <w:ins w:id="79" w:author="Chuck Coughlin" w:date="2014-01-30T10:02:00Z">
+      <w:ins w:id="80" w:author="Chuck Coughlin" w:date="2014-01-30T10:02:00Z">
         <w:r>
           <w:rPr>
             <w:rFonts w:ascii="Arial" w:hAnsi="Arial"/>
@@ -6456,7 +6460,7 @@
           <w:t xml:space="preserve">When the Designer creates the </w:t>
         </w:r>
       </w:ins>
-      <w:ins w:id="80" w:author="Chuck Coughlin" w:date="2014-01-30T10:03:00Z">
+      <w:ins w:id="81" w:author="Chuck Coughlin" w:date="2014-01-30T10:03:00Z">
         <w:r>
           <w:rPr>
             <w:rFonts w:ascii="Arial" w:hAnsi="Arial"/>
@@ -6464,7 +6468,7 @@
           <w:t xml:space="preserve">block </w:t>
         </w:r>
       </w:ins>
-      <w:ins w:id="81" w:author="Chuck Coughlin" w:date="2014-01-30T10:02:00Z">
+      <w:ins w:id="82" w:author="Chuck Coughlin" w:date="2014-01-30T10:02:00Z">
         <w:r>
           <w:rPr>
             <w:rFonts w:ascii="Arial" w:hAnsi="Arial"/>
@@ -6472,7 +6476,7 @@
           <w:t xml:space="preserve">palette </w:t>
         </w:r>
       </w:ins>
-      <w:ins w:id="82" w:author="Chuck Coughlin" w:date="2014-01-30T10:03:00Z">
+      <w:ins w:id="83" w:author="Chuck Coughlin" w:date="2014-01-30T10:03:00Z">
         <w:r>
           <w:rPr>
             <w:rFonts w:ascii="Arial" w:hAnsi="Arial"/>
@@ -6480,7 +6484,7 @@
           <w:t xml:space="preserve">it queries the Gateway for a list of block classes that are annotated as </w:t>
         </w:r>
       </w:ins>
-      <w:ins w:id="83" w:author="Chuck Coughlin" w:date="2014-01-30T10:04:00Z">
+      <w:ins w:id="84" w:author="Chuck Coughlin" w:date="2014-01-30T10:04:00Z">
         <w:r>
           <w:rPr>
             <w:rFonts w:ascii="Arial" w:hAnsi="Arial"/>
@@ -6491,9 +6495,9 @@
           <w:rPr>
             <w:rFonts w:ascii="Arial" w:hAnsi="Arial"/>
             <w:i/>
-            <w:rPrChange w:id="84" w:author="Chuck Coughlin" w:date="2014-01-30T10:18:00Z">
+            <w:rPrChange w:id="85" w:author="Chuck Coughlin" w:date="2014-01-30T10:18:00Z">
               <w:rPr>
-                <w:rFonts w:ascii="Arial" w:hAnsi="Arial"/>
+                <w:rFonts w:ascii="Arial" w:eastAsia="Times New Roman" w:hAnsi="Arial"/>
               </w:rPr>
             </w:rPrChange>
           </w:rPr>
@@ -6506,7 +6510,7 @@
           <w:t>”</w:t>
         </w:r>
       </w:ins>
-      <w:ins w:id="85" w:author="Chuck Coughlin" w:date="2014-01-30T10:00:00Z">
+      <w:ins w:id="86" w:author="Chuck Coughlin" w:date="2014-01-30T10:00:00Z">
         <w:r>
           <w:rPr>
             <w:rFonts w:ascii="Arial" w:hAnsi="Arial"/>
@@ -6514,7 +6518,7 @@
           <w:t xml:space="preserve">. </w:t>
         </w:r>
       </w:ins>
-      <w:ins w:id="86" w:author="Chuck Coughlin" w:date="2014-01-30T10:04:00Z">
+      <w:ins w:id="87" w:author="Chuck Coughlin" w:date="2014-01-30T10:04:00Z">
         <w:r>
           <w:rPr>
             <w:rFonts w:ascii="Arial" w:hAnsi="Arial"/>
@@ -6522,7 +6526,7 @@
           <w:t xml:space="preserve">From these it obtains prototype objects that contain enough information to </w:t>
         </w:r>
       </w:ins>
-      <w:ins w:id="87" w:author="Chuck Coughlin" w:date="2014-01-30T10:05:00Z">
+      <w:ins w:id="88" w:author="Chuck Coughlin" w:date="2014-01-30T10:05:00Z">
         <w:r>
           <w:rPr>
             <w:rFonts w:ascii="Arial" w:hAnsi="Arial"/>
@@ -6535,10 +6539,10 @@
       <w:pPr>
         <w:pStyle w:val="ListParagraph"/>
         <w:numPr>
-          <w:ins w:id="88" w:author="Chuck Coughlin" w:date="2014-01-30T10:00:00Z"/>
+          <w:ins w:id="89" w:author="Chuck Coughlin" w:date="2014-01-30T10:00:00Z"/>
         </w:numPr>
         <w:rPr>
-          <w:ins w:id="89" w:author="Chuck Coughlin" w:date="2014-01-30T10:00:00Z"/>
+          <w:ins w:id="90" w:author="Chuck Coughlin" w:date="2014-01-30T10:00:00Z"/>
           <w:rFonts w:ascii="Arial" w:hAnsi="Arial"/>
         </w:rPr>
       </w:pPr>
@@ -6547,14 +6551,14 @@
       <w:pPr>
         <w:pStyle w:val="ListParagraph"/>
         <w:numPr>
-          <w:ins w:id="90" w:author="Chuck Coughlin" w:date="2014-01-30T10:00:00Z"/>
+          <w:ins w:id="91" w:author="Chuck Coughlin" w:date="2014-01-30T10:00:00Z"/>
         </w:numPr>
         <w:rPr>
-          <w:ins w:id="91" w:author="Chuck Coughlin" w:date="2014-01-30T10:00:00Z"/>
+          <w:ins w:id="92" w:author="Chuck Coughlin" w:date="2014-01-30T10:00:00Z"/>
           <w:rFonts w:ascii="Arial" w:hAnsi="Arial"/>
         </w:rPr>
       </w:pPr>
-      <w:ins w:id="92" w:author="Chuck Coughlin" w:date="2014-01-30T10:05:00Z">
+      <w:ins w:id="93" w:author="Chuck Coughlin" w:date="2014-01-30T10:05:00Z">
         <w:r>
           <w:rPr>
             <w:rFonts w:ascii="Arial" w:hAnsi="Arial"/>
@@ -6562,7 +6566,7 @@
           <w:t>Each prototype contains</w:t>
         </w:r>
       </w:ins>
-      <w:ins w:id="93" w:author="Chuck Coughlin" w:date="2014-01-30T10:00:00Z">
+      <w:ins w:id="94" w:author="Chuck Coughlin" w:date="2014-01-30T10:00:00Z">
         <w:r>
           <w:rPr>
             <w:rFonts w:ascii="Arial" w:hAnsi="Arial"/>
@@ -6577,14 +6581,14 @@
         <w:numPr>
           <w:ilvl w:val="1"/>
           <w:numId w:val="24"/>
-          <w:ins w:id="94" w:author="Chuck Coughlin" w:date="2014-01-30T10:00:00Z"/>
+          <w:ins w:id="95" w:author="Chuck Coughlin" w:date="2014-01-30T10:00:00Z"/>
         </w:numPr>
         <w:rPr>
-          <w:ins w:id="95" w:author="Chuck Coughlin" w:date="2014-01-30T10:00:00Z"/>
+          <w:ins w:id="96" w:author="Chuck Coughlin" w:date="2014-01-30T10:00:00Z"/>
           <w:rFonts w:ascii="Arial" w:hAnsi="Arial"/>
         </w:rPr>
       </w:pPr>
-      <w:ins w:id="96" w:author="Chuck Coughlin" w:date="2014-01-30T10:00:00Z">
+      <w:ins w:id="97" w:author="Chuck Coughlin" w:date="2014-01-30T10:00:00Z">
         <w:r>
           <w:rPr>
             <w:rFonts w:ascii="Arial" w:hAnsi="Arial"/>
@@ -6599,14 +6603,14 @@
         <w:numPr>
           <w:ilvl w:val="1"/>
           <w:numId w:val="24"/>
-          <w:ins w:id="97" w:author="Chuck Coughlin" w:date="2014-01-30T10:00:00Z"/>
+          <w:ins w:id="98" w:author="Chuck Coughlin" w:date="2014-01-30T10:00:00Z"/>
         </w:numPr>
         <w:rPr>
-          <w:ins w:id="98" w:author="Chuck Coughlin" w:date="2014-01-30T10:00:00Z"/>
+          <w:ins w:id="99" w:author="Chuck Coughlin" w:date="2014-01-30T10:00:00Z"/>
           <w:rFonts w:ascii="Arial" w:hAnsi="Arial"/>
         </w:rPr>
       </w:pPr>
-      <w:ins w:id="99" w:author="Chuck Coughlin" w:date="2014-01-30T10:06:00Z">
+      <w:ins w:id="100" w:author="Chuck Coughlin" w:date="2014-01-30T10:06:00Z">
         <w:r>
           <w:rPr>
             <w:rFonts w:ascii="Arial" w:hAnsi="Arial"/>
@@ -6621,14 +6625,14 @@
         <w:numPr>
           <w:ilvl w:val="1"/>
           <w:numId w:val="24"/>
-          <w:ins w:id="100" w:author="Chuck Coughlin" w:date="2014-01-30T10:00:00Z"/>
+          <w:ins w:id="101" w:author="Chuck Coughlin" w:date="2014-01-30T10:00:00Z"/>
         </w:numPr>
         <w:rPr>
-          <w:ins w:id="101" w:author="Chuck Coughlin" w:date="2014-01-30T10:00:00Z"/>
+          <w:ins w:id="102" w:author="Chuck Coughlin" w:date="2014-01-30T10:00:00Z"/>
           <w:rFonts w:ascii="Arial" w:hAnsi="Arial"/>
         </w:rPr>
       </w:pPr>
-      <w:ins w:id="102" w:author="Chuck Coughlin" w:date="2014-01-30T10:06:00Z">
+      <w:ins w:id="103" w:author="Chuck Coughlin" w:date="2014-01-30T10:06:00Z">
         <w:r>
           <w:rPr>
             <w:rFonts w:ascii="Arial" w:hAnsi="Arial"/>
@@ -6643,14 +6647,14 @@
         <w:numPr>
           <w:ilvl w:val="1"/>
           <w:numId w:val="24"/>
-          <w:ins w:id="103" w:author="Chuck Coughlin" w:date="2014-01-30T10:00:00Z"/>
+          <w:ins w:id="104" w:author="Chuck Coughlin" w:date="2014-01-30T10:00:00Z"/>
         </w:numPr>
         <w:rPr>
-          <w:ins w:id="104" w:author="Chuck Coughlin" w:date="2014-01-30T10:08:00Z"/>
+          <w:ins w:id="105" w:author="Chuck Coughlin" w:date="2014-01-30T10:08:00Z"/>
           <w:rFonts w:ascii="Arial" w:hAnsi="Arial"/>
         </w:rPr>
       </w:pPr>
-      <w:ins w:id="105" w:author="Chuck Coughlin" w:date="2014-01-30T10:07:00Z">
+      <w:ins w:id="106" w:author="Chuck Coughlin" w:date="2014-01-30T10:07:00Z">
         <w:r>
           <w:rPr>
             <w:rFonts w:ascii="Arial" w:hAnsi="Arial"/>
@@ -6665,7 +6669,7 @@
           <w:t>Square ,</w:t>
         </w:r>
       </w:ins>
-      <w:ins w:id="106" w:author="Chuck Coughlin" w:date="2014-01-30T10:08:00Z">
+      <w:ins w:id="107" w:author="Chuck Coughlin" w:date="2014-01-30T10:08:00Z">
         <w:r>
           <w:rPr>
             <w:rFonts w:ascii="Arial" w:hAnsi="Arial"/>
@@ -6680,7 +6684,7 @@
           <w:t xml:space="preserve"> </w:t>
         </w:r>
       </w:ins>
-      <w:ins w:id="107" w:author="Chuck Coughlin" w:date="2014-01-30T10:07:00Z">
+      <w:ins w:id="108" w:author="Chuck Coughlin" w:date="2014-01-30T10:07:00Z">
         <w:r>
           <w:rPr>
             <w:rFonts w:ascii="Arial" w:hAnsi="Arial"/>
@@ -6688,7 +6692,7 @@
           <w:t>,Entry, Circle . . .)</w:t>
         </w:r>
       </w:ins>
-      <w:ins w:id="108" w:author="Chuck Coughlin" w:date="2014-01-30T10:00:00Z">
+      <w:ins w:id="109" w:author="Chuck Coughlin" w:date="2014-01-30T10:00:00Z">
         <w:r>
           <w:rPr>
             <w:rFonts w:ascii="Arial" w:hAnsi="Arial"/>
@@ -6703,14 +6707,14 @@
         <w:numPr>
           <w:ilvl w:val="1"/>
           <w:numId w:val="24"/>
-          <w:ins w:id="109" w:author="Chuck Coughlin" w:date="2014-01-30T10:08:00Z"/>
+          <w:ins w:id="110" w:author="Chuck Coughlin" w:date="2014-01-30T10:08:00Z"/>
         </w:numPr>
         <w:rPr>
-          <w:ins w:id="110" w:author="Chuck Coughlin" w:date="2014-01-30T10:08:00Z"/>
+          <w:ins w:id="111" w:author="Chuck Coughlin" w:date="2014-01-30T10:08:00Z"/>
           <w:rFonts w:ascii="Arial" w:hAnsi="Arial"/>
         </w:rPr>
       </w:pPr>
-      <w:ins w:id="111" w:author="Chuck Coughlin" w:date="2014-01-30T10:08:00Z">
+      <w:ins w:id="112" w:author="Chuck Coughlin" w:date="2014-01-30T10:08:00Z">
         <w:r>
           <w:rPr>
             <w:rFonts w:ascii="Arial" w:hAnsi="Arial"/>
@@ -6725,14 +6729,14 @@
         <w:numPr>
           <w:ilvl w:val="1"/>
           <w:numId w:val="24"/>
-          <w:ins w:id="112" w:author="Chuck Coughlin" w:date="2014-01-30T10:08:00Z"/>
+          <w:ins w:id="113" w:author="Chuck Coughlin" w:date="2014-01-30T10:08:00Z"/>
         </w:numPr>
         <w:rPr>
-          <w:ins w:id="113" w:author="Chuck Coughlin" w:date="2014-01-30T10:08:00Z"/>
+          <w:ins w:id="114" w:author="Chuck Coughlin" w:date="2014-01-30T10:08:00Z"/>
           <w:rFonts w:ascii="Arial" w:hAnsi="Arial"/>
         </w:rPr>
       </w:pPr>
-      <w:ins w:id="114" w:author="Chuck Coughlin" w:date="2014-01-30T10:08:00Z">
+      <w:ins w:id="115" w:author="Chuck Coughlin" w:date="2014-01-30T10:08:00Z">
         <w:r>
           <w:rPr>
             <w:rFonts w:ascii="Arial" w:hAnsi="Arial"/>
@@ -6747,14 +6751,14 @@
         <w:numPr>
           <w:ilvl w:val="1"/>
           <w:numId w:val="24"/>
-          <w:ins w:id="115" w:author="Chuck Coughlin" w:date="2014-01-30T10:08:00Z"/>
+          <w:ins w:id="116" w:author="Chuck Coughlin" w:date="2014-01-30T10:08:00Z"/>
         </w:numPr>
         <w:rPr>
-          <w:ins w:id="116" w:author="Chuck Coughlin" w:date="2014-01-30T10:00:00Z"/>
+          <w:ins w:id="117" w:author="Chuck Coughlin" w:date="2014-01-30T10:00:00Z"/>
           <w:rFonts w:ascii="Arial" w:hAnsi="Arial"/>
         </w:rPr>
       </w:pPr>
-      <w:ins w:id="117" w:author="Chuck Coughlin" w:date="2014-01-30T10:08:00Z">
+      <w:ins w:id="118" w:author="Chuck Coughlin" w:date="2014-01-30T10:08:00Z">
         <w:r>
           <w:rPr>
             <w:rFonts w:ascii="Arial" w:hAnsi="Arial"/>
@@ -6766,18 +6770,18 @@
     <w:p>
       <w:pPr>
         <w:numPr>
-          <w:ins w:id="118" w:author="Chuck Coughlin" w:date="2014-01-30T10:00:00Z"/>
+          <w:ins w:id="119" w:author="Chuck Coughlin" w:date="2014-01-30T10:00:00Z"/>
         </w:numPr>
         <w:rPr>
-          <w:ins w:id="119" w:author="Chuck Coughlin" w:date="2014-01-30T10:00:00Z"/>
+          <w:ins w:id="120" w:author="Chuck Coughlin" w:date="2014-01-30T10:00:00Z"/>
           <w:u w:val="single"/>
-          <w:rPrChange w:id="120" w:author="Chuck Coughlin" w:date="2014-01-30T10:09:00Z">
+          <w:rPrChange w:id="121" w:author="Chuck Coughlin" w:date="2014-01-30T10:09:00Z">
             <w:rPr>
-              <w:ins w:id="121" w:author="Chuck Coughlin" w:date="2014-01-30T10:00:00Z"/>
+              <w:ins w:id="122" w:author="Chuck Coughlin" w:date="2014-01-30T10:00:00Z"/>
             </w:rPr>
           </w:rPrChange>
         </w:rPr>
-        <w:pPrChange w:id="122" w:author="Chuck Coughlin" w:date="2014-01-30T10:09:00Z">
+        <w:pPrChange w:id="123" w:author="Chuck Coughlin" w:date="2014-01-30T10:09:00Z">
           <w:pPr>
             <w:pStyle w:val="ListParagraph"/>
             <w:ind w:left="1440"/>
@@ -6791,19 +6795,19 @@
         <w:numPr>
           <w:ilvl w:val="0"/>
           <w:numId w:val="24"/>
-          <w:ins w:id="123" w:author="Chuck Coughlin" w:date="2014-01-30T10:00:00Z"/>
+          <w:ins w:id="124" w:author="Chuck Coughlin" w:date="2014-01-30T10:00:00Z"/>
         </w:numPr>
         <w:rPr>
-          <w:ins w:id="124" w:author="Chuck Coughlin" w:date="2014-01-30T10:00:00Z"/>
+          <w:ins w:id="125" w:author="Chuck Coughlin" w:date="2014-01-30T10:00:00Z"/>
           <w:rFonts w:ascii="Arial" w:hAnsi="Arial"/>
         </w:rPr>
-        <w:pPrChange w:id="125" w:author="Chuck Coughlin" w:date="2014-01-30T10:09:00Z">
+        <w:pPrChange w:id="126" w:author="Chuck Coughlin" w:date="2014-01-30T10:09:00Z">
           <w:pPr>
             <w:pStyle w:val="ListParagraph"/>
           </w:pPr>
         </w:pPrChange>
       </w:pPr>
-      <w:ins w:id="126" w:author="Chuck Coughlin" w:date="2014-01-30T10:09:00Z">
+      <w:ins w:id="127" w:author="Chuck Coughlin" w:date="2014-01-30T10:09:00Z">
         <w:r>
           <w:rPr>
             <w:rFonts w:ascii="Arial" w:hAnsi="Arial"/>
@@ -6812,7 +6816,7 @@
           <w:t>Block View</w:t>
         </w:r>
       </w:ins>
-      <w:ins w:id="127" w:author="Chuck Coughlin" w:date="2014-01-30T10:00:00Z">
+      <w:ins w:id="128" w:author="Chuck Coughlin" w:date="2014-01-30T10:00:00Z">
         <w:r>
           <w:rPr>
             <w:rFonts w:ascii="Arial" w:hAnsi="Arial"/>
@@ -6820,7 +6824,7 @@
           <w:t xml:space="preserve">. </w:t>
         </w:r>
       </w:ins>
-      <w:ins w:id="128" w:author="Chuck Coughlin" w:date="2014-01-30T10:14:00Z">
+      <w:ins w:id="129" w:author="Chuck Coughlin" w:date="2014-01-30T10:14:00Z">
         <w:r>
           <w:rPr>
             <w:rFonts w:ascii="Arial" w:hAnsi="Arial"/>
@@ -6828,12 +6832,12 @@
           <w:t xml:space="preserve">Selection from the palette creates a </w:t>
         </w:r>
       </w:ins>
-      <w:ins w:id="129" w:author="Chuck Coughlin" w:date="2014-01-30T10:15:00Z">
+      <w:ins w:id="130" w:author="Chuck Coughlin" w:date="2014-01-30T10:15:00Z">
         <w:r>
           <w:rPr>
             <w:rFonts w:ascii="Arial" w:hAnsi="Arial"/>
             <w:i/>
-            <w:rPrChange w:id="130" w:author="Chuck Coughlin" w:date="2014-01-30T10:18:00Z">
+            <w:rPrChange w:id="131" w:author="Chuck Coughlin" w:date="2014-01-30T10:18:00Z">
               <w:rPr>
                 <w:rFonts w:ascii="Arial" w:hAnsi="Arial"/>
               </w:rPr>
@@ -6848,7 +6852,7 @@
           <w:t xml:space="preserve">. This is the visible </w:t>
         </w:r>
       </w:ins>
-      <w:ins w:id="131" w:author="Chuck Coughlin" w:date="2014-01-30T10:16:00Z">
+      <w:ins w:id="132" w:author="Chuck Coughlin" w:date="2014-01-30T10:16:00Z">
         <w:r>
           <w:rPr>
             <w:rFonts w:ascii="Arial" w:hAnsi="Arial"/>
@@ -6861,10 +6865,10 @@
       <w:pPr>
         <w:pStyle w:val="ListParagraph"/>
         <w:numPr>
-          <w:ins w:id="132" w:author="Chuck Coughlin" w:date="2014-01-30T10:00:00Z"/>
+          <w:ins w:id="133" w:author="Chuck Coughlin" w:date="2014-01-30T10:00:00Z"/>
         </w:numPr>
         <w:rPr>
-          <w:ins w:id="133" w:author="Chuck Coughlin" w:date="2014-01-30T10:00:00Z"/>
+          <w:ins w:id="134" w:author="Chuck Coughlin" w:date="2014-01-30T10:00:00Z"/>
           <w:rFonts w:ascii="Arial" w:hAnsi="Arial"/>
           <w:u w:val="single"/>
         </w:rPr>
@@ -6876,14 +6880,14 @@
         <w:numPr>
           <w:ilvl w:val="0"/>
           <w:numId w:val="24"/>
-          <w:ins w:id="134" w:author="Chuck Coughlin" w:date="2014-01-30T09:59:00Z"/>
+          <w:ins w:id="135" w:author="Chuck Coughlin" w:date="2014-01-30T09:59:00Z"/>
         </w:numPr>
         <w:rPr>
-          <w:ins w:id="135" w:author="Chuck Coughlin" w:date="2014-01-30T10:21:00Z"/>
+          <w:ins w:id="136" w:author="Chuck Coughlin" w:date="2014-01-30T10:21:00Z"/>
           <w:rFonts w:ascii="Arial" w:hAnsi="Arial"/>
         </w:rPr>
       </w:pPr>
-      <w:ins w:id="136" w:author="Chuck Coughlin" w:date="2014-01-30T10:20:00Z">
+      <w:ins w:id="137" w:author="Chuck Coughlin" w:date="2014-01-30T10:20:00Z">
         <w:r>
           <w:rPr>
             <w:rFonts w:ascii="Arial" w:hAnsi="Arial"/>
@@ -6892,7 +6896,7 @@
           <w:t>Serializable Block</w:t>
         </w:r>
       </w:ins>
-      <w:ins w:id="137" w:author="Chuck Coughlin" w:date="2014-01-30T10:00:00Z">
+      <w:ins w:id="138" w:author="Chuck Coughlin" w:date="2014-01-30T10:00:00Z">
         <w:r>
           <w:rPr>
             <w:rFonts w:ascii="Arial" w:hAnsi="Arial"/>
@@ -6900,7 +6904,7 @@
           <w:t xml:space="preserve">. </w:t>
         </w:r>
       </w:ins>
-      <w:ins w:id="138" w:author="Chuck Coughlin" w:date="2014-01-30T10:18:00Z">
+      <w:ins w:id="139" w:author="Chuck Coughlin" w:date="2014-01-30T10:18:00Z">
         <w:r>
           <w:rPr>
             <w:rFonts w:ascii="Arial" w:hAnsi="Arial"/>
@@ -6911,7 +6915,7 @@
           <w:rPr>
             <w:rFonts w:ascii="Arial" w:hAnsi="Arial"/>
             <w:i/>
-            <w:rPrChange w:id="139" w:author="Chuck Coughlin" w:date="2014-01-30T10:20:00Z">
+            <w:rPrChange w:id="140" w:author="Chuck Coughlin" w:date="2014-01-30T10:20:00Z">
               <w:rPr/>
             </w:rPrChange>
           </w:rPr>
@@ -6924,7 +6928,7 @@
           <w:t xml:space="preserve"> objects are converted </w:t>
         </w:r>
       </w:ins>
-      <w:ins w:id="140" w:author="Chuck Coughlin" w:date="2014-01-30T10:19:00Z">
+      <w:ins w:id="141" w:author="Chuck Coughlin" w:date="2014-01-30T10:19:00Z">
         <w:r>
           <w:rPr>
             <w:rFonts w:ascii="Arial" w:hAnsi="Arial"/>
@@ -6932,7 +6936,7 @@
           <w:t>into</w:t>
         </w:r>
       </w:ins>
-      <w:ins w:id="141" w:author="Chuck Coughlin" w:date="2014-01-30T10:18:00Z">
+      <w:ins w:id="142" w:author="Chuck Coughlin" w:date="2014-01-30T10:18:00Z">
         <w:r>
           <w:rPr>
             <w:rFonts w:ascii="Arial" w:hAnsi="Arial"/>
@@ -6943,7 +6947,7 @@
           <w:rPr>
             <w:rFonts w:ascii="Arial" w:hAnsi="Arial"/>
             <w:i/>
-            <w:rPrChange w:id="142" w:author="Chuck Coughlin" w:date="2014-01-30T10:20:00Z">
+            <w:rPrChange w:id="143" w:author="Chuck Coughlin" w:date="2014-01-30T10:20:00Z">
               <w:rPr/>
             </w:rPrChange>
           </w:rPr>
@@ -6956,7 +6960,7 @@
           <w:t xml:space="preserve"> instances and transferred to the Gateway. Serialization is required </w:t>
         </w:r>
       </w:ins>
-      <w:ins w:id="143" w:author="Chuck Coughlin" w:date="2014-01-30T10:20:00Z">
+      <w:ins w:id="144" w:author="Chuck Coughlin" w:date="2014-01-30T10:20:00Z">
         <w:r>
           <w:rPr>
             <w:rFonts w:ascii="Arial" w:hAnsi="Arial"/>
@@ -6964,7 +6968,7 @@
           <w:t>because the transfer may span different systems</w:t>
         </w:r>
       </w:ins>
-      <w:ins w:id="144" w:author="Chuck Coughlin" w:date="2014-01-30T10:00:00Z">
+      <w:ins w:id="145" w:author="Chuck Coughlin" w:date="2014-01-30T10:00:00Z">
         <w:r>
           <w:rPr>
             <w:rFonts w:ascii="Arial" w:hAnsi="Arial"/>
@@ -6972,7 +6976,7 @@
           <w:t>.</w:t>
         </w:r>
       </w:ins>
-      <w:ins w:id="145" w:author="Chuck Coughlin" w:date="2014-01-30T10:21:00Z">
+      <w:ins w:id="146" w:author="Chuck Coughlin" w:date="2014-01-30T10:21:00Z">
         <w:r>
           <w:rPr>
             <w:rFonts w:ascii="Arial" w:hAnsi="Arial"/>
@@ -6983,7 +6987,7 @@
           <w:rPr>
             <w:rFonts w:ascii="Arial" w:hAnsi="Arial"/>
             <w:i/>
-            <w:rPrChange w:id="146" w:author="Chuck Coughlin" w:date="2014-01-30T10:21:00Z">
+            <w:rPrChange w:id="147" w:author="Chuck Coughlin" w:date="2014-01-30T10:21:00Z">
               <w:rPr>
                 <w:rFonts w:ascii="Arial" w:hAnsi="Arial"/>
               </w:rPr>
@@ -7002,12 +7006,12 @@
     <w:p>
       <w:pPr>
         <w:numPr>
-          <w:ins w:id="147" w:author="Chuck Coughlin" w:date="2014-01-30T10:21:00Z"/>
+          <w:ins w:id="148" w:author="Chuck Coughlin" w:date="2014-01-30T10:21:00Z"/>
         </w:numPr>
         <w:rPr>
-          <w:ins w:id="148" w:author="Chuck Coughlin" w:date="2014-01-30T10:21:00Z"/>
-        </w:rPr>
-        <w:pPrChange w:id="149" w:author="Chuck Coughlin" w:date="2014-01-30T09:59:00Z">
+          <w:ins w:id="149" w:author="Chuck Coughlin" w:date="2014-01-30T10:21:00Z"/>
+        </w:rPr>
+        <w:pPrChange w:id="150" w:author="Chuck Coughlin" w:date="2014-01-30T09:59:00Z">
           <w:pPr>
             <w:pStyle w:val="ListParagraph"/>
             <w:numPr>
@@ -7024,43 +7028,43 @@
         <w:numPr>
           <w:ilvl w:val="0"/>
           <w:numId w:val="24"/>
-          <w:ins w:id="150" w:author="Chuck Coughlin" w:date="2014-01-30T10:21:00Z"/>
+          <w:ins w:id="151" w:author="Chuck Coughlin" w:date="2014-01-30T10:21:00Z"/>
         </w:numPr>
         <w:rPr>
-          <w:ins w:id="151" w:author="Chuck Coughlin" w:date="2014-01-30T08:34:00Z"/>
-          <w:rFonts w:ascii="Arial" w:hAnsi="Arial"/>
-          <w:rPrChange w:id="152" w:author="Chuck Coughlin" w:date="2014-01-30T10:16:00Z">
-            <w:rPr>
-              <w:ins w:id="153" w:author="Chuck Coughlin" w:date="2014-01-30T08:34:00Z"/>
-            </w:rPr>
-          </w:rPrChange>
-        </w:rPr>
-        <w:pPrChange w:id="154" w:author="Chuck Coughlin" w:date="2014-01-30T09:59:00Z">
+          <w:ins w:id="152" w:author="Chuck Coughlin" w:date="2014-01-30T08:34:00Z"/>
+        </w:rPr>
+        <w:pPrChange w:id="153" w:author="Chuck Coughlin" w:date="2014-01-30T09:59:00Z">
           <w:pPr>
             <w:pStyle w:val="Caption"/>
             <w:jc w:val="center"/>
           </w:pPr>
         </w:pPrChange>
       </w:pPr>
-      <w:ins w:id="155" w:author="Chuck Coughlin" w:date="2014-01-30T10:21:00Z">
+      <w:ins w:id="154" w:author="Chuck Coughlin" w:date="2014-01-30T10:21:00Z">
         <w:r>
           <w:rPr>
             <w:rFonts w:ascii="Arial" w:hAnsi="Arial"/>
             <w:u w:val="single"/>
-            <w:rPrChange w:id="156" w:author="Chuck Coughlin" w:date="2014-01-30T10:22:00Z">
-              <w:rPr/>
+            <w:rPrChange w:id="155" w:author="Chuck Coughlin" w:date="2014-01-30T10:22:00Z">
+              <w:rPr>
+                <w:b w:val="0"/>
+                <w:bCs w:val="0"/>
+              </w:rPr>
             </w:rPrChange>
           </w:rPr>
           <w:t>P</w:t>
         </w:r>
       </w:ins>
-      <w:ins w:id="157" w:author="Chuck Coughlin" w:date="2014-01-30T10:22:00Z">
+      <w:ins w:id="156" w:author="Chuck Coughlin" w:date="2014-01-30T10:22:00Z">
         <w:r>
           <w:rPr>
             <w:rFonts w:ascii="Arial" w:hAnsi="Arial"/>
             <w:u w:val="single"/>
-            <w:rPrChange w:id="158" w:author="Chuck Coughlin" w:date="2014-01-30T10:22:00Z">
-              <w:rPr/>
+            <w:rPrChange w:id="157" w:author="Chuck Coughlin" w:date="2014-01-30T10:22:00Z">
+              <w:rPr>
+                <w:b w:val="0"/>
+                <w:bCs w:val="0"/>
+              </w:rPr>
             </w:rPrChange>
           </w:rPr>
           <w:t>rocess Block</w:t>
@@ -7069,26 +7073,17 @@
           <w:rPr>
             <w:rFonts w:ascii="Arial" w:hAnsi="Arial"/>
           </w:rPr>
-          <w:t xml:space="preserve">. When the Gateway receives a project update, </w:t>
-        </w:r>
-        <w:r>
-          <w:rPr>
-            <w:rFonts w:ascii="Arial" w:hAnsi="Arial"/>
-          </w:rPr>
-          <w:t>the</w:t>
-        </w:r>
-        <w:r>
-          <w:rPr>
-            <w:rFonts w:ascii="Arial" w:hAnsi="Arial"/>
-          </w:rPr>
-          <w:t xml:space="preserve"> </w:t>
+          <w:t xml:space="preserve">. When the Gateway receives a project update, the </w:t>
         </w:r>
         <w:r>
           <w:rPr>
             <w:rFonts w:ascii="Arial" w:hAnsi="Arial"/>
             <w:i/>
-            <w:rPrChange w:id="159" w:author="Chuck Coughlin" w:date="2014-01-30T10:23:00Z">
-              <w:rPr/>
+            <w:rPrChange w:id="158" w:author="Chuck Coughlin" w:date="2014-01-30T10:23:00Z">
+              <w:rPr>
+                <w:b w:val="0"/>
+                <w:bCs w:val="0"/>
+              </w:rPr>
             </w:rPrChange>
           </w:rPr>
           <w:t>SerializableBlock</w:t>
@@ -7100,7 +7095,7 @@
           <w:t xml:space="preserve"> instances contained in the </w:t>
         </w:r>
       </w:ins>
-      <w:ins w:id="160" w:author="Chuck Coughlin" w:date="2014-01-30T10:24:00Z">
+      <w:ins w:id="159" w:author="Chuck Coughlin" w:date="2014-01-30T10:24:00Z">
         <w:r>
           <w:rPr>
             <w:rFonts w:ascii="Arial" w:hAnsi="Arial"/>
@@ -7108,7 +7103,7 @@
           <w:t>p</w:t>
         </w:r>
       </w:ins>
-      <w:ins w:id="161" w:author="Chuck Coughlin" w:date="2014-01-30T10:22:00Z">
+      <w:ins w:id="160" w:author="Chuck Coughlin" w:date="2014-01-30T10:22:00Z">
         <w:r>
           <w:rPr>
             <w:rFonts w:ascii="Arial" w:hAnsi="Arial"/>
@@ -7119,8 +7114,11 @@
           <w:rPr>
             <w:rFonts w:ascii="Arial" w:hAnsi="Arial"/>
             <w:i/>
-            <w:rPrChange w:id="162" w:author="Chuck Coughlin" w:date="2014-01-30T10:24:00Z">
-              <w:rPr/>
+            <w:rPrChange w:id="161" w:author="Chuck Coughlin" w:date="2014-01-30T10:24:00Z">
+              <w:rPr>
+                <w:b w:val="0"/>
+                <w:bCs w:val="0"/>
+              </w:rPr>
             </w:rPrChange>
           </w:rPr>
           <w:t>ProcessBlock</w:t>
@@ -7132,30 +7130,12 @@
           <w:t xml:space="preserve"> instances and added to the </w:t>
         </w:r>
       </w:ins>
-      <w:ins w:id="163" w:author="Chuck Coughlin" w:date="2014-01-30T10:23:00Z">
+      <w:ins w:id="162" w:author="Chuck Coughlin" w:date="2014-01-30T10:23:00Z">
         <w:r>
           <w:rPr>
             <w:rFonts w:ascii="Arial" w:hAnsi="Arial"/>
           </w:rPr>
-          <w:t>“</w:t>
-        </w:r>
-        <w:r>
-          <w:rPr>
-            <w:rFonts w:ascii="Arial" w:hAnsi="Arial"/>
-          </w:rPr>
-          <w:t>live</w:t>
-        </w:r>
-        <w:r>
-          <w:rPr>
-            <w:rFonts w:ascii="Arial" w:hAnsi="Arial"/>
-          </w:rPr>
-          <w:t>”</w:t>
-        </w:r>
-        <w:r>
-          <w:rPr>
-            <w:rFonts w:ascii="Arial" w:hAnsi="Arial"/>
-          </w:rPr>
-          <w:t xml:space="preserve"> diagram.</w:t>
+          <w:t>“live” diagram.</w:t>
         </w:r>
       </w:ins>
     </w:p>
@@ -7205,14 +7185,14 @@
       <w:pPr>
         <w:pStyle w:val="Heading2"/>
         <w:numPr>
-          <w:numberingChange w:id="164" w:author="Chuck Coughlin" w:date="2014-01-30T10:27:00Z" w:original="%1:3:0:.%2:3:0:"/>
+          <w:numberingChange w:id="163" w:author="Chuck Coughlin" w:date="2014-01-30T10:27:00Z" w:original="%1:3:0:.%2:3:0:"/>
         </w:numPr>
       </w:pPr>
-      <w:bookmarkStart w:id="165" w:name="_Toc252696826"/>
+      <w:bookmarkStart w:id="164" w:name="_Toc252696826"/>
       <w:r>
         <w:t>Custom Blocks</w:t>
       </w:r>
-      <w:bookmarkEnd w:id="165"/>
+      <w:bookmarkEnd w:id="164"/>
     </w:p>
     <w:p>
       <w:r>
@@ -7223,17 +7203,17 @@
       <w:pPr>
         <w:pStyle w:val="Heading2"/>
         <w:numPr>
-          <w:numberingChange w:id="166" w:author="Chuck Coughlin" w:date="2014-01-30T10:27:00Z" w:original="%1:3:0:.%2:4:0:"/>
+          <w:numberingChange w:id="165" w:author="Chuck Coughlin" w:date="2014-01-30T10:27:00Z" w:original="%1:3:0:.%2:4:0:"/>
         </w:numPr>
       </w:pPr>
-      <w:bookmarkStart w:id="167" w:name="_Toc252696827"/>
+      <w:bookmarkStart w:id="166" w:name="_Toc252696827"/>
       <w:r>
         <w:t>Model</w:t>
       </w:r>
       <w:r>
         <w:t xml:space="preserve"> Definition</w:t>
       </w:r>
-      <w:bookmarkEnd w:id="167"/>
+      <w:bookmarkEnd w:id="166"/>
     </w:p>
     <w:p>
       <w:r>
@@ -7343,17 +7323,17 @@
       <w:pPr>
         <w:pStyle w:val="Heading2"/>
         <w:numPr>
-          <w:numberingChange w:id="168" w:author="Chuck Coughlin" w:date="2014-01-30T10:27:00Z" w:original="%1:3:0:.%2:5:0:"/>
+          <w:numberingChange w:id="167" w:author="Chuck Coughlin" w:date="2014-01-30T10:27:00Z" w:original="%1:3:0:.%2:5:0:"/>
         </w:numPr>
       </w:pPr>
-      <w:bookmarkStart w:id="169" w:name="_Toc252696828"/>
+      <w:bookmarkStart w:id="168" w:name="_Toc252696828"/>
       <w:r>
         <w:t>Gateway</w:t>
       </w:r>
       <w:r>
         <w:t xml:space="preserve"> Scope</w:t>
       </w:r>
-      <w:bookmarkEnd w:id="169"/>
+      <w:bookmarkEnd w:id="168"/>
     </w:p>
     <w:p>
       <w:r>
@@ -7418,17 +7398,17 @@
         <w:keepNext/>
         <w:jc w:val="center"/>
         <w:rPr>
-          <w:ins w:id="170" w:author="Chuck Coughlin" w:date="2014-01-30T08:48:00Z"/>
-        </w:rPr>
-        <w:pPrChange w:id="171" w:author="Chuck Coughlin" w:date="2014-01-30T08:48:00Z">
+          <w:ins w:id="169" w:author="Chuck Coughlin" w:date="2014-01-30T08:48:00Z"/>
+        </w:rPr>
+        <w:pPrChange w:id="170" w:author="Chuck Coughlin" w:date="2014-01-30T08:48:00Z">
           <w:pPr>
             <w:pStyle w:val="Caption"/>
             <w:jc w:val="center"/>
           </w:pPr>
         </w:pPrChange>
       </w:pPr>
-      <w:bookmarkStart w:id="172" w:name="_Ref241900605"/>
-      <w:bookmarkStart w:id="173" w:name="_Ref241900562"/>
+      <w:bookmarkStart w:id="171" w:name="_Ref241900605"/>
+      <w:bookmarkStart w:id="172" w:name="_Ref241900562"/>
       <w:r>
         <w:rPr>
           <w:b w:val="0"/>
@@ -7482,36 +7462,36 @@
           </wp:inline>
         </w:drawing>
       </w:r>
-      <w:bookmarkEnd w:id="172"/>
+      <w:bookmarkEnd w:id="171"/>
     </w:p>
     <w:p>
       <w:pPr>
         <w:pStyle w:val="Caption"/>
         <w:jc w:val="center"/>
         <w:rPr>
-          <w:ins w:id="174" w:author="Chuck Coughlin" w:date="2014-01-30T08:48:00Z"/>
-        </w:rPr>
-        <w:pPrChange w:id="175" w:author="Chuck Coughlin" w:date="2014-01-30T08:48:00Z">
+          <w:ins w:id="173" w:author="Chuck Coughlin" w:date="2014-01-30T08:48:00Z"/>
+        </w:rPr>
+        <w:pPrChange w:id="174" w:author="Chuck Coughlin" w:date="2014-01-30T08:48:00Z">
           <w:pPr>
             <w:pStyle w:val="Caption"/>
           </w:pPr>
         </w:pPrChange>
       </w:pPr>
+      <w:ins w:id="175" w:author="Chuck Coughlin" w:date="2014-01-30T08:48:00Z">
+        <w:r>
+          <w:t xml:space="preserve">Figure </w:t>
+        </w:r>
+        <w:r>
+          <w:fldChar w:fldCharType="begin"/>
+        </w:r>
+        <w:r>
+          <w:instrText xml:space="preserve"> SEQ Figure \* ARABIC </w:instrText>
+        </w:r>
+      </w:ins>
+      <w:r>
+        <w:fldChar w:fldCharType="separate"/>
+      </w:r>
       <w:ins w:id="176" w:author="Chuck Coughlin" w:date="2014-01-30T08:48:00Z">
-        <w:r>
-          <w:t xml:space="preserve">Figure </w:t>
-        </w:r>
-        <w:r>
-          <w:fldChar w:fldCharType="begin"/>
-        </w:r>
-        <w:r>
-          <w:instrText xml:space="preserve"> SEQ Figure \* ARABIC </w:instrText>
-        </w:r>
-      </w:ins>
-      <w:r>
-        <w:fldChar w:fldCharType="separate"/>
-      </w:r>
-      <w:ins w:id="177" w:author="Chuck Coughlin" w:date="2014-01-30T08:48:00Z">
         <w:r>
           <w:rPr>
             <w:noProof/>
@@ -7534,12 +7514,12 @@
         <w:pStyle w:val="Caption"/>
         <w:jc w:val="center"/>
       </w:pPr>
-      <w:del w:id="178" w:author="Chuck Coughlin" w:date="2014-01-30T08:48:00Z">
+      <w:del w:id="177" w:author="Chuck Coughlin" w:date="2014-01-30T08:48:00Z">
         <w:r>
           <w:delText>am</w:delText>
         </w:r>
       </w:del>
-      <w:bookmarkEnd w:id="173"/>
+      <w:bookmarkEnd w:id="172"/>
     </w:p>
     <w:p>
       <w:r>
@@ -7589,6 +7569,29 @@
       </w:r>
       <w:r>
         <w:t xml:space="preserve"> are:</w:t>
+      </w:r>
+    </w:p>
+    <w:p>
+      <w:pPr>
+        <w:pStyle w:val="List-TODO"/>
+        <w:numPr>
+          <w:numberingChange w:id="178" w:author="Chuck Coughlin" w:date="2014-01-30T10:27:00Z" w:original="o"/>
+        </w:numPr>
+      </w:pPr>
+      <w:r>
+        <w:t>TagListener</w:t>
+      </w:r>
+      <w:r>
+        <w:t xml:space="preserve"> – </w:t>
+      </w:r>
+      <w:r>
+        <w:t>The TagListener is configured to listen for changes to all tags that are bound to properties of blocks within a diagram</w:t>
+      </w:r>
+      <w:r>
+        <w:t>.</w:t>
+      </w:r>
+      <w:r>
+        <w:t xml:space="preserve"> On detection of a change, the appropriate block is notified.</w:t>
       </w:r>
     </w:p>
     <w:p>
@@ -7599,19 +7602,25 @@
         </w:numPr>
       </w:pPr>
       <w:r>
-        <w:t>TagListener</w:t>
+        <w:t>Block</w:t>
       </w:r>
       <w:r>
         <w:t xml:space="preserve"> – </w:t>
       </w:r>
       <w:r>
-        <w:t>The TagListener is configured to listen for changes to all tags that are bound to properties of blocks within a diagram</w:t>
+        <w:t>a process block</w:t>
       </w:r>
       <w:r>
         <w:t>.</w:t>
       </w:r>
       <w:r>
-        <w:t xml:space="preserve"> On detection of a change, the appropriate block is notified.</w:t>
+        <w:t xml:space="preserve">  On detection of a new value on its input, the block processes the new value and, if </w:t>
+      </w:r>
+      <w:r>
+        <w:t>appropriate</w:t>
+      </w:r>
+      <w:r>
+        <w:t xml:space="preserve">, places a new value on its output. </w:t>
       </w:r>
     </w:p>
     <w:p>
@@ -7622,25 +7631,22 @@
         </w:numPr>
       </w:pPr>
       <w:r>
-        <w:t>Block</w:t>
-      </w:r>
-      <w:r>
-        <w:t xml:space="preserve"> – </w:t>
-      </w:r>
-      <w:r>
-        <w:t>a process block</w:t>
+        <w:t>Controller</w:t>
+      </w:r>
+      <w:r>
+        <w:t xml:space="preserve"> –</w:t>
+      </w:r>
+      <w:r>
+        <w:t xml:space="preserve"> </w:t>
+      </w:r>
+      <w:r>
+        <w:t>Execution Controller</w:t>
       </w:r>
       <w:r>
         <w:t>.</w:t>
       </w:r>
       <w:r>
-        <w:t xml:space="preserve">  On detection of a new value on its input, the block processes the new value and, if </w:t>
-      </w:r>
-      <w:r>
-        <w:t>appropriate</w:t>
-      </w:r>
-      <w:r>
-        <w:t xml:space="preserve">, places a new value on its output. </w:t>
+        <w:t xml:space="preserve"> The controller is the core dispatcher, accepting inputs and deciding what happens next. In this case, the controller asks the ModelResourceManager which blocks are connected to the output of the block that reported the change. It then notifies those blocks of the new value on their inputs.</w:t>
       </w:r>
     </w:p>
     <w:p>
@@ -7648,32 +7654,6 @@
         <w:pStyle w:val="List-TODO"/>
         <w:numPr>
           <w:numberingChange w:id="181" w:author="Chuck Coughlin" w:date="2014-01-30T10:27:00Z" w:original="o"/>
-        </w:numPr>
-      </w:pPr>
-      <w:r>
-        <w:t>Controller</w:t>
-      </w:r>
-      <w:r>
-        <w:t xml:space="preserve"> –</w:t>
-      </w:r>
-      <w:r>
-        <w:t xml:space="preserve"> </w:t>
-      </w:r>
-      <w:r>
-        <w:t>Execution Controller</w:t>
-      </w:r>
-      <w:r>
-        <w:t>.</w:t>
-      </w:r>
-      <w:r>
-        <w:t xml:space="preserve"> The controller is the core dispatcher, accepting inputs and deciding what happens next. In this case, the controller asks the ModelResourceManager which blocks are connected to the output of the block that reported the change. It then notifies those blocks of the new value on their inputs.</w:t>
-      </w:r>
-    </w:p>
-    <w:p>
-      <w:pPr>
-        <w:pStyle w:val="List-TODO"/>
-        <w:numPr>
-          <w:numberingChange w:id="182" w:author="Chuck Coughlin" w:date="2014-01-30T10:27:00Z" w:original="o"/>
         </w:numPr>
       </w:pPr>
       <w:r>
@@ -7726,14 +7706,14 @@
       <w:pPr>
         <w:pStyle w:val="Heading2"/>
         <w:numPr>
-          <w:numberingChange w:id="183" w:author="Chuck Coughlin" w:date="2014-01-30T10:27:00Z" w:original="%1:3:0:.%2:6:0:"/>
+          <w:numberingChange w:id="182" w:author="Chuck Coughlin" w:date="2014-01-30T10:27:00Z" w:original="%1:3:0:.%2:6:0:"/>
         </w:numPr>
       </w:pPr>
-      <w:bookmarkStart w:id="184" w:name="_Toc252696829"/>
+      <w:bookmarkStart w:id="183" w:name="_Toc252696829"/>
       <w:r>
         <w:t>Designer</w:t>
       </w:r>
-      <w:bookmarkEnd w:id="184"/>
+      <w:bookmarkEnd w:id="183"/>
     </w:p>
     <w:p>
       <w:r>
@@ -7757,14 +7737,14 @@
       <w:pPr>
         <w:pStyle w:val="Heading2"/>
         <w:numPr>
-          <w:numberingChange w:id="185" w:author="Chuck Coughlin" w:date="2014-01-30T10:27:00Z" w:original="%1:3:0:.%2:7:0:"/>
+          <w:numberingChange w:id="184" w:author="Chuck Coughlin" w:date="2014-01-30T10:27:00Z" w:original="%1:3:0:.%2:7:0:"/>
         </w:numPr>
       </w:pPr>
-      <w:bookmarkStart w:id="186" w:name="_Toc252696830"/>
+      <w:bookmarkStart w:id="185" w:name="_Toc252696830"/>
       <w:r>
         <w:t>Client</w:t>
       </w:r>
-      <w:bookmarkEnd w:id="186"/>
+      <w:bookmarkEnd w:id="185"/>
     </w:p>
     <w:p>
       <w:pPr>
@@ -7787,20 +7767,20 @@
       <w:pPr>
         <w:pStyle w:val="Heading1"/>
         <w:numPr>
-          <w:numberingChange w:id="187" w:author="Chuck Coughlin" w:date="2014-01-30T10:27:00Z" w:original="%1:4:0:."/>
+          <w:numberingChange w:id="186" w:author="Chuck Coughlin" w:date="2014-01-30T10:27:00Z" w:original="%1:4:0:."/>
         </w:numPr>
         <w:rPr>
           <w:rFonts w:cs="Arial"/>
         </w:rPr>
       </w:pPr>
-      <w:bookmarkStart w:id="188" w:name="_Toc252696831"/>
+      <w:bookmarkStart w:id="187" w:name="_Toc252696831"/>
       <w:r>
         <w:rPr>
           <w:rFonts w:cs="Arial"/>
         </w:rPr>
         <w:t>Gateway</w:t>
       </w:r>
-      <w:bookmarkEnd w:id="188"/>
+      <w:bookmarkEnd w:id="187"/>
     </w:p>
     <w:p>
       <w:r>
@@ -7857,12 +7837,12 @@
       <w:r>
         <w:t>diagram, Figure</w:t>
       </w:r>
-      <w:ins w:id="189" w:author="Chuck Coughlin" w:date="2014-01-29T17:45:00Z">
+      <w:ins w:id="188" w:author="Chuck Coughlin" w:date="2014-01-29T17:45:00Z">
         <w:r>
           <w:t xml:space="preserve"> </w:t>
         </w:r>
       </w:ins>
-      <w:ins w:id="190" w:author="Chuck Coughlin" w:date="2014-01-30T08:35:00Z">
+      <w:ins w:id="189" w:author="Chuck Coughlin" w:date="2014-01-30T08:35:00Z">
         <w:r>
           <w:t>3</w:t>
         </w:r>
@@ -7896,17 +7876,17 @@
       <w:pPr>
         <w:pStyle w:val="Heading2"/>
         <w:numPr>
-          <w:numberingChange w:id="191" w:author="Chuck Coughlin" w:date="2014-01-30T10:27:00Z" w:original="%1:4:0:.%2:1:0:"/>
+          <w:numberingChange w:id="190" w:author="Chuck Coughlin" w:date="2014-01-30T10:27:00Z" w:original="%1:4:0:.%2:1:0:"/>
         </w:numPr>
       </w:pPr>
-      <w:bookmarkStart w:id="192" w:name="_Toc252696832"/>
+      <w:bookmarkStart w:id="191" w:name="_Toc252696832"/>
       <w:r>
         <w:t>Gateway Functions</w:t>
       </w:r>
-      <w:bookmarkEnd w:id="192"/>
+      <w:bookmarkEnd w:id="191"/>
     </w:p>
     <w:bookmarkEnd w:id="16"/>
-    <w:bookmarkEnd w:id="41"/>
+    <w:bookmarkEnd w:id="42"/>
     <w:p>
       <w:pPr>
         <w:tabs>
@@ -7923,14 +7903,14 @@
       <w:pPr>
         <w:pStyle w:val="Heading3"/>
         <w:numPr>
-          <w:numberingChange w:id="193" w:author="Chuck Coughlin" w:date="2014-01-30T10:27:00Z" w:original="%1:4:0:.%2:1:0:.%3:1:0:"/>
+          <w:numberingChange w:id="192" w:author="Chuck Coughlin" w:date="2014-01-30T10:27:00Z" w:original="%1:4:0:.%2:1:0:.%3:1:0:"/>
         </w:numPr>
       </w:pPr>
-      <w:bookmarkStart w:id="194" w:name="_Toc252696833"/>
+      <w:bookmarkStart w:id="193" w:name="_Toc252696833"/>
       <w:r>
         <w:t>Dispatcher</w:t>
       </w:r>
-      <w:bookmarkEnd w:id="194"/>
+      <w:bookmarkEnd w:id="193"/>
     </w:p>
     <w:p>
       <w:r>
@@ -7953,17 +7933,17 @@
       <w:pPr>
         <w:pStyle w:val="Heading3"/>
         <w:numPr>
-          <w:numberingChange w:id="195" w:author="Chuck Coughlin" w:date="2014-01-30T10:27:00Z" w:original="%1:4:0:.%2:1:0:.%3:2:0:"/>
+          <w:numberingChange w:id="194" w:author="Chuck Coughlin" w:date="2014-01-30T10:27:00Z" w:original="%1:4:0:.%2:1:0:.%3:2:0:"/>
         </w:numPr>
       </w:pPr>
-      <w:bookmarkStart w:id="196" w:name="_Toc252696834"/>
+      <w:bookmarkStart w:id="195" w:name="_Toc252696834"/>
       <w:r>
         <w:t>Resource</w:t>
       </w:r>
       <w:r>
         <w:t xml:space="preserve"> Changes</w:t>
       </w:r>
-      <w:bookmarkEnd w:id="196"/>
+      <w:bookmarkEnd w:id="195"/>
     </w:p>
     <w:p>
       <w:r>
@@ -7996,17 +7976,17 @@
       <w:pPr>
         <w:pStyle w:val="Heading3"/>
         <w:numPr>
-          <w:numberingChange w:id="197" w:author="Chuck Coughlin" w:date="2014-01-30T10:27:00Z" w:original="%1:4:0:.%2:1:0:.%3:3:0:"/>
+          <w:numberingChange w:id="196" w:author="Chuck Coughlin" w:date="2014-01-30T10:27:00Z" w:original="%1:4:0:.%2:1:0:.%3:3:0:"/>
         </w:numPr>
       </w:pPr>
-      <w:bookmarkStart w:id="198" w:name="_Toc252696835"/>
+      <w:bookmarkStart w:id="197" w:name="_Toc252696835"/>
       <w:r>
         <w:t>Block</w:t>
       </w:r>
       <w:r>
         <w:t xml:space="preserve"> Execution</w:t>
       </w:r>
-      <w:bookmarkEnd w:id="198"/>
+      <w:bookmarkEnd w:id="197"/>
       <w:r>
         <w:t xml:space="preserve"> </w:t>
       </w:r>
@@ -8093,14 +8073,14 @@
       <w:pPr>
         <w:pStyle w:val="Heading3"/>
         <w:numPr>
-          <w:numberingChange w:id="199" w:author="Chuck Coughlin" w:date="2014-01-30T10:27:00Z" w:original="%1:4:0:.%2:1:0:.%3:4:0:"/>
+          <w:numberingChange w:id="198" w:author="Chuck Coughlin" w:date="2014-01-30T10:27:00Z" w:original="%1:4:0:.%2:1:0:.%3:4:0:"/>
         </w:numPr>
       </w:pPr>
-      <w:bookmarkStart w:id="200" w:name="_Toc252696836"/>
+      <w:bookmarkStart w:id="199" w:name="_Toc252696836"/>
       <w:r>
         <w:t>Tag Changes</w:t>
       </w:r>
-      <w:bookmarkEnd w:id="200"/>
+      <w:bookmarkEnd w:id="199"/>
       <w:r>
         <w:t xml:space="preserve"> </w:t>
       </w:r>
@@ -8132,14 +8112,14 @@
       <w:pPr>
         <w:pStyle w:val="Heading2"/>
         <w:numPr>
-          <w:numberingChange w:id="201" w:author="Chuck Coughlin" w:date="2014-01-30T10:27:00Z" w:original="%1:4:0:.%2:2:0:"/>
+          <w:numberingChange w:id="200" w:author="Chuck Coughlin" w:date="2014-01-30T10:27:00Z" w:original="%1:4:0:.%2:2:0:"/>
         </w:numPr>
       </w:pPr>
-      <w:bookmarkStart w:id="202" w:name="_Toc252696837"/>
+      <w:bookmarkStart w:id="201" w:name="_Toc252696837"/>
       <w:r>
         <w:t>Python Blocks</w:t>
       </w:r>
-      <w:bookmarkEnd w:id="202"/>
+      <w:bookmarkEnd w:id="201"/>
     </w:p>
     <w:p>
       <w:pPr>
@@ -9226,21 +9206,21 @@
         <w:keepNext/>
         <w:jc w:val="center"/>
         <w:rPr>
-          <w:ins w:id="203" w:author="Chuck Coughlin" w:date="2014-01-30T08:49:00Z"/>
-        </w:rPr>
-        <w:pPrChange w:id="204" w:author="Chuck Coughlin" w:date="2014-01-30T08:49:00Z">
+          <w:ins w:id="202" w:author="Chuck Coughlin" w:date="2014-01-30T08:49:00Z"/>
+        </w:rPr>
+        <w:pPrChange w:id="203" w:author="Chuck Coughlin" w:date="2014-01-30T08:49:00Z">
           <w:pPr>
             <w:pStyle w:val="Caption"/>
             <w:jc w:val="center"/>
           </w:pPr>
         </w:pPrChange>
       </w:pPr>
-      <w:del w:id="205" w:author="Chuck Coughlin" w:date="2014-01-30T08:49:00Z">
+      <w:del w:id="204" w:author="Chuck Coughlin" w:date="2014-01-30T08:49:00Z">
         <w:r>
           <w:delText xml:space="preserve">Figure </w:delText>
         </w:r>
       </w:del>
-      <w:del w:id="206" w:author="Chuck Coughlin" w:date="2014-01-30T08:35:00Z">
+      <w:del w:id="205" w:author="Chuck Coughlin" w:date="2014-01-30T08:35:00Z">
         <w:r>
           <w:fldChar w:fldCharType="begin"/>
         </w:r>
@@ -9263,7 +9243,7 @@
           <w:delText xml:space="preserve"> </w:delText>
         </w:r>
       </w:del>
-      <w:del w:id="207" w:author="Chuck Coughlin" w:date="2014-01-30T08:49:00Z">
+      <w:del w:id="206" w:author="Chuck Coughlin" w:date="2014-01-30T08:49:00Z">
         <w:r>
           <w:delText>– Python Base Cla</w:delText>
         </w:r>
@@ -9274,29 +9254,29 @@
         <w:pStyle w:val="Caption"/>
         <w:jc w:val="center"/>
         <w:rPr>
-          <w:ins w:id="208" w:author="Chuck Coughlin" w:date="2014-01-30T08:49:00Z"/>
-        </w:rPr>
-        <w:pPrChange w:id="209" w:author="Chuck Coughlin" w:date="2014-01-30T08:49:00Z">
+          <w:ins w:id="207" w:author="Chuck Coughlin" w:date="2014-01-30T08:49:00Z"/>
+        </w:rPr>
+        <w:pPrChange w:id="208" w:author="Chuck Coughlin" w:date="2014-01-30T08:49:00Z">
           <w:pPr>
             <w:pStyle w:val="Caption"/>
           </w:pPr>
         </w:pPrChange>
       </w:pPr>
+      <w:ins w:id="209" w:author="Chuck Coughlin" w:date="2014-01-30T08:49:00Z">
+        <w:r>
+          <w:t xml:space="preserve">Figure </w:t>
+        </w:r>
+        <w:r>
+          <w:fldChar w:fldCharType="begin"/>
+        </w:r>
+        <w:r>
+          <w:instrText xml:space="preserve"> SEQ Figure \* ARABIC </w:instrText>
+        </w:r>
+      </w:ins>
+      <w:r>
+        <w:fldChar w:fldCharType="separate"/>
+      </w:r>
       <w:ins w:id="210" w:author="Chuck Coughlin" w:date="2014-01-30T08:49:00Z">
-        <w:r>
-          <w:t xml:space="preserve">Figure </w:t>
-        </w:r>
-        <w:r>
-          <w:fldChar w:fldCharType="begin"/>
-        </w:r>
-        <w:r>
-          <w:instrText xml:space="preserve"> SEQ Figure \* ARABIC </w:instrText>
-        </w:r>
-      </w:ins>
-      <w:r>
-        <w:fldChar w:fldCharType="separate"/>
-      </w:r>
-      <w:ins w:id="211" w:author="Chuck Coughlin" w:date="2014-01-30T08:49:00Z">
         <w:r>
           <w:rPr>
             <w:noProof/>
@@ -9319,7 +9299,7 @@
         <w:pStyle w:val="Caption"/>
         <w:jc w:val="center"/>
       </w:pPr>
-      <w:del w:id="212" w:author="Chuck Coughlin" w:date="2014-01-30T08:49:00Z">
+      <w:del w:id="211" w:author="Chuck Coughlin" w:date="2014-01-30T08:49:00Z">
         <w:r>
           <w:delText>ss</w:delText>
         </w:r>
@@ -9339,17 +9319,17 @@
       <w:pPr>
         <w:pStyle w:val="Heading3"/>
         <w:numPr>
-          <w:numberingChange w:id="213" w:author="Chuck Coughlin" w:date="2014-01-30T10:27:00Z" w:original="%1:4:0:.%2:2:0:.%3:1:0:"/>
+          <w:numberingChange w:id="212" w:author="Chuck Coughlin" w:date="2014-01-30T10:27:00Z" w:original="%1:4:0:.%2:2:0:.%3:1:0:"/>
         </w:numPr>
       </w:pPr>
-      <w:bookmarkStart w:id="214" w:name="_Toc252696838"/>
+      <w:bookmarkStart w:id="213" w:name="_Toc252696838"/>
       <w:r>
         <w:t>Scripting</w:t>
       </w:r>
       <w:r>
         <w:t xml:space="preserve"> Interface</w:t>
       </w:r>
-      <w:bookmarkEnd w:id="214"/>
+      <w:bookmarkEnd w:id="213"/>
     </w:p>
     <w:p>
       <w:pPr>
@@ -9757,20 +9737,20 @@
       <w:pPr>
         <w:pStyle w:val="Heading1"/>
         <w:numPr>
-          <w:numberingChange w:id="215" w:author="Chuck Coughlin" w:date="2014-01-30T10:27:00Z" w:original="%1:5:0:."/>
+          <w:numberingChange w:id="214" w:author="Chuck Coughlin" w:date="2014-01-30T10:27:00Z" w:original="%1:5:0:."/>
         </w:numPr>
         <w:rPr>
           <w:rFonts w:cs="Arial"/>
         </w:rPr>
       </w:pPr>
-      <w:bookmarkStart w:id="216" w:name="_Toc252696839"/>
+      <w:bookmarkStart w:id="215" w:name="_Toc252696839"/>
       <w:r>
         <w:rPr>
           <w:rFonts w:cs="Arial"/>
         </w:rPr>
         <w:t>Designer</w:t>
       </w:r>
-      <w:bookmarkEnd w:id="216"/>
+      <w:bookmarkEnd w:id="215"/>
     </w:p>
     <w:p>
       <w:r>
@@ -9805,14 +9785,14 @@
       <w:pPr>
         <w:pStyle w:val="Heading2"/>
         <w:numPr>
-          <w:numberingChange w:id="217" w:author="Chuck Coughlin" w:date="2014-01-30T10:27:00Z" w:original="%1:5:0:.%2:1:0:"/>
+          <w:numberingChange w:id="216" w:author="Chuck Coughlin" w:date="2014-01-30T10:27:00Z" w:original="%1:5:0:.%2:1:0:"/>
         </w:numPr>
       </w:pPr>
-      <w:bookmarkStart w:id="218" w:name="_Toc252696840"/>
+      <w:bookmarkStart w:id="217" w:name="_Toc252696840"/>
       <w:r>
         <w:t>NavTree</w:t>
       </w:r>
-      <w:bookmarkEnd w:id="218"/>
+      <w:bookmarkEnd w:id="217"/>
     </w:p>
     <w:p>
       <w:pPr>
@@ -9900,21 +9880,21 @@
         <w:keepNext/>
         <w:jc w:val="center"/>
         <w:rPr>
-          <w:ins w:id="219" w:author="Chuck Coughlin" w:date="2014-01-30T08:49:00Z"/>
-        </w:rPr>
-        <w:pPrChange w:id="220" w:author="Chuck Coughlin" w:date="2014-01-30T08:49:00Z">
+          <w:ins w:id="218" w:author="Chuck Coughlin" w:date="2014-01-30T08:49:00Z"/>
+        </w:rPr>
+        <w:pPrChange w:id="219" w:author="Chuck Coughlin" w:date="2014-01-30T08:49:00Z">
           <w:pPr>
             <w:pStyle w:val="Caption"/>
             <w:jc w:val="center"/>
           </w:pPr>
         </w:pPrChange>
       </w:pPr>
-      <w:del w:id="221" w:author="Chuck Coughlin" w:date="2014-01-30T08:49:00Z">
+      <w:del w:id="220" w:author="Chuck Coughlin" w:date="2014-01-30T08:49:00Z">
         <w:r>
           <w:delText xml:space="preserve">Figure </w:delText>
         </w:r>
       </w:del>
-      <w:del w:id="222" w:author="Chuck Coughlin" w:date="2014-01-30T08:36:00Z">
+      <w:del w:id="221" w:author="Chuck Coughlin" w:date="2014-01-30T08:36:00Z">
         <w:r>
           <w:fldChar w:fldCharType="begin"/>
         </w:r>
@@ -9937,7 +9917,7 @@
           <w:delText xml:space="preserve"> </w:delText>
         </w:r>
       </w:del>
-      <w:del w:id="223" w:author="Chuck Coughlin" w:date="2014-01-30T08:49:00Z">
+      <w:del w:id="222" w:author="Chuck Coughlin" w:date="2014-01-30T08:49:00Z">
         <w:r>
           <w:delText>– Navigation Tr</w:delText>
         </w:r>
@@ -9948,29 +9928,29 @@
         <w:pStyle w:val="Caption"/>
         <w:jc w:val="center"/>
         <w:rPr>
-          <w:ins w:id="224" w:author="Chuck Coughlin" w:date="2014-01-30T08:49:00Z"/>
-        </w:rPr>
-        <w:pPrChange w:id="225" w:author="Chuck Coughlin" w:date="2014-01-30T08:49:00Z">
+          <w:ins w:id="223" w:author="Chuck Coughlin" w:date="2014-01-30T08:49:00Z"/>
+        </w:rPr>
+        <w:pPrChange w:id="224" w:author="Chuck Coughlin" w:date="2014-01-30T08:49:00Z">
           <w:pPr>
             <w:pStyle w:val="Caption"/>
           </w:pPr>
         </w:pPrChange>
       </w:pPr>
+      <w:ins w:id="225" w:author="Chuck Coughlin" w:date="2014-01-30T08:49:00Z">
+        <w:r>
+          <w:t xml:space="preserve">Figure </w:t>
+        </w:r>
+        <w:r>
+          <w:fldChar w:fldCharType="begin"/>
+        </w:r>
+        <w:r>
+          <w:instrText xml:space="preserve"> SEQ Figure \* ARABIC </w:instrText>
+        </w:r>
+      </w:ins>
+      <w:r>
+        <w:fldChar w:fldCharType="separate"/>
+      </w:r>
       <w:ins w:id="226" w:author="Chuck Coughlin" w:date="2014-01-30T08:49:00Z">
-        <w:r>
-          <w:t xml:space="preserve">Figure </w:t>
-        </w:r>
-        <w:r>
-          <w:fldChar w:fldCharType="begin"/>
-        </w:r>
-        <w:r>
-          <w:instrText xml:space="preserve"> SEQ Figure \* ARABIC </w:instrText>
-        </w:r>
-      </w:ins>
-      <w:r>
-        <w:fldChar w:fldCharType="separate"/>
-      </w:r>
-      <w:ins w:id="227" w:author="Chuck Coughlin" w:date="2014-01-30T08:49:00Z">
         <w:r>
           <w:rPr>
             <w:noProof/>
@@ -9993,7 +9973,7 @@
         <w:pStyle w:val="Caption"/>
         <w:jc w:val="center"/>
       </w:pPr>
-      <w:del w:id="228" w:author="Chuck Coughlin" w:date="2014-01-30T08:49:00Z">
+      <w:del w:id="227" w:author="Chuck Coughlin" w:date="2014-01-30T08:49:00Z">
         <w:r>
           <w:delText>ee</w:delText>
         </w:r>
@@ -10016,14 +9996,63 @@
       <w:pPr>
         <w:pStyle w:val="Heading3"/>
         <w:numPr>
-          <w:numberingChange w:id="229" w:author="Chuck Coughlin" w:date="2014-01-30T10:27:00Z" w:original="%1:5:0:.%2:1:0:.%3:1:0:"/>
+          <w:numberingChange w:id="228" w:author="Chuck Coughlin" w:date="2014-01-30T10:27:00Z" w:original="%1:5:0:.%2:1:0:.%3:1:0:"/>
         </w:numPr>
       </w:pPr>
-      <w:bookmarkStart w:id="230" w:name="_Toc252696841"/>
+      <w:bookmarkStart w:id="229" w:name="_Toc252696841"/>
       <w:r>
         <w:t>Root Node</w:t>
       </w:r>
-      <w:bookmarkEnd w:id="230"/>
+      <w:bookmarkEnd w:id="229"/>
+    </w:p>
+    <w:p>
+      <w:pPr>
+        <w:pStyle w:val="BodyTextIndent"/>
+        <w:numPr>
+          <w:ilvl w:val="0"/>
+          <w:numId w:val="19"/>
+          <w:numberingChange w:id="230" w:author="Chuck Coughlin" w:date="2014-01-30T10:27:00Z" w:original="o"/>
+        </w:numPr>
+        <w:tabs>
+          <w:tab w:val="left" w:pos="1080"/>
+        </w:tabs>
+        <w:spacing w:before="120" w:line="240" w:lineRule="auto"/>
+        <w:ind w:left="3600" w:hanging="2880"/>
+        <w:jc w:val="both"/>
+      </w:pPr>
+      <w:r>
+        <w:rPr>
+          <w:i/>
+        </w:rPr>
+        <w:t xml:space="preserve">Create </w:t>
+      </w:r>
+      <w:r>
+        <w:rPr>
+          <w:i/>
+        </w:rPr>
+        <w:t>a new a</w:t>
+      </w:r>
+      <w:r>
+        <w:rPr>
+          <w:i/>
+        </w:rPr>
+        <w:t>pplication</w:t>
+      </w:r>
+      <w:r>
+        <w:t xml:space="preserve"> – create a folder node that will </w:t>
+      </w:r>
+      <w:r>
+        <w:t xml:space="preserve">contain </w:t>
+      </w:r>
+      <w:r>
+        <w:t xml:space="preserve">a collection of </w:t>
+      </w:r>
+      <w:r>
+        <w:t>diagram</w:t>
+      </w:r>
+      <w:r>
+        <w:t xml:space="preserve"> nodes.</w:t>
+      </w:r>
     </w:p>
     <w:p>
       <w:pPr>
@@ -10044,34 +10073,13 @@
         <w:rPr>
           <w:i/>
         </w:rPr>
-        <w:t xml:space="preserve">Create </w:t>
-      </w:r>
-      <w:r>
-        <w:rPr>
-          <w:i/>
-        </w:rPr>
-        <w:t>a new a</w:t>
-      </w:r>
-      <w:r>
-        <w:rPr>
-          <w:i/>
-        </w:rPr>
-        <w:t>pplication</w:t>
-      </w:r>
-      <w:r>
-        <w:t xml:space="preserve"> – create a folder node that will </w:t>
-      </w:r>
-      <w:r>
-        <w:t xml:space="preserve">contain </w:t>
-      </w:r>
-      <w:r>
-        <w:t xml:space="preserve">a collection of </w:t>
-      </w:r>
-      <w:r>
-        <w:t>diagram</w:t>
-      </w:r>
-      <w:r>
-        <w:t xml:space="preserve"> nodes.</w:t>
+        <w:t>Start engine/Shutdown</w:t>
+      </w:r>
+      <w:r>
+        <w:t xml:space="preserve"> – </w:t>
+      </w:r>
+      <w:r>
+        <w:t>only one of these options is enabled at a time. Starting the engine enables tag subscriptions for bound properties, starts the watchdog timer thread and establishes the bound buffer that accepts block output actions. Shutting down unsubscribes to tags, terminates the watchdog thread and shuts down the processing buffer within the engine.</w:t>
       </w:r>
     </w:p>
     <w:p>
@@ -10093,27 +10101,43 @@
         <w:rPr>
           <w:i/>
         </w:rPr>
-        <w:t>Start engine/Shutdown</w:t>
+        <w:t>Debug to log</w:t>
       </w:r>
       <w:r>
         <w:t xml:space="preserve"> – </w:t>
       </w:r>
       <w:r>
-        <w:t>only one of these options is enabled at a time. Starting the engine enables tag subscriptions for bound properties, starts the watchdog timer thread and establishes the bound buffer that accepts block output actions. Shutting down unsubscribes to tags, terminates the watchdog thread and shuts down the processing buffer within the engine.</w:t>
-      </w:r>
-    </w:p>
+        <w:t>write a description of all current project resources to the Ignition designer log. This is useful only during development.</w:t>
+      </w:r>
+    </w:p>
+    <w:p>
+      <w:pPr>
+        <w:pStyle w:val="Heading3"/>
+        <w:numPr>
+          <w:numberingChange w:id="233" w:author="Chuck Coughlin" w:date="2014-01-30T10:27:00Z" w:original="%1:5:0:.%2:1:0:.%3:2:0:"/>
+        </w:numPr>
+      </w:pPr>
+      <w:bookmarkStart w:id="234" w:name="_Toc252696842"/>
+      <w:r>
+        <w:t>Application Nodes</w:t>
+      </w:r>
+      <w:bookmarkEnd w:id="234"/>
+    </w:p>
+    <w:p/>
+    <w:p/>
     <w:p>
       <w:pPr>
         <w:pStyle w:val="BodyTextIndent"/>
         <w:numPr>
           <w:ilvl w:val="0"/>
           <w:numId w:val="19"/>
-          <w:numberingChange w:id="233" w:author="Chuck Coughlin" w:date="2014-01-30T10:27:00Z" w:original="o"/>
+          <w:numberingChange w:id="235" w:author="Chuck Coughlin" w:date="2014-01-30T10:27:00Z" w:original="o"/>
         </w:numPr>
         <w:tabs>
           <w:tab w:val="left" w:pos="1080"/>
+          <w:tab w:val="left" w:pos="1260"/>
         </w:tabs>
-        <w:spacing w:before="120" w:line="240" w:lineRule="auto"/>
+        <w:spacing w:line="240" w:lineRule="auto"/>
         <w:ind w:left="3600" w:hanging="2880"/>
         <w:jc w:val="both"/>
       </w:pPr>
@@ -10121,30 +10145,30 @@
         <w:rPr>
           <w:i/>
         </w:rPr>
-        <w:t>Debug to log</w:t>
-      </w:r>
-      <w:r>
-        <w:t xml:space="preserve"> – </w:t>
-      </w:r>
-      <w:r>
-        <w:t>write a description of all current project resources to the Ignition designer log. This is useful only during development.</w:t>
-      </w:r>
-    </w:p>
-    <w:p>
-      <w:pPr>
-        <w:pStyle w:val="Heading3"/>
-        <w:numPr>
-          <w:numberingChange w:id="234" w:author="Chuck Coughlin" w:date="2014-01-30T10:27:00Z" w:original="%1:5:0:.%2:1:0:.%3:2:0:"/>
-        </w:numPr>
-      </w:pPr>
-      <w:bookmarkStart w:id="235" w:name="_Toc252696842"/>
-      <w:r>
-        <w:t>Application Nodes</w:t>
-      </w:r>
-      <w:bookmarkEnd w:id="235"/>
-    </w:p>
-    <w:p/>
-    <w:p/>
+        <w:t xml:space="preserve">Create </w:t>
+      </w:r>
+      <w:r>
+        <w:rPr>
+          <w:i/>
+        </w:rPr>
+        <w:t>a new d</w:t>
+      </w:r>
+      <w:r>
+        <w:rPr>
+          <w:i/>
+        </w:rPr>
+        <w:t>iagram</w:t>
+      </w:r>
+      <w:r>
+        <w:t xml:space="preserve"> – create a </w:t>
+      </w:r>
+      <w:r>
+        <w:t>diagram node and workspace. A workspace is a container for blocks that will make an executable diagram.</w:t>
+      </w:r>
+      <w:r>
+        <w:t xml:space="preserve"> Multiple diagrams may be created under the same application.</w:t>
+      </w:r>
+    </w:p>
     <w:p>
       <w:pPr>
         <w:pStyle w:val="BodyTextIndent"/>
@@ -10160,33 +10184,33 @@
         <w:spacing w:line="240" w:lineRule="auto"/>
         <w:ind w:left="3600" w:hanging="2880"/>
         <w:jc w:val="both"/>
-      </w:pPr>
-      <w:r>
-        <w:rPr>
-          <w:i/>
-        </w:rPr>
-        <w:t xml:space="preserve">Create </w:t>
-      </w:r>
-      <w:r>
-        <w:rPr>
-          <w:i/>
-        </w:rPr>
-        <w:t>a new d</w:t>
-      </w:r>
-      <w:r>
-        <w:rPr>
-          <w:i/>
-        </w:rPr>
-        <w:t>iagram</w:t>
-      </w:r>
-      <w:r>
-        <w:t xml:space="preserve"> – create a </w:t>
-      </w:r>
-      <w:r>
-        <w:t>diagram node and workspace. A workspace is a container for blocks that will make an executable diagram.</w:t>
-      </w:r>
-      <w:r>
-        <w:t xml:space="preserve"> Multiple diagrams may be created under the same application.</w:t>
+        <w:rPr>
+          <w:i/>
+        </w:rPr>
+      </w:pPr>
+      <w:r>
+        <w:rPr>
+          <w:i/>
+        </w:rPr>
+        <w:t xml:space="preserve">Import a diagram – display a file browser that allows entry of a diagram name. On selection of a file, attempt to </w:t>
+      </w:r>
+      <w:r>
+        <w:rPr>
+          <w:i/>
+        </w:rPr>
+        <w:t>marshal</w:t>
+      </w:r>
+      <w:r>
+        <w:rPr>
+          <w:i/>
+        </w:rPr>
+        <w:t xml:space="preserve"> it</w:t>
+      </w:r>
+      <w:r>
+        <w:rPr>
+          <w:i/>
+        </w:rPr>
+        <w:t xml:space="preserve"> and create a new diagram.</w:t>
       </w:r>
     </w:p>
     <w:p>
@@ -10204,33 +10228,21 @@
         <w:spacing w:line="240" w:lineRule="auto"/>
         <w:ind w:left="3600" w:hanging="2880"/>
         <w:jc w:val="both"/>
-        <w:rPr>
-          <w:i/>
-        </w:rPr>
-      </w:pPr>
-      <w:r>
-        <w:rPr>
-          <w:i/>
-        </w:rPr>
-        <w:t xml:space="preserve">Import a diagram – display a file browser that allows entry of a diagram name. On selection of a file, attempt to </w:t>
-      </w:r>
-      <w:r>
-        <w:rPr>
-          <w:i/>
-        </w:rPr>
-        <w:t>marshal</w:t>
-      </w:r>
-      <w:r>
-        <w:rPr>
-          <w:i/>
-        </w:rPr>
-        <w:t xml:space="preserve"> it</w:t>
-      </w:r>
-      <w:r>
-        <w:rPr>
-          <w:i/>
-        </w:rPr>
-        <w:t xml:space="preserve"> and create a new diagram.</w:t>
+      </w:pPr>
+      <w:r>
+        <w:rPr>
+          <w:i/>
+        </w:rPr>
+        <w:t>Rename</w:t>
+      </w:r>
+      <w:r>
+        <w:t xml:space="preserve"> – change the name of the </w:t>
+      </w:r>
+      <w:r>
+        <w:t>application</w:t>
+      </w:r>
+      <w:r>
+        <w:t>.</w:t>
       </w:r>
     </w:p>
     <w:p>
@@ -10253,25 +10265,85 @@
         <w:rPr>
           <w:i/>
         </w:rPr>
-        <w:t>Rename</w:t>
-      </w:r>
-      <w:r>
-        <w:t xml:space="preserve"> – change the name of the </w:t>
-      </w:r>
-      <w:r>
-        <w:t>application</w:t>
-      </w:r>
-      <w:r>
-        <w:t>.</w:t>
-      </w:r>
-    </w:p>
+        <w:t>Delete</w:t>
+      </w:r>
+      <w:r>
+        <w:t xml:space="preserve"> – remove the </w:t>
+      </w:r>
+      <w:r>
+        <w:t xml:space="preserve">application </w:t>
+      </w:r>
+      <w:r>
+        <w:t>node and all diagrams below</w:t>
+      </w:r>
+      <w:r>
+        <w:t xml:space="preserve"> it.</w:t>
+      </w:r>
+    </w:p>
+    <w:p>
+      <w:pPr>
+        <w:pStyle w:val="BodyTextIndent"/>
+        <w:spacing w:line="240" w:lineRule="auto"/>
+        <w:jc w:val="both"/>
+      </w:pPr>
+    </w:p>
+    <w:p>
+      <w:pPr>
+        <w:pStyle w:val="Heading3"/>
+        <w:numPr>
+          <w:numberingChange w:id="239" w:author="Chuck Coughlin" w:date="2014-01-30T10:27:00Z" w:original="%1:5:0:.%2:1:0:.%3:3:0:"/>
+        </w:numPr>
+      </w:pPr>
+      <w:bookmarkStart w:id="240" w:name="_Toc252696843"/>
+      <w:r>
+        <w:t>Diagram Nodes</w:t>
+      </w:r>
+      <w:bookmarkEnd w:id="240"/>
+    </w:p>
+    <w:p/>
     <w:p>
       <w:pPr>
         <w:pStyle w:val="BodyTextIndent"/>
         <w:numPr>
           <w:ilvl w:val="0"/>
           <w:numId w:val="19"/>
-          <w:numberingChange w:id="239" w:author="Chuck Coughlin" w:date="2014-01-30T10:27:00Z" w:original="o"/>
+          <w:numberingChange w:id="241" w:author="Chuck Coughlin" w:date="2014-01-30T10:27:00Z" w:original="o"/>
+        </w:numPr>
+        <w:tabs>
+          <w:tab w:val="left" w:pos="1080"/>
+        </w:tabs>
+        <w:spacing w:line="240" w:lineRule="auto"/>
+        <w:ind w:left="3600" w:hanging="2880"/>
+        <w:jc w:val="both"/>
+      </w:pPr>
+      <w:proofErr w:type="gramStart"/>
+      <w:r>
+        <w:t>double</w:t>
+      </w:r>
+      <w:proofErr w:type="gramEnd"/>
+      <w:r>
+        <w:t>-click</w:t>
+      </w:r>
+      <w:r>
+        <w:t xml:space="preserve"> – </w:t>
+      </w:r>
+      <w:r>
+        <w:t xml:space="preserve">opens the </w:t>
+      </w:r>
+      <w:r>
+        <w:t xml:space="preserve">diagram </w:t>
+      </w:r>
+      <w:r>
+        <w:t>workspace.</w:t>
+      </w:r>
+    </w:p>
+    <w:p>
+      <w:pPr>
+        <w:pStyle w:val="BodyTextIndent"/>
+        <w:numPr>
+          <w:ilvl w:val="0"/>
+          <w:numId w:val="19"/>
+          <w:numberingChange w:id="242" w:author="Chuck Coughlin" w:date="2014-01-30T10:27:00Z" w:original="o"/>
         </w:numPr>
         <w:tabs>
           <w:tab w:val="left" w:pos="1080"/>
@@ -10280,81 +10352,51 @@
         <w:spacing w:line="240" w:lineRule="auto"/>
         <w:ind w:left="3600" w:hanging="2880"/>
         <w:jc w:val="both"/>
-      </w:pPr>
-      <w:r>
-        <w:rPr>
-          <w:i/>
-        </w:rPr>
-        <w:t>Delete</w:t>
-      </w:r>
-      <w:r>
-        <w:t xml:space="preserve"> – remove the </w:t>
-      </w:r>
-      <w:r>
-        <w:t xml:space="preserve">application </w:t>
-      </w:r>
-      <w:r>
-        <w:t>node and all diagrams below</w:t>
-      </w:r>
-      <w:r>
-        <w:t xml:space="preserve"> it.</w:t>
-      </w:r>
-    </w:p>
-    <w:p>
-      <w:pPr>
-        <w:pStyle w:val="BodyTextIndent"/>
-        <w:spacing w:line="240" w:lineRule="auto"/>
-        <w:jc w:val="both"/>
-      </w:pPr>
-    </w:p>
-    <w:p>
-      <w:pPr>
-        <w:pStyle w:val="Heading3"/>
-        <w:numPr>
-          <w:numberingChange w:id="240" w:author="Chuck Coughlin" w:date="2014-01-30T10:27:00Z" w:original="%1:5:0:.%2:1:0:.%3:3:0:"/>
-        </w:numPr>
-      </w:pPr>
-      <w:bookmarkStart w:id="241" w:name="_Toc252696843"/>
-      <w:r>
-        <w:t>Diagram Nodes</w:t>
-      </w:r>
-      <w:bookmarkEnd w:id="241"/>
-    </w:p>
-    <w:p/>
-    <w:p>
-      <w:pPr>
-        <w:pStyle w:val="BodyTextIndent"/>
-        <w:numPr>
-          <w:ilvl w:val="0"/>
-          <w:numId w:val="19"/>
-          <w:numberingChange w:id="242" w:author="Chuck Coughlin" w:date="2014-01-30T10:27:00Z" w:original="o"/>
-        </w:numPr>
-        <w:tabs>
-          <w:tab w:val="left" w:pos="1080"/>
-        </w:tabs>
-        <w:spacing w:line="240" w:lineRule="auto"/>
-        <w:ind w:left="3600" w:hanging="2880"/>
-        <w:jc w:val="both"/>
-      </w:pPr>
-      <w:proofErr w:type="gramStart"/>
-      <w:r>
-        <w:t>double</w:t>
-      </w:r>
-      <w:proofErr w:type="gramEnd"/>
-      <w:r>
-        <w:t>-click</w:t>
-      </w:r>
-      <w:r>
-        <w:t xml:space="preserve"> – </w:t>
-      </w:r>
-      <w:r>
-        <w:t xml:space="preserve">opens the </w:t>
-      </w:r>
-      <w:r>
-        <w:t xml:space="preserve">diagram </w:t>
-      </w:r>
-      <w:r>
-        <w:t>workspace.</w:t>
+        <w:rPr>
+          <w:i/>
+        </w:rPr>
+      </w:pPr>
+      <w:r>
+        <w:rPr>
+          <w:i/>
+        </w:rPr>
+        <w:t>Export</w:t>
+      </w:r>
+      <w:r>
+        <w:rPr>
+          <w:i/>
+        </w:rPr>
+        <w:t xml:space="preserve"> diagram – display a file. On se</w:t>
+      </w:r>
+      <w:r>
+        <w:rPr>
+          <w:i/>
+        </w:rPr>
+        <w:t xml:space="preserve">lection of a file, </w:t>
+      </w:r>
+      <w:r>
+        <w:rPr>
+          <w:i/>
+        </w:rPr>
+        <w:t>serialize</w:t>
+      </w:r>
+      <w:r>
+        <w:rPr>
+          <w:i/>
+        </w:rPr>
+        <w:t xml:space="preserve"> the diagram</w:t>
+      </w:r>
+      <w:r>
+        <w:rPr>
+          <w:i/>
+        </w:rPr>
+        <w:t xml:space="preserve"> and </w:t>
+      </w:r>
+      <w:r>
+        <w:rPr>
+          <w:i/>
+        </w:rPr>
+        <w:t>write it to the specified file path.</w:t>
       </w:r>
     </w:p>
     <w:p>
@@ -10367,56 +10409,25 @@
         </w:numPr>
         <w:tabs>
           <w:tab w:val="left" w:pos="1080"/>
-          <w:tab w:val="left" w:pos="1260"/>
         </w:tabs>
         <w:spacing w:line="240" w:lineRule="auto"/>
         <w:ind w:left="3600" w:hanging="2880"/>
         <w:jc w:val="both"/>
-        <w:rPr>
-          <w:i/>
-        </w:rPr>
-      </w:pPr>
-      <w:r>
-        <w:rPr>
-          <w:i/>
-        </w:rPr>
-        <w:t>Export</w:t>
-      </w:r>
-      <w:r>
-        <w:rPr>
-          <w:i/>
-        </w:rPr>
-        <w:t xml:space="preserve"> diagram – display a file. On se</w:t>
-      </w:r>
-      <w:r>
-        <w:rPr>
-          <w:i/>
-        </w:rPr>
-        <w:t xml:space="preserve">lection of a file, </w:t>
-      </w:r>
-      <w:r>
-        <w:rPr>
-          <w:i/>
-        </w:rPr>
-        <w:t>serialize</w:t>
-      </w:r>
-      <w:r>
-        <w:rPr>
-          <w:i/>
-        </w:rPr>
-        <w:t xml:space="preserve"> the diagram</w:t>
-      </w:r>
-      <w:r>
-        <w:rPr>
-          <w:i/>
-        </w:rPr>
-        <w:t xml:space="preserve"> and </w:t>
-      </w:r>
-      <w:r>
-        <w:rPr>
-          <w:i/>
-        </w:rPr>
-        <w:t>write it to the specified file path.</w:t>
+      </w:pPr>
+      <w:r>
+        <w:rPr>
+          <w:i/>
+        </w:rPr>
+        <w:t>Rename</w:t>
+      </w:r>
+      <w:r>
+        <w:t xml:space="preserve"> – </w:t>
+      </w:r>
+      <w:r>
+        <w:t>change the name of the</w:t>
+      </w:r>
+      <w:r>
+        <w:t xml:space="preserve"> diagram.</w:t>
       </w:r>
     </w:p>
     <w:p>
@@ -10438,37 +10449,6 @@
         <w:rPr>
           <w:i/>
         </w:rPr>
-        <w:t>Rename</w:t>
-      </w:r>
-      <w:r>
-        <w:t xml:space="preserve"> – </w:t>
-      </w:r>
-      <w:r>
-        <w:t>change the name of the</w:t>
-      </w:r>
-      <w:r>
-        <w:t xml:space="preserve"> diagram.</w:t>
-      </w:r>
-    </w:p>
-    <w:p>
-      <w:pPr>
-        <w:pStyle w:val="BodyTextIndent"/>
-        <w:numPr>
-          <w:ilvl w:val="0"/>
-          <w:numId w:val="19"/>
-          <w:numberingChange w:id="245" w:author="Chuck Coughlin" w:date="2014-01-30T10:27:00Z" w:original="o"/>
-        </w:numPr>
-        <w:tabs>
-          <w:tab w:val="left" w:pos="1080"/>
-        </w:tabs>
-        <w:spacing w:line="240" w:lineRule="auto"/>
-        <w:ind w:left="3600" w:hanging="2880"/>
-        <w:jc w:val="both"/>
-      </w:pPr>
-      <w:r>
-        <w:rPr>
-          <w:i/>
-        </w:rPr>
         <w:t>Delete</w:t>
       </w:r>
       <w:r>
@@ -10495,17 +10475,17 @@
       <w:pPr>
         <w:pStyle w:val="Heading2"/>
         <w:numPr>
-          <w:numberingChange w:id="246" w:author="Chuck Coughlin" w:date="2014-01-30T10:27:00Z" w:original="%1:5:0:.%2:2:0:"/>
+          <w:numberingChange w:id="245" w:author="Chuck Coughlin" w:date="2014-01-30T10:27:00Z" w:original="%1:5:0:.%2:2:0:"/>
         </w:numPr>
       </w:pPr>
       <w:r>
         <w:t xml:space="preserve"> </w:t>
       </w:r>
-      <w:bookmarkStart w:id="247" w:name="_Toc252696844"/>
+      <w:bookmarkStart w:id="246" w:name="_Toc252696844"/>
       <w:r>
         <w:t>Menu</w:t>
       </w:r>
-      <w:bookmarkEnd w:id="247"/>
+      <w:bookmarkEnd w:id="246"/>
     </w:p>
     <w:p>
       <w:pPr>
@@ -10526,14 +10506,14 @@
       <w:pPr>
         <w:pStyle w:val="Heading2"/>
         <w:numPr>
-          <w:numberingChange w:id="248" w:author="Chuck Coughlin" w:date="2014-01-30T10:27:00Z" w:original="%1:5:0:.%2:3:0:"/>
+          <w:numberingChange w:id="247" w:author="Chuck Coughlin" w:date="2014-01-30T10:27:00Z" w:original="%1:5:0:.%2:3:0:"/>
         </w:numPr>
       </w:pPr>
-      <w:bookmarkStart w:id="249" w:name="_Toc252696845"/>
+      <w:bookmarkStart w:id="248" w:name="_Toc252696845"/>
       <w:r>
         <w:t>Palette</w:t>
       </w:r>
-      <w:bookmarkEnd w:id="249"/>
+      <w:bookmarkEnd w:id="248"/>
     </w:p>
     <w:p>
       <w:pPr>
@@ -10653,21 +10633,21 @@
         <w:keepNext/>
         <w:jc w:val="center"/>
         <w:rPr>
-          <w:ins w:id="250" w:author="Chuck Coughlin" w:date="2014-01-30T08:49:00Z"/>
-        </w:rPr>
-        <w:pPrChange w:id="251" w:author="Chuck Coughlin" w:date="2014-01-30T08:49:00Z">
+          <w:ins w:id="249" w:author="Chuck Coughlin" w:date="2014-01-30T08:49:00Z"/>
+        </w:rPr>
+        <w:pPrChange w:id="250" w:author="Chuck Coughlin" w:date="2014-01-30T08:49:00Z">
           <w:pPr>
             <w:pStyle w:val="Caption"/>
             <w:jc w:val="center"/>
           </w:pPr>
         </w:pPrChange>
       </w:pPr>
-      <w:del w:id="252" w:author="Chuck Coughlin" w:date="2014-01-30T08:49:00Z">
+      <w:del w:id="251" w:author="Chuck Coughlin" w:date="2014-01-30T08:49:00Z">
         <w:r>
           <w:delText xml:space="preserve">Figure </w:delText>
         </w:r>
       </w:del>
-      <w:del w:id="253" w:author="Chuck Coughlin" w:date="2014-01-30T08:40:00Z">
+      <w:del w:id="252" w:author="Chuck Coughlin" w:date="2014-01-30T08:40:00Z">
         <w:r>
           <w:fldChar w:fldCharType="begin"/>
         </w:r>
@@ -10678,7 +10658,7 @@
           <w:fldChar w:fldCharType="separate"/>
         </w:r>
       </w:del>
-      <w:del w:id="254" w:author="Chuck Coughlin" w:date="2014-01-30T08:36:00Z">
+      <w:del w:id="253" w:author="Chuck Coughlin" w:date="2014-01-30T08:36:00Z">
         <w:r>
           <w:rPr>
             <w:noProof/>
@@ -10686,12 +10666,12 @@
           <w:delText>5</w:delText>
         </w:r>
       </w:del>
-      <w:del w:id="255" w:author="Chuck Coughlin" w:date="2014-01-30T08:40:00Z">
+      <w:del w:id="254" w:author="Chuck Coughlin" w:date="2014-01-30T08:40:00Z">
         <w:r>
           <w:fldChar w:fldCharType="end"/>
         </w:r>
       </w:del>
-      <w:del w:id="256" w:author="Chuck Coughlin" w:date="2014-01-30T08:49:00Z">
+      <w:del w:id="255" w:author="Chuck Coughlin" w:date="2014-01-30T08:49:00Z">
         <w:r>
           <w:delText xml:space="preserve"> – Pa</w:delText>
         </w:r>
@@ -10702,29 +10682,29 @@
         <w:pStyle w:val="Caption"/>
         <w:jc w:val="center"/>
         <w:rPr>
-          <w:ins w:id="257" w:author="Chuck Coughlin" w:date="2014-01-30T08:49:00Z"/>
-        </w:rPr>
-        <w:pPrChange w:id="258" w:author="Chuck Coughlin" w:date="2014-01-30T08:49:00Z">
+          <w:ins w:id="256" w:author="Chuck Coughlin" w:date="2014-01-30T08:49:00Z"/>
+        </w:rPr>
+        <w:pPrChange w:id="257" w:author="Chuck Coughlin" w:date="2014-01-30T08:49:00Z">
           <w:pPr>
             <w:pStyle w:val="Caption"/>
           </w:pPr>
         </w:pPrChange>
       </w:pPr>
+      <w:ins w:id="258" w:author="Chuck Coughlin" w:date="2014-01-30T08:49:00Z">
+        <w:r>
+          <w:t xml:space="preserve">Figure </w:t>
+        </w:r>
+        <w:r>
+          <w:fldChar w:fldCharType="begin"/>
+        </w:r>
+        <w:r>
+          <w:instrText xml:space="preserve"> SEQ Figure \* ARABIC </w:instrText>
+        </w:r>
+      </w:ins>
+      <w:r>
+        <w:fldChar w:fldCharType="separate"/>
+      </w:r>
       <w:ins w:id="259" w:author="Chuck Coughlin" w:date="2014-01-30T08:49:00Z">
-        <w:r>
-          <w:t xml:space="preserve">Figure </w:t>
-        </w:r>
-        <w:r>
-          <w:fldChar w:fldCharType="begin"/>
-        </w:r>
-        <w:r>
-          <w:instrText xml:space="preserve"> SEQ Figure \* ARABIC </w:instrText>
-        </w:r>
-      </w:ins>
-      <w:r>
-        <w:fldChar w:fldCharType="separate"/>
-      </w:r>
-      <w:ins w:id="260" w:author="Chuck Coughlin" w:date="2014-01-30T08:49:00Z">
         <w:r>
           <w:rPr>
             <w:noProof/>
@@ -10744,7 +10724,7 @@
         <w:pStyle w:val="Caption"/>
         <w:jc w:val="center"/>
       </w:pPr>
-      <w:del w:id="261" w:author="Chuck Coughlin" w:date="2014-01-30T08:49:00Z">
+      <w:del w:id="260" w:author="Chuck Coughlin" w:date="2014-01-30T08:49:00Z">
         <w:r>
           <w:delText>lette</w:delText>
         </w:r>
@@ -10763,14 +10743,14 @@
       <w:pPr>
         <w:pStyle w:val="Heading2"/>
         <w:numPr>
-          <w:numberingChange w:id="262" w:author="Chuck Coughlin" w:date="2014-01-30T10:27:00Z" w:original="%1:5:0:.%2:4:0:"/>
+          <w:numberingChange w:id="261" w:author="Chuck Coughlin" w:date="2014-01-30T10:27:00Z" w:original="%1:5:0:.%2:4:0:"/>
         </w:numPr>
       </w:pPr>
-      <w:bookmarkStart w:id="263" w:name="_Toc252696846"/>
+      <w:bookmarkStart w:id="262" w:name="_Toc252696846"/>
       <w:r>
         <w:t>Icons</w:t>
       </w:r>
-      <w:bookmarkEnd w:id="263"/>
+      <w:bookmarkEnd w:id="262"/>
     </w:p>
     <w:p>
       <w:pPr>
@@ -10842,17 +10822,17 @@
       <w:pPr>
         <w:pStyle w:val="Heading2"/>
         <w:numPr>
-          <w:numberingChange w:id="264" w:author="Chuck Coughlin" w:date="2014-01-30T10:27:00Z" w:original="%1:5:0:.%2:5:0:"/>
+          <w:numberingChange w:id="263" w:author="Chuck Coughlin" w:date="2014-01-30T10:27:00Z" w:original="%1:5:0:.%2:5:0:"/>
         </w:numPr>
       </w:pPr>
-      <w:bookmarkStart w:id="265" w:name="_Toc252696847"/>
+      <w:bookmarkStart w:id="264" w:name="_Toc252696847"/>
       <w:r>
         <w:t>Diagram</w:t>
       </w:r>
       <w:r>
         <w:t>s</w:t>
       </w:r>
-      <w:bookmarkEnd w:id="265"/>
+      <w:bookmarkEnd w:id="264"/>
     </w:p>
     <w:p>
       <w:pPr>
@@ -10937,7 +10917,7 @@
         <w:t xml:space="preserve">Figure </w:t>
       </w:r>
       <w:fldSimple w:instr=" SEQ Figure \* ARABIC ">
-        <w:ins w:id="266" w:author="Chuck Coughlin" w:date="2014-01-30T08:50:00Z">
+        <w:ins w:id="265" w:author="Chuck Coughlin" w:date="2014-01-30T08:50:00Z">
           <w:r>
             <w:rPr>
               <w:noProof/>
@@ -10945,7 +10925,7 @@
             <w:t>7</w:t>
           </w:r>
         </w:ins>
-        <w:del w:id="267" w:author="Chuck Coughlin" w:date="2014-01-30T08:50:00Z">
+        <w:del w:id="266" w:author="Chuck Coughlin" w:date="2014-01-30T08:50:00Z">
           <w:r>
             <w:rPr>
               <w:noProof/>
@@ -10969,14 +10949,14 @@
       <w:pPr>
         <w:pStyle w:val="Heading2"/>
         <w:numPr>
-          <w:numberingChange w:id="268" w:author="Chuck Coughlin" w:date="2014-01-30T10:27:00Z" w:original="%1:5:0:.%2:6:0:"/>
+          <w:numberingChange w:id="267" w:author="Chuck Coughlin" w:date="2014-01-30T10:27:00Z" w:original="%1:5:0:.%2:6:0:"/>
         </w:numPr>
       </w:pPr>
-      <w:bookmarkStart w:id="269" w:name="_Toc252696848"/>
+      <w:bookmarkStart w:id="268" w:name="_Toc252696848"/>
       <w:r>
         <w:t>Blocks</w:t>
       </w:r>
-      <w:bookmarkEnd w:id="269"/>
+      <w:bookmarkEnd w:id="268"/>
     </w:p>
     <w:p>
       <w:r>
@@ -10987,17 +10967,17 @@
       <w:pPr>
         <w:pStyle w:val="Heading2"/>
         <w:numPr>
-          <w:numberingChange w:id="270" w:author="Chuck Coughlin" w:date="2014-01-30T10:27:00Z" w:original="%1:5:0:.%2:7:0:"/>
+          <w:numberingChange w:id="269" w:author="Chuck Coughlin" w:date="2014-01-30T10:27:00Z" w:original="%1:5:0:.%2:7:0:"/>
         </w:numPr>
       </w:pPr>
-      <w:bookmarkStart w:id="271" w:name="_Toc252696849"/>
+      <w:bookmarkStart w:id="270" w:name="_Toc252696849"/>
       <w:r>
         <w:t>Propert</w:t>
       </w:r>
       <w:r>
         <w:t>y Editor</w:t>
       </w:r>
-      <w:bookmarkEnd w:id="271"/>
+      <w:bookmarkEnd w:id="270"/>
     </w:p>
     <w:p>
       <w:r>
@@ -11085,7 +11065,7 @@
         <w:t xml:space="preserve">Figure </w:t>
       </w:r>
       <w:fldSimple w:instr=" SEQ Figure \* ARABIC ">
-        <w:ins w:id="272" w:author="Chuck Coughlin" w:date="2014-01-30T08:50:00Z">
+        <w:ins w:id="271" w:author="Chuck Coughlin" w:date="2014-01-30T08:50:00Z">
           <w:r>
             <w:rPr>
               <w:noProof/>
@@ -11093,7 +11073,7 @@
             <w:t>8</w:t>
           </w:r>
         </w:ins>
-        <w:del w:id="273" w:author="Chuck Coughlin" w:date="2014-01-30T08:50:00Z">
+        <w:del w:id="272" w:author="Chuck Coughlin" w:date="2014-01-30T08:50:00Z">
           <w:r>
             <w:rPr>
               <w:noProof/>
@@ -11114,14 +11094,14 @@
       <w:pPr>
         <w:pStyle w:val="Heading2"/>
         <w:numPr>
-          <w:numberingChange w:id="274" w:author="Chuck Coughlin" w:date="2014-01-30T10:27:00Z" w:original="%1:5:0:.%2:8:0:"/>
+          <w:numberingChange w:id="273" w:author="Chuck Coughlin" w:date="2014-01-30T10:27:00Z" w:original="%1:5:0:.%2:8:0:"/>
         </w:numPr>
       </w:pPr>
-      <w:bookmarkStart w:id="275" w:name="_Toc252696850"/>
+      <w:bookmarkStart w:id="274" w:name="_Toc252696850"/>
       <w:r>
         <w:t>Connections</w:t>
       </w:r>
-      <w:bookmarkEnd w:id="275"/>
+      <w:bookmarkEnd w:id="274"/>
     </w:p>
     <w:p/>
     <w:p>
@@ -11135,6 +11115,27 @@
           <w:i/>
         </w:rPr>
         <w:t>There are three types of connections:</w:t>
+      </w:r>
+    </w:p>
+    <w:p>
+      <w:pPr>
+        <w:pStyle w:val="ListParagraph"/>
+        <w:numPr>
+          <w:ilvl w:val="0"/>
+          <w:numId w:val="18"/>
+          <w:numberingChange w:id="275" w:author="Chuck Coughlin" w:date="2014-01-30T10:27:00Z" w:original="o"/>
+        </w:numPr>
+        <w:rPr>
+          <w:i/>
+          <w:sz w:val="20"/>
+        </w:rPr>
+      </w:pPr>
+      <w:r>
+        <w:rPr>
+          <w:i/>
+          <w:sz w:val="20"/>
+        </w:rPr>
+        <w:t>Numerical (data)</w:t>
       </w:r>
     </w:p>
     <w:p>
@@ -11155,7 +11156,7 @@
           <w:i/>
           <w:sz w:val="20"/>
         </w:rPr>
-        <w:t>Numerical (data)</w:t>
+        <w:t>Logical (state)</w:t>
       </w:r>
     </w:p>
     <w:p>
@@ -11176,27 +11177,6 @@
           <w:i/>
           <w:sz w:val="20"/>
         </w:rPr>
-        <w:t>Logical (state)</w:t>
-      </w:r>
-    </w:p>
-    <w:p>
-      <w:pPr>
-        <w:pStyle w:val="ListParagraph"/>
-        <w:numPr>
-          <w:ilvl w:val="0"/>
-          <w:numId w:val="18"/>
-          <w:numberingChange w:id="278" w:author="Chuck Coughlin" w:date="2014-01-30T10:27:00Z" w:original="o"/>
-        </w:numPr>
-        <w:rPr>
-          <w:i/>
-          <w:sz w:val="20"/>
-        </w:rPr>
-      </w:pPr>
-      <w:r>
-        <w:rPr>
-          <w:i/>
-          <w:sz w:val="20"/>
-        </w:rPr>
         <w:t>Text (diagnoses, recommendations)</w:t>
       </w:r>
     </w:p>
@@ -11204,17 +11184,17 @@
       <w:pPr>
         <w:pStyle w:val="Heading2"/>
         <w:numPr>
-          <w:numberingChange w:id="279" w:author="Chuck Coughlin" w:date="2014-01-30T10:27:00Z" w:original="%1:5:0:.%2:9:0:"/>
+          <w:numberingChange w:id="278" w:author="Chuck Coughlin" w:date="2014-01-30T10:27:00Z" w:original="%1:5:0:.%2:9:0:"/>
         </w:numPr>
       </w:pPr>
-      <w:bookmarkStart w:id="280" w:name="_Toc252696851"/>
+      <w:bookmarkStart w:id="279" w:name="_Toc252696851"/>
       <w:r>
         <w:t>RPC</w:t>
       </w:r>
       <w:r>
         <w:t xml:space="preserve"> Interface</w:t>
       </w:r>
-      <w:bookmarkEnd w:id="280"/>
+      <w:bookmarkEnd w:id="279"/>
     </w:p>
     <w:p>
       <w:r>
@@ -11859,20 +11839,20 @@
       <w:pPr>
         <w:pStyle w:val="Heading1"/>
         <w:numPr>
-          <w:numberingChange w:id="281" w:author="Chuck Coughlin" w:date="2014-01-30T10:27:00Z" w:original="%1:6:0:."/>
+          <w:numberingChange w:id="280" w:author="Chuck Coughlin" w:date="2014-01-30T10:27:00Z" w:original="%1:6:0:."/>
         </w:numPr>
         <w:rPr>
           <w:rFonts w:cs="Arial"/>
         </w:rPr>
       </w:pPr>
-      <w:bookmarkStart w:id="282" w:name="_Toc252696852"/>
+      <w:bookmarkStart w:id="281" w:name="_Toc252696852"/>
       <w:r>
         <w:rPr>
           <w:rFonts w:cs="Arial"/>
         </w:rPr>
         <w:t>Client</w:t>
       </w:r>
-      <w:bookmarkEnd w:id="282"/>
+      <w:bookmarkEnd w:id="281"/>
     </w:p>
     <w:p>
       <w:pPr>
@@ -11917,14 +11897,14 @@
       <w:pPr>
         <w:pStyle w:val="Heading2"/>
         <w:numPr>
-          <w:numberingChange w:id="283" w:author="Chuck Coughlin" w:date="2014-01-30T10:27:00Z" w:original="%1:6:0:.%2:1:0:"/>
+          <w:numberingChange w:id="282" w:author="Chuck Coughlin" w:date="2014-01-30T10:27:00Z" w:original="%1:6:0:.%2:1:0:"/>
         </w:numPr>
       </w:pPr>
-      <w:bookmarkStart w:id="284" w:name="_Toc252696853"/>
+      <w:bookmarkStart w:id="283" w:name="_Toc252696853"/>
       <w:r>
         <w:t>Operator</w:t>
       </w:r>
-      <w:bookmarkEnd w:id="284"/>
+      <w:bookmarkEnd w:id="283"/>
     </w:p>
     <w:p>
       <w:pPr>
@@ -11947,14 +11927,14 @@
       <w:pPr>
         <w:pStyle w:val="Heading2"/>
         <w:numPr>
-          <w:numberingChange w:id="285" w:author="Chuck Coughlin" w:date="2014-01-30T10:27:00Z" w:original="%1:6:0:.%2:2:0:"/>
+          <w:numberingChange w:id="284" w:author="Chuck Coughlin" w:date="2014-01-30T10:27:00Z" w:original="%1:6:0:.%2:2:0:"/>
         </w:numPr>
       </w:pPr>
-      <w:bookmarkStart w:id="286" w:name="_Toc252696854"/>
+      <w:bookmarkStart w:id="285" w:name="_Toc252696854"/>
       <w:r>
         <w:t>Engineer</w:t>
       </w:r>
-      <w:bookmarkEnd w:id="286"/>
+      <w:bookmarkEnd w:id="285"/>
     </w:p>
     <w:p>
       <w:pPr>
@@ -11972,14 +11952,14 @@
       <w:pPr>
         <w:pStyle w:val="Heading2"/>
         <w:numPr>
-          <w:numberingChange w:id="287" w:author="Chuck Coughlin" w:date="2014-01-30T10:27:00Z" w:original="%1:6:0:.%2:3:0:"/>
+          <w:numberingChange w:id="286" w:author="Chuck Coughlin" w:date="2014-01-30T10:27:00Z" w:original="%1:6:0:.%2:3:0:"/>
         </w:numPr>
       </w:pPr>
-      <w:bookmarkStart w:id="288" w:name="_Toc252696855"/>
+      <w:bookmarkStart w:id="287" w:name="_Toc252696855"/>
       <w:r>
         <w:t>Communication with the Gateway</w:t>
       </w:r>
-      <w:bookmarkEnd w:id="288"/>
+      <w:bookmarkEnd w:id="287"/>
     </w:p>
     <w:p>
       <w:pPr>
@@ -12002,46 +11982,46 @@
       <w:pPr>
         <w:pStyle w:val="Heading1"/>
         <w:numPr>
+          <w:ins w:id="288" w:author="Chuck Coughlin" w:date="2014-01-29T17:44:00Z"/>
+        </w:numPr>
+        <w:rPr>
           <w:ins w:id="289" w:author="Chuck Coughlin" w:date="2014-01-29T17:44:00Z"/>
-        </w:numPr>
-        <w:rPr>
-          <w:ins w:id="290" w:author="Chuck Coughlin" w:date="2014-01-29T17:44:00Z"/>
           <w:rFonts w:cs="Arial"/>
         </w:rPr>
       </w:pPr>
-      <w:bookmarkStart w:id="291" w:name="_Toc252696856"/>
-      <w:ins w:id="292" w:author="Chuck Coughlin" w:date="2014-01-29T17:44:00Z">
+      <w:bookmarkStart w:id="290" w:name="_Toc252696856"/>
+      <w:ins w:id="291" w:author="Chuck Coughlin" w:date="2014-01-29T17:44:00Z">
         <w:r>
           <w:rPr>
             <w:rFonts w:cs="Arial"/>
           </w:rPr>
           <w:t>Migration</w:t>
         </w:r>
-        <w:bookmarkEnd w:id="291"/>
+        <w:bookmarkEnd w:id="290"/>
       </w:ins>
     </w:p>
     <w:p>
       <w:pPr>
         <w:numPr>
+          <w:ins w:id="292" w:author="Chuck Coughlin" w:date="2014-01-29T17:44:00Z"/>
+        </w:numPr>
+        <w:rPr>
           <w:ins w:id="293" w:author="Chuck Coughlin" w:date="2014-01-29T17:44:00Z"/>
+        </w:rPr>
+      </w:pPr>
+      <w:ins w:id="294" w:author="Chuck Coughlin" w:date="2014-01-29T17:44:00Z">
+        <w:r>
+          <w:t>Due to the large number of applications built on the existing G2 platform, it is essential that a facility be developed to handle conversion of these applications to the Block Language Toolkit. The conversion takes place in 3 steps:</w:t>
+        </w:r>
+      </w:ins>
+    </w:p>
+    <w:p>
+      <w:pPr>
+        <w:numPr>
+          <w:ins w:id="295" w:author="Chuck Coughlin" w:date="2014-01-29T17:44:00Z"/>
         </w:numPr>
         <w:rPr>
-          <w:ins w:id="294" w:author="Chuck Coughlin" w:date="2014-01-29T17:44:00Z"/>
-        </w:rPr>
-      </w:pPr>
-      <w:ins w:id="295" w:author="Chuck Coughlin" w:date="2014-01-29T17:44:00Z">
-        <w:r>
-          <w:t>Due to the large number of applications built on the existing G2 platform, it is essential that a facility be developed to handle conversion of these applications to the Block Language Toolkit. The conversion takes place in 3 steps:</w:t>
-        </w:r>
-      </w:ins>
-    </w:p>
-    <w:p>
-      <w:pPr>
-        <w:numPr>
           <w:ins w:id="296" w:author="Chuck Coughlin" w:date="2014-01-29T17:44:00Z"/>
-        </w:numPr>
-        <w:rPr>
-          <w:ins w:id="297" w:author="Chuck Coughlin" w:date="2014-01-29T17:44:00Z"/>
         </w:rPr>
       </w:pPr>
     </w:p>
@@ -12051,14 +12031,14 @@
         <w:numPr>
           <w:ilvl w:val="0"/>
           <w:numId w:val="27"/>
-          <w:ins w:id="298" w:author="Chuck Coughlin" w:date="2014-01-30T10:00:00Z"/>
+          <w:ins w:id="297" w:author="Chuck Coughlin" w:date="2014-01-30T10:00:00Z"/>
         </w:numPr>
         <w:rPr>
-          <w:ins w:id="299" w:author="Chuck Coughlin" w:date="2014-01-29T17:44:00Z"/>
+          <w:ins w:id="298" w:author="Chuck Coughlin" w:date="2014-01-29T17:44:00Z"/>
           <w:rFonts w:ascii="Arial" w:hAnsi="Arial"/>
         </w:rPr>
       </w:pPr>
-      <w:ins w:id="300" w:author="Chuck Coughlin" w:date="2014-01-29T17:44:00Z">
+      <w:ins w:id="299" w:author="Chuck Coughlin" w:date="2014-01-29T17:44:00Z">
         <w:r>
           <w:rPr>
             <w:rFonts w:ascii="Arial" w:hAnsi="Arial"/>
@@ -12084,10 +12064,10 @@
       <w:pPr>
         <w:pStyle w:val="ListParagraph"/>
         <w:numPr>
+          <w:ins w:id="300" w:author="Chuck Coughlin" w:date="2014-01-29T17:44:00Z"/>
+        </w:numPr>
+        <w:rPr>
           <w:ins w:id="301" w:author="Chuck Coughlin" w:date="2014-01-29T17:44:00Z"/>
-        </w:numPr>
-        <w:rPr>
-          <w:ins w:id="302" w:author="Chuck Coughlin" w:date="2014-01-29T17:44:00Z"/>
           <w:rFonts w:ascii="Arial" w:hAnsi="Arial"/>
         </w:rPr>
       </w:pPr>
@@ -12096,14 +12076,14 @@
       <w:pPr>
         <w:pStyle w:val="ListParagraph"/>
         <w:numPr>
+          <w:ins w:id="302" w:author="Chuck Coughlin" w:date="2014-01-29T17:44:00Z"/>
+        </w:numPr>
+        <w:rPr>
           <w:ins w:id="303" w:author="Chuck Coughlin" w:date="2014-01-29T17:44:00Z"/>
-        </w:numPr>
-        <w:rPr>
-          <w:ins w:id="304" w:author="Chuck Coughlin" w:date="2014-01-29T17:44:00Z"/>
           <w:rFonts w:ascii="Arial" w:hAnsi="Arial"/>
         </w:rPr>
       </w:pPr>
-      <w:ins w:id="305" w:author="Chuck Coughlin" w:date="2014-01-29T17:44:00Z">
+      <w:ins w:id="304" w:author="Chuck Coughlin" w:date="2014-01-29T17:44:00Z">
         <w:r>
           <w:rPr>
             <w:rFonts w:ascii="Arial" w:hAnsi="Arial"/>
@@ -12124,14 +12104,14 @@
         <w:numPr>
           <w:ilvl w:val="1"/>
           <w:numId w:val="24"/>
+          <w:ins w:id="305" w:author="Chuck Coughlin" w:date="2014-01-29T17:44:00Z"/>
+        </w:numPr>
+        <w:rPr>
           <w:ins w:id="306" w:author="Chuck Coughlin" w:date="2014-01-29T17:44:00Z"/>
-        </w:numPr>
-        <w:rPr>
-          <w:ins w:id="307" w:author="Chuck Coughlin" w:date="2014-01-29T17:44:00Z"/>
           <w:rFonts w:ascii="Arial" w:hAnsi="Arial"/>
         </w:rPr>
       </w:pPr>
-      <w:ins w:id="308" w:author="Chuck Coughlin" w:date="2014-01-29T17:44:00Z">
+      <w:ins w:id="307" w:author="Chuck Coughlin" w:date="2014-01-29T17:44:00Z">
         <w:r>
           <w:rPr>
             <w:rFonts w:ascii="Arial" w:hAnsi="Arial"/>
@@ -12146,14 +12126,14 @@
         <w:numPr>
           <w:ilvl w:val="1"/>
           <w:numId w:val="24"/>
+          <w:ins w:id="308" w:author="Chuck Coughlin" w:date="2014-01-29T17:44:00Z"/>
+        </w:numPr>
+        <w:rPr>
           <w:ins w:id="309" w:author="Chuck Coughlin" w:date="2014-01-29T17:44:00Z"/>
-        </w:numPr>
-        <w:rPr>
-          <w:ins w:id="310" w:author="Chuck Coughlin" w:date="2014-01-29T17:44:00Z"/>
           <w:rFonts w:ascii="Arial" w:hAnsi="Arial"/>
         </w:rPr>
       </w:pPr>
-      <w:ins w:id="311" w:author="Chuck Coughlin" w:date="2014-01-29T17:44:00Z">
+      <w:ins w:id="310" w:author="Chuck Coughlin" w:date="2014-01-29T17:44:00Z">
         <w:r>
           <w:rPr>
             <w:rFonts w:ascii="Arial" w:hAnsi="Arial"/>
@@ -12168,14 +12148,14 @@
         <w:numPr>
           <w:ilvl w:val="1"/>
           <w:numId w:val="24"/>
+          <w:ins w:id="311" w:author="Chuck Coughlin" w:date="2014-01-29T17:44:00Z"/>
+        </w:numPr>
+        <w:rPr>
           <w:ins w:id="312" w:author="Chuck Coughlin" w:date="2014-01-29T17:44:00Z"/>
-        </w:numPr>
-        <w:rPr>
-          <w:ins w:id="313" w:author="Chuck Coughlin" w:date="2014-01-29T17:44:00Z"/>
           <w:rFonts w:ascii="Arial" w:hAnsi="Arial"/>
         </w:rPr>
       </w:pPr>
-      <w:ins w:id="314" w:author="Chuck Coughlin" w:date="2014-01-29T17:44:00Z">
+      <w:ins w:id="313" w:author="Chuck Coughlin" w:date="2014-01-29T17:44:00Z">
         <w:r>
           <w:rPr>
             <w:rFonts w:ascii="Arial" w:hAnsi="Arial"/>
@@ -12204,14 +12184,14 @@
         <w:numPr>
           <w:ilvl w:val="1"/>
           <w:numId w:val="24"/>
+          <w:ins w:id="314" w:author="Chuck Coughlin" w:date="2014-01-29T17:44:00Z"/>
+        </w:numPr>
+        <w:rPr>
           <w:ins w:id="315" w:author="Chuck Coughlin" w:date="2014-01-29T17:44:00Z"/>
-        </w:numPr>
-        <w:rPr>
-          <w:ins w:id="316" w:author="Chuck Coughlin" w:date="2014-01-29T17:44:00Z"/>
           <w:rFonts w:ascii="Arial" w:hAnsi="Arial"/>
         </w:rPr>
       </w:pPr>
-      <w:ins w:id="317" w:author="Chuck Coughlin" w:date="2014-01-29T17:44:00Z">
+      <w:ins w:id="316" w:author="Chuck Coughlin" w:date="2014-01-29T17:44:00Z">
         <w:r>
           <w:rPr>
             <w:rFonts w:ascii="Arial" w:hAnsi="Arial"/>
@@ -12230,10 +12210,10 @@
       <w:pPr>
         <w:pStyle w:val="ListParagraph"/>
         <w:numPr>
+          <w:ins w:id="317" w:author="Chuck Coughlin" w:date="2014-01-29T17:44:00Z"/>
+        </w:numPr>
+        <w:rPr>
           <w:ins w:id="318" w:author="Chuck Coughlin" w:date="2014-01-29T17:44:00Z"/>
-        </w:numPr>
-        <w:rPr>
-          <w:ins w:id="319" w:author="Chuck Coughlin" w:date="2014-01-29T17:44:00Z"/>
           <w:rFonts w:ascii="Arial" w:hAnsi="Arial"/>
         </w:rPr>
       </w:pPr>
@@ -12242,14 +12222,14 @@
       <w:pPr>
         <w:pStyle w:val="ListParagraph"/>
         <w:numPr>
+          <w:ins w:id="319" w:author="Chuck Coughlin" w:date="2014-01-29T17:44:00Z"/>
+        </w:numPr>
+        <w:rPr>
           <w:ins w:id="320" w:author="Chuck Coughlin" w:date="2014-01-29T17:44:00Z"/>
-        </w:numPr>
-        <w:rPr>
-          <w:ins w:id="321" w:author="Chuck Coughlin" w:date="2014-01-29T17:44:00Z"/>
           <w:rFonts w:ascii="Arial" w:hAnsi="Arial"/>
         </w:rPr>
       </w:pPr>
-      <w:ins w:id="322" w:author="Chuck Coughlin" w:date="2014-01-29T17:44:00Z">
+      <w:ins w:id="321" w:author="Chuck Coughlin" w:date="2014-01-29T17:44:00Z">
         <w:r>
           <w:rPr>
             <w:rFonts w:ascii="Arial" w:hAnsi="Arial"/>
@@ -12270,14 +12250,14 @@
         <w:numPr>
           <w:ilvl w:val="0"/>
           <w:numId w:val="25"/>
+          <w:ins w:id="322" w:author="Chuck Coughlin" w:date="2014-01-29T17:44:00Z"/>
+        </w:numPr>
+        <w:rPr>
           <w:ins w:id="323" w:author="Chuck Coughlin" w:date="2014-01-29T17:44:00Z"/>
-        </w:numPr>
-        <w:rPr>
-          <w:ins w:id="324" w:author="Chuck Coughlin" w:date="2014-01-29T17:44:00Z"/>
           <w:rFonts w:ascii="Arial" w:hAnsi="Arial"/>
         </w:rPr>
       </w:pPr>
-      <w:ins w:id="325" w:author="Chuck Coughlin" w:date="2014-01-29T17:44:00Z">
+      <w:ins w:id="324" w:author="Chuck Coughlin" w:date="2014-01-29T17:44:00Z">
         <w:r>
           <w:rPr>
             <w:rFonts w:ascii="Arial" w:hAnsi="Arial"/>
@@ -12292,14 +12272,14 @@
         <w:numPr>
           <w:ilvl w:val="0"/>
           <w:numId w:val="25"/>
+          <w:ins w:id="325" w:author="Chuck Coughlin" w:date="2014-01-29T17:44:00Z"/>
+        </w:numPr>
+        <w:rPr>
           <w:ins w:id="326" w:author="Chuck Coughlin" w:date="2014-01-29T17:44:00Z"/>
-        </w:numPr>
-        <w:rPr>
-          <w:ins w:id="327" w:author="Chuck Coughlin" w:date="2014-01-29T17:44:00Z"/>
           <w:rFonts w:ascii="Arial" w:hAnsi="Arial"/>
         </w:rPr>
       </w:pPr>
-      <w:ins w:id="328" w:author="Chuck Coughlin" w:date="2014-01-29T17:44:00Z">
+      <w:ins w:id="327" w:author="Chuck Coughlin" w:date="2014-01-29T17:44:00Z">
         <w:r>
           <w:rPr>
             <w:rFonts w:ascii="Arial" w:hAnsi="Arial"/>
@@ -12314,14 +12294,14 @@
         <w:numPr>
           <w:ilvl w:val="0"/>
           <w:numId w:val="25"/>
+          <w:ins w:id="328" w:author="Chuck Coughlin" w:date="2014-01-29T17:44:00Z"/>
+        </w:numPr>
+        <w:rPr>
           <w:ins w:id="329" w:author="Chuck Coughlin" w:date="2014-01-29T17:44:00Z"/>
-        </w:numPr>
-        <w:rPr>
-          <w:ins w:id="330" w:author="Chuck Coughlin" w:date="2014-01-29T17:44:00Z"/>
           <w:rFonts w:ascii="Arial" w:hAnsi="Arial"/>
         </w:rPr>
       </w:pPr>
-      <w:ins w:id="331" w:author="Chuck Coughlin" w:date="2014-01-29T17:44:00Z">
+      <w:ins w:id="330" w:author="Chuck Coughlin" w:date="2014-01-29T17:44:00Z">
         <w:r>
           <w:rPr>
             <w:rFonts w:ascii="Arial" w:hAnsi="Arial"/>
@@ -12336,14 +12316,14 @@
         <w:numPr>
           <w:ilvl w:val="0"/>
           <w:numId w:val="25"/>
+          <w:ins w:id="331" w:author="Chuck Coughlin" w:date="2014-01-29T17:44:00Z"/>
+        </w:numPr>
+        <w:rPr>
           <w:ins w:id="332" w:author="Chuck Coughlin" w:date="2014-01-29T17:44:00Z"/>
-        </w:numPr>
-        <w:rPr>
-          <w:ins w:id="333" w:author="Chuck Coughlin" w:date="2014-01-29T17:44:00Z"/>
           <w:rFonts w:ascii="Arial" w:hAnsi="Arial"/>
         </w:rPr>
       </w:pPr>
-      <w:ins w:id="334" w:author="Chuck Coughlin" w:date="2014-01-29T17:44:00Z">
+      <w:ins w:id="333" w:author="Chuck Coughlin" w:date="2014-01-29T17:44:00Z">
         <w:r>
           <w:rPr>
             <w:rFonts w:ascii="Arial" w:hAnsi="Arial"/>
@@ -12358,14 +12338,14 @@
         <w:numPr>
           <w:ilvl w:val="0"/>
           <w:numId w:val="25"/>
+          <w:ins w:id="334" w:author="Chuck Coughlin" w:date="2014-01-29T17:44:00Z"/>
+        </w:numPr>
+        <w:rPr>
           <w:ins w:id="335" w:author="Chuck Coughlin" w:date="2014-01-29T17:44:00Z"/>
-        </w:numPr>
-        <w:rPr>
-          <w:ins w:id="336" w:author="Chuck Coughlin" w:date="2014-01-29T17:44:00Z"/>
           <w:rFonts w:ascii="Arial" w:hAnsi="Arial"/>
         </w:rPr>
       </w:pPr>
-      <w:ins w:id="337" w:author="Chuck Coughlin" w:date="2014-01-29T17:44:00Z">
+      <w:ins w:id="336" w:author="Chuck Coughlin" w:date="2014-01-29T17:44:00Z">
         <w:r>
           <w:rPr>
             <w:rFonts w:ascii="Arial" w:hAnsi="Arial"/>
@@ -12378,11 +12358,11 @@
       <w:pPr>
         <w:pStyle w:val="ListParagraph"/>
         <w:numPr>
-          <w:ins w:id="338" w:author="Chuck Coughlin" w:date="2014-01-29T17:44:00Z"/>
+          <w:ins w:id="337" w:author="Chuck Coughlin" w:date="2014-01-29T17:44:00Z"/>
         </w:numPr>
         <w:ind w:left="1440"/>
         <w:rPr>
-          <w:ins w:id="339" w:author="Chuck Coughlin" w:date="2014-01-29T17:44:00Z"/>
+          <w:ins w:id="338" w:author="Chuck Coughlin" w:date="2014-01-29T17:44:00Z"/>
           <w:rFonts w:ascii="Arial" w:hAnsi="Arial"/>
           <w:u w:val="single"/>
         </w:rPr>
@@ -12394,14 +12374,14 @@
         <w:numPr>
           <w:ilvl w:val="0"/>
           <w:numId w:val="27"/>
-          <w:ins w:id="340" w:author="Chuck Coughlin" w:date="2014-01-30T10:01:00Z"/>
+          <w:ins w:id="339" w:author="Chuck Coughlin" w:date="2014-01-30T10:01:00Z"/>
         </w:numPr>
         <w:rPr>
-          <w:ins w:id="341" w:author="Chuck Coughlin" w:date="2014-01-29T17:44:00Z"/>
+          <w:ins w:id="340" w:author="Chuck Coughlin" w:date="2014-01-29T17:44:00Z"/>
           <w:rFonts w:ascii="Arial" w:hAnsi="Arial"/>
         </w:rPr>
       </w:pPr>
-      <w:ins w:id="342" w:author="Chuck Coughlin" w:date="2014-01-29T17:44:00Z">
+      <w:ins w:id="341" w:author="Chuck Coughlin" w:date="2014-01-29T17:44:00Z">
         <w:r>
           <w:rPr>
             <w:rFonts w:ascii="Arial" w:hAnsi="Arial"/>
@@ -12427,10 +12407,10 @@
       <w:pPr>
         <w:pStyle w:val="ListParagraph"/>
         <w:numPr>
+          <w:ins w:id="342" w:author="Chuck Coughlin" w:date="2014-01-29T17:44:00Z"/>
+        </w:numPr>
+        <w:rPr>
           <w:ins w:id="343" w:author="Chuck Coughlin" w:date="2014-01-29T17:44:00Z"/>
-        </w:numPr>
-        <w:rPr>
-          <w:ins w:id="344" w:author="Chuck Coughlin" w:date="2014-01-29T17:44:00Z"/>
           <w:rFonts w:ascii="Arial" w:hAnsi="Arial"/>
           <w:u w:val="single"/>
         </w:rPr>
@@ -12440,15 +12420,15 @@
       <w:pPr>
         <w:pStyle w:val="ListParagraph"/>
         <w:numPr>
+          <w:ins w:id="344" w:author="Chuck Coughlin" w:date="2014-01-29T17:44:00Z"/>
+        </w:numPr>
+        <w:rPr>
           <w:ins w:id="345" w:author="Chuck Coughlin" w:date="2014-01-29T17:44:00Z"/>
-        </w:numPr>
-        <w:rPr>
-          <w:ins w:id="346" w:author="Chuck Coughlin" w:date="2014-01-29T17:44:00Z"/>
           <w:rFonts w:ascii="Arial" w:hAnsi="Arial"/>
         </w:rPr>
       </w:pPr>
       <w:proofErr w:type="gramStart"/>
-      <w:ins w:id="347" w:author="Chuck Coughlin" w:date="2014-01-29T17:44:00Z">
+      <w:ins w:id="346" w:author="Chuck Coughlin" w:date="2014-01-29T17:44:00Z">
         <w:r>
           <w:rPr>
             <w:rFonts w:ascii="Arial" w:hAnsi="Arial"/>
@@ -12506,10 +12486,10 @@
       <w:pPr>
         <w:pStyle w:val="ListParagraph"/>
         <w:numPr>
+          <w:ins w:id="347" w:author="Chuck Coughlin" w:date="2014-01-29T17:44:00Z"/>
+        </w:numPr>
+        <w:rPr>
           <w:ins w:id="348" w:author="Chuck Coughlin" w:date="2014-01-29T17:44:00Z"/>
-        </w:numPr>
-        <w:rPr>
-          <w:ins w:id="349" w:author="Chuck Coughlin" w:date="2014-01-29T17:44:00Z"/>
           <w:rFonts w:ascii="Arial" w:hAnsi="Arial"/>
           <w:u w:val="single"/>
         </w:rPr>
@@ -12521,14 +12501,14 @@
         <w:numPr>
           <w:ilvl w:val="0"/>
           <w:numId w:val="27"/>
+          <w:ins w:id="349" w:author="Chuck Coughlin" w:date="2014-01-29T17:44:00Z"/>
+        </w:numPr>
+        <w:rPr>
           <w:ins w:id="350" w:author="Chuck Coughlin" w:date="2014-01-29T17:44:00Z"/>
-        </w:numPr>
-        <w:rPr>
-          <w:ins w:id="351" w:author="Chuck Coughlin" w:date="2014-01-29T17:44:00Z"/>
           <w:rFonts w:ascii="Arial" w:hAnsi="Arial"/>
         </w:rPr>
       </w:pPr>
-      <w:ins w:id="352" w:author="Chuck Coughlin" w:date="2014-01-29T17:44:00Z">
+      <w:ins w:id="351" w:author="Chuck Coughlin" w:date="2014-01-29T17:44:00Z">
         <w:r>
           <w:rPr>
             <w:rFonts w:ascii="Arial" w:hAnsi="Arial"/>
@@ -12554,10 +12534,10 @@
       <w:pPr>
         <w:pStyle w:val="ListParagraph"/>
         <w:numPr>
+          <w:ins w:id="352" w:author="Chuck Coughlin" w:date="2014-01-29T17:44:00Z"/>
+        </w:numPr>
+        <w:rPr>
           <w:ins w:id="353" w:author="Chuck Coughlin" w:date="2014-01-29T17:44:00Z"/>
-        </w:numPr>
-        <w:rPr>
-          <w:ins w:id="354" w:author="Chuck Coughlin" w:date="2014-01-29T17:44:00Z"/>
           <w:rFonts w:ascii="Arial" w:hAnsi="Arial"/>
         </w:rPr>
       </w:pPr>
@@ -12566,16 +12546,16 @@
       <w:pPr>
         <w:pStyle w:val="ListParagraph"/>
         <w:numPr>
-          <w:ins w:id="355" w:author="Chuck Coughlin" w:date="2014-01-29T17:44:00Z"/>
+          <w:ins w:id="354" w:author="Chuck Coughlin" w:date="2014-01-29T17:44:00Z"/>
         </w:numPr>
         <w:ind w:left="360"/>
         <w:rPr>
-          <w:ins w:id="356" w:author="Chuck Coughlin" w:date="2014-01-29T17:44:00Z"/>
+          <w:ins w:id="355" w:author="Chuck Coughlin" w:date="2014-01-29T17:44:00Z"/>
           <w:rFonts w:ascii="Arial" w:hAnsi="Arial"/>
         </w:rPr>
       </w:pPr>
       <w:proofErr w:type="gramStart"/>
-      <w:ins w:id="357" w:author="Chuck Coughlin" w:date="2014-01-29T17:44:00Z">
+      <w:ins w:id="356" w:author="Chuck Coughlin" w:date="2014-01-29T17:44:00Z">
         <w:r>
           <w:rPr>
             <w:rFonts w:ascii="Arial" w:hAnsi="Arial"/>
@@ -12589,24 +12569,24 @@
       <w:pPr>
         <w:pStyle w:val="Heading2"/>
         <w:numPr>
+          <w:ins w:id="357" w:author="Chuck Coughlin" w:date="2014-01-29T17:44:00Z"/>
+        </w:numPr>
+        <w:rPr>
           <w:ins w:id="358" w:author="Chuck Coughlin" w:date="2014-01-29T17:44:00Z"/>
-        </w:numPr>
-        <w:rPr>
-          <w:ins w:id="359" w:author="Chuck Coughlin" w:date="2014-01-29T17:44:00Z"/>
-        </w:rPr>
-      </w:pPr>
-      <w:bookmarkStart w:id="360" w:name="_Toc252696857"/>
-      <w:ins w:id="361" w:author="Chuck Coughlin" w:date="2014-01-29T17:44:00Z">
+        </w:rPr>
+      </w:pPr>
+      <w:bookmarkStart w:id="359" w:name="_Toc252696857"/>
+      <w:ins w:id="360" w:author="Chuck Coughlin" w:date="2014-01-29T17:44:00Z">
         <w:r>
           <w:t>G2 Export Module</w:t>
         </w:r>
-        <w:bookmarkEnd w:id="360"/>
+        <w:bookmarkEnd w:id="359"/>
       </w:ins>
     </w:p>
     <w:p>
       <w:pPr>
         <w:numPr>
-          <w:ins w:id="362" w:author="Chuck Coughlin" w:date="2014-01-29T17:44:00Z"/>
+          <w:ins w:id="361" w:author="Chuck Coughlin" w:date="2014-01-29T17:44:00Z"/>
         </w:numPr>
         <w:tabs>
           <w:tab w:val="left" w:pos="1650"/>
@@ -12614,10 +12594,10 @@
         <w:spacing w:before="120"/>
         <w:jc w:val="both"/>
         <w:rPr>
-          <w:ins w:id="363" w:author="Chuck Coughlin" w:date="2014-01-29T17:44:00Z"/>
-        </w:rPr>
-      </w:pPr>
-      <w:ins w:id="364" w:author="Chuck Coughlin" w:date="2014-01-29T17:44:00Z">
+          <w:ins w:id="362" w:author="Chuck Coughlin" w:date="2014-01-29T17:44:00Z"/>
+        </w:rPr>
+      </w:pPr>
+      <w:ins w:id="363" w:author="Chuck Coughlin" w:date="2014-01-29T17:44:00Z">
         <w:r>
           <w:t>From a high level, the format of the JSON output is:</w:t>
         </w:r>
@@ -12626,7 +12606,7 @@
     <w:p>
       <w:pPr>
         <w:numPr>
-          <w:ins w:id="365" w:author="Chuck Coughlin" w:date="2014-01-29T17:44:00Z"/>
+          <w:ins w:id="364" w:author="Chuck Coughlin" w:date="2014-01-29T17:44:00Z"/>
         </w:numPr>
         <w:tabs>
           <w:tab w:val="left" w:pos="1650"/>
@@ -12634,10 +12614,10 @@
         <w:spacing w:before="120"/>
         <w:jc w:val="both"/>
         <w:rPr>
-          <w:ins w:id="366" w:author="Chuck Coughlin" w:date="2014-01-29T17:44:00Z"/>
-        </w:rPr>
-      </w:pPr>
-      <w:ins w:id="367" w:author="Chuck Coughlin" w:date="2014-01-29T17:44:00Z">
+          <w:ins w:id="365" w:author="Chuck Coughlin" w:date="2014-01-29T17:44:00Z"/>
+        </w:rPr>
+      </w:pPr>
+      <w:ins w:id="366" w:author="Chuck Coughlin" w:date="2014-01-29T17:44:00Z">
         <w:r>
           <w:tab/>
           <w:t>{“</w:t>
@@ -12664,7 +12644,7 @@
     <w:p>
       <w:pPr>
         <w:numPr>
-          <w:ins w:id="368" w:author="Chuck Coughlin" w:date="2014-01-29T17:44:00Z"/>
+          <w:ins w:id="367" w:author="Chuck Coughlin" w:date="2014-01-29T17:44:00Z"/>
         </w:numPr>
         <w:tabs>
           <w:tab w:val="left" w:pos="1650"/>
@@ -12672,10 +12652,10 @@
         <w:spacing w:before="120"/>
         <w:jc w:val="both"/>
         <w:rPr>
-          <w:ins w:id="369" w:author="Chuck Coughlin" w:date="2014-01-29T17:44:00Z"/>
-        </w:rPr>
-      </w:pPr>
-      <w:ins w:id="370" w:author="Chuck Coughlin" w:date="2014-01-29T17:44:00Z">
+          <w:ins w:id="368" w:author="Chuck Coughlin" w:date="2014-01-29T17:44:00Z"/>
+        </w:rPr>
+      </w:pPr>
+      <w:ins w:id="369" w:author="Chuck Coughlin" w:date="2014-01-29T17:44:00Z">
         <w:r>
           <w:t xml:space="preserve">                           “</w:t>
         </w:r>
@@ -12701,7 +12681,7 @@
     <w:p>
       <w:pPr>
         <w:numPr>
-          <w:ins w:id="371" w:author="Chuck Coughlin" w:date="2014-01-29T17:44:00Z"/>
+          <w:ins w:id="370" w:author="Chuck Coughlin" w:date="2014-01-29T17:44:00Z"/>
         </w:numPr>
         <w:tabs>
           <w:tab w:val="left" w:pos="1650"/>
@@ -12709,14 +12689,14 @@
         <w:spacing w:before="120"/>
         <w:jc w:val="both"/>
         <w:rPr>
+          <w:ins w:id="371" w:author="Chuck Coughlin" w:date="2014-01-29T17:44:00Z"/>
+        </w:rPr>
+      </w:pPr>
+    </w:p>
+    <w:p>
+      <w:pPr>
+        <w:numPr>
           <w:ins w:id="372" w:author="Chuck Coughlin" w:date="2014-01-29T17:44:00Z"/>
-        </w:rPr>
-      </w:pPr>
-    </w:p>
-    <w:p>
-      <w:pPr>
-        <w:numPr>
-          <w:ins w:id="373" w:author="Chuck Coughlin" w:date="2014-01-29T17:44:00Z"/>
         </w:numPr>
         <w:tabs>
           <w:tab w:val="left" w:pos="1650"/>
@@ -12724,10 +12704,10 @@
         <w:spacing w:before="120"/>
         <w:jc w:val="both"/>
         <w:rPr>
-          <w:ins w:id="374" w:author="Chuck Coughlin" w:date="2014-01-29T17:44:00Z"/>
-        </w:rPr>
-      </w:pPr>
-      <w:ins w:id="375" w:author="Chuck Coughlin" w:date="2014-01-29T17:44:00Z">
+          <w:ins w:id="373" w:author="Chuck Coughlin" w:date="2014-01-29T17:44:00Z"/>
+        </w:rPr>
+      </w:pPr>
+      <w:ins w:id="374" w:author="Chuck Coughlin" w:date="2014-01-29T17:44:00Z">
         <w:r>
           <w:t xml:space="preserve">As in Python syntax, {} denotes a dictionary, [] denotes a list. Whitespace is ignored. The details of the serialized blocks and connection are flexible. </w:t>
         </w:r>
@@ -12736,7 +12716,7 @@
     <w:p>
       <w:pPr>
         <w:numPr>
-          <w:ins w:id="376" w:author="Chuck Coughlin" w:date="2014-01-29T17:44:00Z"/>
+          <w:ins w:id="375" w:author="Chuck Coughlin" w:date="2014-01-29T17:44:00Z"/>
         </w:numPr>
         <w:tabs>
           <w:tab w:val="left" w:pos="1650"/>
@@ -12744,10 +12724,10 @@
         <w:spacing w:before="120"/>
         <w:jc w:val="both"/>
         <w:rPr>
-          <w:ins w:id="377" w:author="Chuck Coughlin" w:date="2014-01-29T17:44:00Z"/>
-        </w:rPr>
-      </w:pPr>
-      <w:ins w:id="378" w:author="Chuck Coughlin" w:date="2014-01-29T17:44:00Z">
+          <w:ins w:id="376" w:author="Chuck Coughlin" w:date="2014-01-29T17:44:00Z"/>
+        </w:rPr>
+      </w:pPr>
+      <w:ins w:id="377" w:author="Chuck Coughlin" w:date="2014-01-29T17:44:00Z">
         <w:r>
           <w:t>During development, JSON syntax can be validated via the following free website</w:t>
         </w:r>
@@ -12785,7 +12765,7 @@
     <w:p>
       <w:pPr>
         <w:numPr>
-          <w:ins w:id="379" w:author="Chuck Coughlin" w:date="2014-01-29T17:44:00Z"/>
+          <w:ins w:id="378" w:author="Chuck Coughlin" w:date="2014-01-29T17:44:00Z"/>
         </w:numPr>
         <w:tabs>
           <w:tab w:val="left" w:pos="1650"/>
@@ -12793,7 +12773,7 @@
         <w:spacing w:before="120"/>
         <w:jc w:val="both"/>
         <w:rPr>
-          <w:ins w:id="380" w:author="Chuck Coughlin" w:date="2014-01-29T17:44:00Z"/>
+          <w:ins w:id="379" w:author="Chuck Coughlin" w:date="2014-01-29T17:44:00Z"/>
         </w:rPr>
       </w:pPr>
     </w:p>
@@ -12801,24 +12781,24 @@
       <w:pPr>
         <w:pStyle w:val="Heading2"/>
         <w:numPr>
+          <w:ins w:id="380" w:author="Chuck Coughlin" w:date="2014-01-29T17:44:00Z"/>
+        </w:numPr>
+        <w:rPr>
           <w:ins w:id="381" w:author="Chuck Coughlin" w:date="2014-01-29T17:44:00Z"/>
-        </w:numPr>
-        <w:rPr>
-          <w:ins w:id="382" w:author="Chuck Coughlin" w:date="2014-01-29T17:44:00Z"/>
-        </w:rPr>
-      </w:pPr>
-      <w:bookmarkStart w:id="383" w:name="_Toc252696858"/>
-      <w:ins w:id="384" w:author="Chuck Coughlin" w:date="2014-01-29T17:44:00Z">
+        </w:rPr>
+      </w:pPr>
+      <w:bookmarkStart w:id="382" w:name="_Toc252696858"/>
+      <w:ins w:id="383" w:author="Chuck Coughlin" w:date="2014-01-29T17:44:00Z">
         <w:r>
           <w:t>Migration Tool</w:t>
         </w:r>
-        <w:bookmarkEnd w:id="383"/>
+        <w:bookmarkEnd w:id="382"/>
       </w:ins>
     </w:p>
     <w:p>
       <w:pPr>
         <w:numPr>
-          <w:ins w:id="385" w:author="Chuck Coughlin" w:date="2014-01-29T17:44:00Z"/>
+          <w:ins w:id="384" w:author="Chuck Coughlin" w:date="2014-01-29T17:44:00Z"/>
         </w:numPr>
         <w:tabs>
           <w:tab w:val="left" w:pos="1650"/>
@@ -12826,10 +12806,10 @@
         <w:spacing w:before="120"/>
         <w:jc w:val="both"/>
         <w:rPr>
-          <w:ins w:id="386" w:author="Chuck Coughlin" w:date="2014-01-29T17:44:00Z"/>
-        </w:rPr>
-      </w:pPr>
-      <w:ins w:id="387" w:author="Chuck Coughlin" w:date="2014-01-29T17:44:00Z">
+          <w:ins w:id="385" w:author="Chuck Coughlin" w:date="2014-01-29T17:44:00Z"/>
+        </w:rPr>
+      </w:pPr>
+      <w:ins w:id="386" w:author="Chuck Coughlin" w:date="2014-01-29T17:44:00Z">
         <w:r>
           <w:t xml:space="preserve">The migration tool accesses </w:t>
         </w:r>
@@ -12875,7 +12855,7 @@
     <w:p>
       <w:pPr>
         <w:numPr>
-          <w:ins w:id="388" w:author="Chuck Coughlin" w:date="2014-01-29T17:44:00Z"/>
+          <w:ins w:id="387" w:author="Chuck Coughlin" w:date="2014-01-29T17:44:00Z"/>
         </w:numPr>
         <w:tabs>
           <w:tab w:val="left" w:pos="1650"/>
@@ -12883,7 +12863,7 @@
         <w:spacing w:before="120"/>
         <w:jc w:val="both"/>
         <w:rPr>
-          <w:ins w:id="389" w:author="Chuck Coughlin" w:date="2014-01-29T17:44:00Z"/>
+          <w:ins w:id="388" w:author="Chuck Coughlin" w:date="2014-01-29T17:44:00Z"/>
         </w:rPr>
       </w:pPr>
     </w:p>
@@ -12891,20 +12871,20 @@
       <w:pPr>
         <w:pStyle w:val="Heading1"/>
         <w:numPr>
-          <w:numberingChange w:id="390" w:author="Chuck Coughlin" w:date="2014-01-29T17:44:00Z" w:original="%1:7:0:."/>
+          <w:numberingChange w:id="389" w:author="Chuck Coughlin" w:date="2014-01-29T17:44:00Z" w:original="%1:7:0:."/>
         </w:numPr>
         <w:rPr>
           <w:rFonts w:cs="Arial"/>
         </w:rPr>
       </w:pPr>
-      <w:bookmarkStart w:id="391" w:name="_Toc252696859"/>
+      <w:bookmarkStart w:id="390" w:name="_Toc252696859"/>
       <w:r>
         <w:rPr>
           <w:rFonts w:cs="Arial"/>
         </w:rPr>
         <w:t>Use Cases</w:t>
       </w:r>
-      <w:bookmarkEnd w:id="391"/>
+      <w:bookmarkEnd w:id="390"/>
     </w:p>
     <w:p>
       <w:r>
@@ -12916,14 +12896,14 @@
       <w:pPr>
         <w:pStyle w:val="Heading2"/>
         <w:numPr>
-          <w:numberingChange w:id="392" w:author="Chuck Coughlin" w:date="2014-01-29T17:44:00Z" w:original="%1:7:0:.%2:1:0:"/>
+          <w:numberingChange w:id="391" w:author="Chuck Coughlin" w:date="2014-01-29T17:44:00Z" w:original="%1:7:0:.%2:1:0:"/>
         </w:numPr>
       </w:pPr>
-      <w:bookmarkStart w:id="393" w:name="_Toc252696860"/>
+      <w:bookmarkStart w:id="392" w:name="_Toc252696860"/>
       <w:r>
         <w:t>Basic Diagram</w:t>
       </w:r>
-      <w:bookmarkEnd w:id="393"/>
+      <w:bookmarkEnd w:id="392"/>
     </w:p>
     <w:p/>
     <w:p/>
@@ -12956,7 +12936,7 @@
                     <a:blip r:embed="rId19">
                       <a:extLst>
                         <a:ext uri="{28A0092B-C50C-407E-A947-70E740481C1C}">
-                          <a14:useLocalDpi xmlns:mo="http://schemas.microsoft.com/office/mac/office/2008/main" xmlns:ve="http://schemas.openxmlformats.org/markup-compatibility/2006" xmlns:mv="urn:schemas-microsoft-com:mac:vml" xmlns:a14="http://schemas.microsoft.com/office/drawing/2010/main" xmlns:pic="http://schemas.openxmlformats.org/drawingml/2006/picture" xmlns:a="http://schemas.openxmlformats.org/drawingml/2006/main" xmlns:wps="http://schemas.microsoft.com/office/word/2010/wordprocessingShape" xmlns:wne="http://schemas.microsoft.com/office/word/2006/wordml" xmlns:wpi="http://schemas.microsoft.com/office/word/2010/wordprocessingInk" xmlns:wpg="http://schemas.microsoft.com/office/word/2010/wordprocessingGroup" xmlns:w14="http://schemas.microsoft.com/office/word/2010/wordml" xmlns:w="http://schemas.openxmlformats.org/wordprocessingml/2006/main" xmlns:w10="urn:schemas-microsoft-com:office:word" xmlns:wp="http://schemas.openxmlformats.org/drawingml/2006/wordprocessingDrawing" xmlns:wp14="http://schemas.microsoft.com/office/word/2010/wordprocessingDrawing" xmlns:v="urn:schemas-microsoft-com:vml" xmlns:m="http://schemas.openxmlformats.org/officeDocument/2006/math" xmlns:r="http://schemas.openxmlformats.org/officeDocument/2006/relationships" xmlns:o="urn:schemas-microsoft-com:office:office" xmlns:mc="http://schemas.openxmlformats.org/markup-compatibility/2006" xmlns:wpc="http://schemas.microsoft.com/office/word/2010/wordprocessingCanvas" xmlns="" val="0"/>
+                          <a14:useLocalDpi xmlns="" xmlns:wpc="http://schemas.microsoft.com/office/word/2010/wordprocessingCanvas" xmlns:mc="http://schemas.openxmlformats.org/markup-compatibility/2006" xmlns:o="urn:schemas-microsoft-com:office:office" xmlns:r="http://schemas.openxmlformats.org/officeDocument/2006/relationships" xmlns:m="http://schemas.openxmlformats.org/officeDocument/2006/math" xmlns:v="urn:schemas-microsoft-com:vml" xmlns:wp14="http://schemas.microsoft.com/office/word/2010/wordprocessingDrawing" xmlns:wp="http://schemas.openxmlformats.org/drawingml/2006/wordprocessingDrawing" xmlns:w10="urn:schemas-microsoft-com:office:word" xmlns:w="http://schemas.openxmlformats.org/wordprocessingml/2006/main" xmlns:w14="http://schemas.microsoft.com/office/word/2010/wordml" xmlns:wpg="http://schemas.microsoft.com/office/word/2010/wordprocessingGroup" xmlns:wpi="http://schemas.microsoft.com/office/word/2010/wordprocessingInk" xmlns:wne="http://schemas.microsoft.com/office/word/2006/wordml" xmlns:wps="http://schemas.microsoft.com/office/word/2010/wordprocessingShape" xmlns:a="http://schemas.openxmlformats.org/drawingml/2006/main" xmlns:pic="http://schemas.openxmlformats.org/drawingml/2006/picture" xmlns:a14="http://schemas.microsoft.com/office/drawing/2010/main" xmlns:mv="urn:schemas-microsoft-com:mac:vml" xmlns:ve="http://schemas.openxmlformats.org/markup-compatibility/2006" xmlns:mo="http://schemas.microsoft.com/office/mac/office/2008/main" val="0"/>
                         </a:ext>
                       </a:extLst>
                     </a:blip>
@@ -12996,27 +12976,27 @@
       <w:pPr>
         <w:pStyle w:val="Heading3"/>
         <w:numPr>
-          <w:numberingChange w:id="394" w:author="Chuck Coughlin" w:date="2014-01-29T17:44:00Z" w:original="%1:7:0:.%2:1:0:.%3:1:0:"/>
+          <w:numberingChange w:id="393" w:author="Chuck Coughlin" w:date="2014-01-29T17:44:00Z" w:original="%1:7:0:.%2:1:0:.%3:1:0:"/>
         </w:numPr>
       </w:pPr>
-      <w:bookmarkStart w:id="395" w:name="_Toc252696861"/>
+      <w:bookmarkStart w:id="394" w:name="_Toc252696861"/>
       <w:r>
         <w:t>Description</w:t>
       </w:r>
+      <w:bookmarkEnd w:id="394"/>
+    </w:p>
+    <w:p>
+      <w:r>
+        <w:rPr>
+          <w:b/>
+        </w:rPr>
+        <w:t>T</w:t>
+      </w:r>
+      <w:r>
+        <w:t>his diagram has two numeric inputs.   The inputs feed a sum block that adds the two inputs and puts the re</w:t>
+      </w:r>
+      <w:bookmarkStart w:id="395" w:name="_GoBack"/>
       <w:bookmarkEnd w:id="395"/>
-    </w:p>
-    <w:p>
-      <w:r>
-        <w:rPr>
-          <w:b/>
-        </w:rPr>
-        <w:t>T</w:t>
-      </w:r>
-      <w:r>
-        <w:t>his diagram has two numeric inputs.   The inputs feed a sum block that adds the two inputs and puts the re</w:t>
-      </w:r>
-      <w:bookmarkStart w:id="396" w:name="_GoBack"/>
-      <w:bookmarkEnd w:id="396"/>
       <w:r>
         <w:t xml:space="preserve">sult on its output.  The output of the sum block is the input to a high limit observation block configured with a high limit.  The output of the observation block is a Boolean value that is true if the value is greater than the limit and false otherwise.  The Boolean output is the input to a Final Diagnosis block that inserts a record into the database on the rising edge. </w:t>
       </w:r>
@@ -13025,14 +13005,14 @@
       <w:pPr>
         <w:pStyle w:val="Heading3"/>
         <w:numPr>
-          <w:numberingChange w:id="397" w:author="Chuck Coughlin" w:date="2014-01-29T17:44:00Z" w:original="%1:7:0:.%2:1:0:.%3:2:0:"/>
+          <w:numberingChange w:id="396" w:author="Chuck Coughlin" w:date="2014-01-29T17:44:00Z" w:original="%1:7:0:.%2:1:0:.%3:2:0:"/>
         </w:numPr>
       </w:pPr>
-      <w:bookmarkStart w:id="398" w:name="_Toc252696862"/>
+      <w:bookmarkStart w:id="397" w:name="_Toc252696862"/>
       <w:r>
         <w:t>Key Requirements</w:t>
       </w:r>
-      <w:bookmarkEnd w:id="398"/>
+      <w:bookmarkEnd w:id="397"/>
     </w:p>
     <w:p>
       <w:pPr>
@@ -13040,7 +13020,7 @@
         <w:numPr>
           <w:ilvl w:val="0"/>
           <w:numId w:val="23"/>
-          <w:numberingChange w:id="399" w:author="Chuck Coughlin" w:date="2014-01-30T10:27:00Z" w:original="%1:1:0:."/>
+          <w:numberingChange w:id="398" w:author="Chuck Coughlin" w:date="2014-01-30T10:27:00Z" w:original="%1:1:0:."/>
         </w:numPr>
         <w:spacing w:line="276" w:lineRule="auto"/>
       </w:pPr>
@@ -13054,7 +13034,7 @@
         <w:numPr>
           <w:ilvl w:val="0"/>
           <w:numId w:val="23"/>
-          <w:numberingChange w:id="400" w:author="Chuck Coughlin" w:date="2014-01-30T10:27:00Z" w:original="%1:2:0:."/>
+          <w:numberingChange w:id="399" w:author="Chuck Coughlin" w:date="2014-01-30T10:27:00Z" w:original="%1:2:0:."/>
         </w:numPr>
         <w:spacing w:line="276" w:lineRule="auto"/>
       </w:pPr>
@@ -13068,7 +13048,7 @@
         <w:numPr>
           <w:ilvl w:val="0"/>
           <w:numId w:val="23"/>
-          <w:numberingChange w:id="401" w:author="Chuck Coughlin" w:date="2014-01-30T10:27:00Z" w:original="%1:3:0:."/>
+          <w:numberingChange w:id="400" w:author="Chuck Coughlin" w:date="2014-01-30T10:27:00Z" w:original="%1:3:0:."/>
         </w:numPr>
         <w:spacing w:line="276" w:lineRule="auto"/>
       </w:pPr>
@@ -13082,7 +13062,7 @@
         <w:numPr>
           <w:ilvl w:val="0"/>
           <w:numId w:val="23"/>
-          <w:numberingChange w:id="402" w:author="Chuck Coughlin" w:date="2014-01-30T10:27:00Z" w:original="%1:4:0:."/>
+          <w:numberingChange w:id="401" w:author="Chuck Coughlin" w:date="2014-01-30T10:27:00Z" w:original="%1:4:0:."/>
         </w:numPr>
         <w:spacing w:line="276" w:lineRule="auto"/>
       </w:pPr>
@@ -13096,7 +13076,7 @@
         <w:numPr>
           <w:ilvl w:val="0"/>
           <w:numId w:val="23"/>
-          <w:numberingChange w:id="403" w:author="Chuck Coughlin" w:date="2014-01-30T10:27:00Z" w:original="%1:5:0:."/>
+          <w:numberingChange w:id="402" w:author="Chuck Coughlin" w:date="2014-01-30T10:27:00Z" w:original="%1:5:0:."/>
         </w:numPr>
         <w:spacing w:line="276" w:lineRule="auto"/>
       </w:pPr>
@@ -13110,7 +13090,7 @@
         <w:numPr>
           <w:ilvl w:val="0"/>
           <w:numId w:val="23"/>
-          <w:numberingChange w:id="404" w:author="Chuck Coughlin" w:date="2014-01-30T10:27:00Z" w:original="%1:6:0:."/>
+          <w:numberingChange w:id="403" w:author="Chuck Coughlin" w:date="2014-01-30T10:27:00Z" w:original="%1:6:0:."/>
         </w:numPr>
         <w:spacing w:line="276" w:lineRule="auto"/>
       </w:pPr>
@@ -13555,7 +13535,7 @@
               <w:snapToGrid w:val="0"/>
               <w:sz w:val="16"/>
             </w:rPr>
-            <w:t>8</w:t>
+            <w:t>5</w:t>
           </w:r>
           <w:r>
             <w:rPr>
@@ -13754,14 +13734,26 @@
             </w:rPr>
             <w:fldChar w:fldCharType="separate"/>
           </w:r>
-          <w:r>
-            <w:rPr>
-              <w:rFonts w:cs="Arial"/>
-              <w:noProof/>
-              <w:sz w:val="16"/>
-            </w:rPr>
-            <w:t>1/29/14</w:t>
-          </w:r>
+          <w:ins w:id="404" w:author="Chuck Coughlin" w:date="2014-01-31T23:31:00Z">
+            <w:r>
+              <w:rPr>
+                <w:rFonts w:cs="Arial"/>
+                <w:noProof/>
+                <w:sz w:val="16"/>
+              </w:rPr>
+              <w:t>1/31/14</w:t>
+            </w:r>
+          </w:ins>
+          <w:del w:id="405" w:author="Chuck Coughlin" w:date="2014-01-31T23:31:00Z">
+            <w:r>
+              <w:rPr>
+                <w:rFonts w:cs="Arial"/>
+                <w:noProof/>
+                <w:sz w:val="16"/>
+              </w:rPr>
+              <w:delText>1/29/14</w:delText>
+            </w:r>
+          </w:del>
           <w:r>
             <w:rPr>
               <w:rFonts w:cs="Arial"/>
@@ -13790,8 +13782,8 @@
             </w:rPr>
             <w:fldChar w:fldCharType="end"/>
           </w:r>
-          <w:bookmarkStart w:id="405" w:name="OLE_LINK2"/>
-          <w:bookmarkStart w:id="406" w:name="OLE_LINK3"/>
+          <w:bookmarkStart w:id="406" w:name="OLE_LINK2"/>
+          <w:bookmarkStart w:id="407" w:name="OLE_LINK3"/>
         </w:p>
       </w:tc>
       <w:tc>
@@ -13894,8 +13886,8 @@
         </w:p>
       </w:tc>
     </w:tr>
-    <w:bookmarkEnd w:id="405"/>
     <w:bookmarkEnd w:id="406"/>
+    <w:bookmarkEnd w:id="407"/>
   </w:tbl>
   <w:p/>
 </w:ftr>
@@ -18740,7 +18732,7 @@
 </file>
 
 <file path=customXml/itemProps1.xml><?xml version="1.0" encoding="utf-8"?>
-<ds:datastoreItem xmlns:ds="http://schemas.openxmlformats.org/officeDocument/2006/customXml" ds:itemID="{6D2FFBCF-211C-4144-8408-22A3FD25A4A4}">
+<ds:datastoreItem xmlns:ds="http://schemas.openxmlformats.org/officeDocument/2006/customXml" ds:itemID="{E70A8DF8-D3F7-184E-BE70-0CA8E8943DF4}">
   <ds:schemaRefs>
     <ds:schemaRef ds:uri="http://schemas.openxmlformats.org/officeDocument/2006/bibliography"/>
   </ds:schemaRefs>

</xml_diff>